<commit_message>
Respond to examiner comments on 78%
</commit_message>
<xml_diff>
--- a/Respond to examiners' comments.docx
+++ b/Respond to examiners' comments.docx
@@ -1548,25 +1548,7 @@
                 <w:szCs w:val="24"/>
                 <w:lang w:val="en-US"/>
               </w:rPr>
-              <w:t xml:space="preserve">However, there was also some repetition in the discussion (of results) and then in the general discussion there was further repetition of discussion material (via a summary of each topic) without too much extension on the chapter material (or at least not referenced </w:t>
-            </w:r>
-            <w:proofErr w:type="gramStart"/>
-            <w:r>
-              <w:rPr>
-                <w:sz w:val="24"/>
-                <w:szCs w:val="24"/>
-                <w:lang w:val="en-US"/>
-              </w:rPr>
-              <w:t>in light of</w:t>
-            </w:r>
-            <w:proofErr w:type="gramEnd"/>
-            <w:r>
-              <w:rPr>
-                <w:sz w:val="24"/>
-                <w:szCs w:val="24"/>
-                <w:lang w:val="en-US"/>
-              </w:rPr>
-              <w:t xml:space="preserve"> literature).</w:t>
+              <w:t>However, there was also some repetition in the discussion (of results) and then in the general discussion there was further repetition of discussion material (via a summary of each topic) without too much extension on the chapter material (or at least not referenced in light of literature).</w:t>
             </w:r>
           </w:p>
         </w:tc>
@@ -2250,25 +2232,7 @@
                 <w:sz w:val="24"/>
                 <w:szCs w:val="24"/>
               </w:rPr>
-              <w:t xml:space="preserve"> &amp; Dean 1970); </w:t>
-            </w:r>
-            <w:proofErr w:type="gramStart"/>
-            <w:r>
-              <w:rPr>
-                <w:rFonts w:eastAsia="Calibri" w:cstheme="minorHAnsi"/>
-                <w:sz w:val="24"/>
-                <w:szCs w:val="24"/>
-              </w:rPr>
-              <w:t>also</w:t>
-            </w:r>
-            <w:proofErr w:type="gramEnd"/>
-            <w:r>
-              <w:rPr>
-                <w:rFonts w:eastAsia="Calibri" w:cstheme="minorHAnsi"/>
-                <w:sz w:val="24"/>
-                <w:szCs w:val="24"/>
-              </w:rPr>
-              <w:t xml:space="preserve"> may involve migration over relatively long distance or in a local scale (Brown &amp; Bernard 1994). </w:t>
+              <w:t xml:space="preserve"> &amp; Dean 1970); also may involve migration over relatively long distance or in a local scale (Brown &amp; Bernard 1994). </w:t>
             </w:r>
             <w:proofErr w:type="spellStart"/>
             <w:r>
@@ -2332,25 +2296,15 @@
                 <w:sz w:val="24"/>
                 <w:szCs w:val="24"/>
               </w:rPr>
-              <w:t xml:space="preserve"> was recorded long distance migrations between overwintering roost and maternity sites in NSW (Dwyer &amp; Hamilton-Smith 1965; Mills 2021</w:t>
-            </w:r>
-            <w:proofErr w:type="gramStart"/>
+              <w:t xml:space="preserve"> was recorded long distance migrations between overwintering roost and maternity sites in NSW (Dwyer &amp; Hamilton-Smith 1965; Mills 2021).</w:t>
+            </w:r>
             <w:r>
               <w:rPr>
                 <w:rFonts w:eastAsia="Calibri" w:cstheme="minorHAnsi"/>
-                <w:sz w:val="24"/>
-                <w:szCs w:val="24"/>
-              </w:rPr>
-              <w:t>).</w:t>
-            </w:r>
-            <w:r>
-              <w:rPr>
-                <w:rFonts w:eastAsia="Calibri" w:cstheme="minorHAnsi"/>
                 <w:szCs w:val="24"/>
               </w:rPr>
               <w:t>“</w:t>
             </w:r>
-            <w:proofErr w:type="gramEnd"/>
             <w:r>
               <w:rPr>
                 <w:sz w:val="24"/>
@@ -2425,25 +2379,7 @@
                 <w:szCs w:val="24"/>
                 <w:lang w:val="en-US"/>
               </w:rPr>
-              <w:t xml:space="preserve">What about adding some details about other artificial structures used by bats- </w:t>
-            </w:r>
-            <w:proofErr w:type="gramStart"/>
-            <w:r>
-              <w:rPr>
-                <w:sz w:val="24"/>
-                <w:szCs w:val="24"/>
-                <w:lang w:val="en-US"/>
-              </w:rPr>
-              <w:t>e.g.</w:t>
-            </w:r>
-            <w:proofErr w:type="gramEnd"/>
-            <w:r>
-              <w:rPr>
-                <w:sz w:val="24"/>
-                <w:szCs w:val="24"/>
-                <w:lang w:val="en-US"/>
-              </w:rPr>
-              <w:t xml:space="preserve"> stormwater </w:t>
+              <w:t xml:space="preserve">What about adding some details about other artificial structures used by bats- e.g. stormwater </w:t>
             </w:r>
             <w:r>
               <w:rPr>
@@ -3057,25 +2993,7 @@
                 <w:szCs w:val="24"/>
                 <w:lang w:val="en-US"/>
               </w:rPr>
-              <w:t xml:space="preserve">Why </w:t>
-            </w:r>
-            <w:proofErr w:type="gramStart"/>
-            <w:r>
-              <w:rPr>
-                <w:sz w:val="24"/>
-                <w:szCs w:val="24"/>
-                <w:lang w:val="en-US"/>
-              </w:rPr>
-              <w:t>was</w:t>
-            </w:r>
-            <w:proofErr w:type="gramEnd"/>
-            <w:r>
-              <w:rPr>
-                <w:sz w:val="24"/>
-                <w:szCs w:val="24"/>
-                <w:lang w:val="en-US"/>
-              </w:rPr>
-              <w:t xml:space="preserve"> this period chosen for assessment? Why not the whole night? </w:t>
+              <w:t xml:space="preserve">Why was this period chosen for assessment? Why not the whole night? </w:t>
             </w:r>
           </w:p>
         </w:tc>
@@ -3133,7 +3051,7 @@
                 <w:szCs w:val="24"/>
                 <w:lang w:val="en-US"/>
               </w:rPr>
-              <w:t xml:space="preserve"> every bat recording into number of passes and species for 5 whole nights could be very time consuming with great effort. Considering the time constraints of completing the whole study, I have chosen to </w:t>
+              <w:t xml:space="preserve"> every bat recording into number of passes and species for 5 whole nights could be very time consuming with great effort. Considering the time constraints of completing the study, I have chosen to </w:t>
             </w:r>
             <w:proofErr w:type="spellStart"/>
             <w:r>
@@ -3151,23 +3069,7 @@
                 <w:szCs w:val="24"/>
                 <w:lang w:val="en-US"/>
               </w:rPr>
-              <w:t xml:space="preserve"> the </w:t>
-            </w:r>
-            <w:r>
-              <w:rPr>
-                <w:sz w:val="24"/>
-                <w:szCs w:val="24"/>
-                <w:lang w:val="en-US"/>
-              </w:rPr>
-              <w:t>first 4.5 hours after sunset</w:t>
-            </w:r>
-            <w:r>
-              <w:rPr>
-                <w:sz w:val="24"/>
-                <w:szCs w:val="24"/>
-                <w:lang w:val="en-US"/>
-              </w:rPr>
-              <w:t xml:space="preserve"> which I think is </w:t>
+              <w:t xml:space="preserve"> the first 4.5 hours after sunset which I think is </w:t>
             </w:r>
             <w:r>
               <w:rPr>
@@ -4035,23 +3937,7 @@
                 <w:szCs w:val="24"/>
                 <w:lang w:val="en-US"/>
               </w:rPr>
-              <w:t>in summer compared to winter.</w:t>
-            </w:r>
-            <w:r>
-              <w:rPr>
-                <w:sz w:val="24"/>
-                <w:szCs w:val="24"/>
-                <w:lang w:val="en-US"/>
-              </w:rPr>
-              <w:t xml:space="preserve"> </w:t>
-            </w:r>
-            <w:r>
-              <w:rPr>
-                <w:sz w:val="24"/>
-                <w:szCs w:val="24"/>
-                <w:lang w:val="en-US"/>
-              </w:rPr>
-              <w:t>If that's the case, then summer minus winter should be positive.</w:t>
+              <w:t>in summer compared to winter. If that's the case, then summer minus winter should be positive.</w:t>
             </w:r>
           </w:p>
         </w:tc>
@@ -4272,31 +4158,7 @@
                 <w:szCs w:val="24"/>
                 <w:lang w:val="en-US"/>
               </w:rPr>
-              <w:t xml:space="preserve">I agree with Prof. XXX that the </w:t>
-            </w:r>
-            <w:r>
-              <w:rPr>
-                <w:sz w:val="24"/>
-                <w:szCs w:val="24"/>
-                <w:lang w:val="en-US"/>
-              </w:rPr>
-              <w:t>sentence was not very clear.</w:t>
-            </w:r>
-            <w:r>
-              <w:rPr>
-                <w:sz w:val="24"/>
-                <w:szCs w:val="24"/>
-                <w:lang w:val="en-US"/>
-              </w:rPr>
-              <w:t xml:space="preserve"> It was addressed in a similar approach that </w:t>
-            </w:r>
-            <w:r>
-              <w:rPr>
-                <w:sz w:val="24"/>
-                <w:szCs w:val="24"/>
-                <w:lang w:val="en-US"/>
-              </w:rPr>
-              <w:t xml:space="preserve">sentence was changed on pg. </w:t>
+              <w:t xml:space="preserve">I agree with Prof. XXX that the sentence was not very clear. It was addressed in a similar approach that sentence was changed on pg. </w:t>
             </w:r>
             <w:r>
               <w:rPr>
@@ -4312,15 +4174,7 @@
                 <w:szCs w:val="24"/>
                 <w:lang w:val="en-US"/>
               </w:rPr>
-              <w:t xml:space="preserve"> to</w:t>
-            </w:r>
-            <w:r>
-              <w:rPr>
-                <w:sz w:val="24"/>
-                <w:szCs w:val="24"/>
-                <w:lang w:val="en-US"/>
-              </w:rPr>
-              <w:t xml:space="preserve"> the following</w:t>
+              <w:t xml:space="preserve"> to the following</w:t>
             </w:r>
             <w:r>
               <w:rPr>
@@ -4475,25 +4329,7 @@
                 <w:szCs w:val="24"/>
                 <w:lang w:val="en-US"/>
               </w:rPr>
-              <w:t xml:space="preserve"> – </w:t>
-            </w:r>
-            <w:proofErr w:type="gramStart"/>
-            <w:r>
-              <w:rPr>
-                <w:sz w:val="24"/>
-                <w:szCs w:val="24"/>
-                <w:lang w:val="en-US"/>
-              </w:rPr>
-              <w:t>e.g.</w:t>
-            </w:r>
-            <w:proofErr w:type="gramEnd"/>
-            <w:r>
-              <w:rPr>
-                <w:sz w:val="24"/>
-                <w:szCs w:val="24"/>
-                <w:lang w:val="en-US"/>
-              </w:rPr>
-              <w:t xml:space="preserve"> p &lt; 0.001</w:t>
+              <w:t xml:space="preserve"> – e.g. p &lt; 0.001</w:t>
             </w:r>
           </w:p>
         </w:tc>
@@ -4649,39 +4485,7 @@
                 <w:szCs w:val="24"/>
                 <w:lang w:val="en-US"/>
               </w:rPr>
-              <w:t>I think before discussing these limitations, further discussion is needed about why there was a similar pattern for acoustic surveys and exit</w:t>
-            </w:r>
-            <w:r>
-              <w:rPr>
-                <w:sz w:val="24"/>
-                <w:szCs w:val="24"/>
-                <w:lang w:val="en-US"/>
-              </w:rPr>
-              <w:t xml:space="preserve"> </w:t>
-            </w:r>
-            <w:r>
-              <w:rPr>
-                <w:sz w:val="24"/>
-                <w:szCs w:val="24"/>
-                <w:lang w:val="en-US"/>
-              </w:rPr>
-              <w:t>counts. For example, is this something others have found elsewhere? If there was a difference in patterns between winter and summer, it</w:t>
-            </w:r>
-            <w:r>
-              <w:rPr>
-                <w:sz w:val="24"/>
-                <w:szCs w:val="24"/>
-                <w:lang w:val="en-US"/>
-              </w:rPr>
-              <w:t xml:space="preserve"> </w:t>
-            </w:r>
-            <w:r>
-              <w:rPr>
-                <w:sz w:val="24"/>
-                <w:szCs w:val="24"/>
-                <w:lang w:val="en-US"/>
-              </w:rPr>
-              <w:t>would be worth exploring this here.</w:t>
+              <w:t>I think before discussing these limitations, further discussion is needed about why there was a similar pattern for acoustic surveys and exit counts. For example, is this something others have found elsewhere? If there was a difference in patterns between winter and summer, it would be worth exploring this here.</w:t>
             </w:r>
           </w:p>
         </w:tc>
@@ -4873,23 +4677,7 @@
                 <w:szCs w:val="24"/>
                 <w:lang w:val="en-US"/>
               </w:rPr>
-              <w:t>Why do you think this may be the case? If your surveys were carried out in summer (including late summer), could some activity be from</w:t>
-            </w:r>
-            <w:r>
-              <w:rPr>
-                <w:sz w:val="24"/>
-                <w:szCs w:val="24"/>
-                <w:lang w:val="en-US"/>
-              </w:rPr>
-              <w:t xml:space="preserve"> </w:t>
-            </w:r>
-            <w:r>
-              <w:rPr>
-                <w:sz w:val="24"/>
-                <w:szCs w:val="24"/>
-                <w:lang w:val="en-US"/>
-              </w:rPr>
-              <w:t>juveniles that are starting to fly?</w:t>
+              <w:t>Why do you think this may be the case? If your surveys were carried out in summer (including late summer), could some activity be from juveniles that are starting to fly?</w:t>
             </w:r>
           </w:p>
         </w:tc>
@@ -5021,25 +4809,7 @@
                 <w:szCs w:val="24"/>
                 <w:lang w:val="en-US"/>
               </w:rPr>
-              <w:t xml:space="preserve">This study didn’t assess emergence for </w:t>
-            </w:r>
-            <w:proofErr w:type="gramStart"/>
-            <w:r>
-              <w:rPr>
-                <w:sz w:val="24"/>
-                <w:szCs w:val="24"/>
-                <w:lang w:val="en-US"/>
-              </w:rPr>
-              <w:t>tree-roosting</w:t>
-            </w:r>
-            <w:proofErr w:type="gramEnd"/>
-            <w:r>
-              <w:rPr>
-                <w:sz w:val="24"/>
-                <w:szCs w:val="24"/>
-                <w:lang w:val="en-US"/>
-              </w:rPr>
-              <w:t xml:space="preserve"> Myotis. </w:t>
+              <w:t xml:space="preserve">This study didn’t assess emergence for tree-roosting Myotis. </w:t>
             </w:r>
           </w:p>
         </w:tc>
@@ -5176,25 +4946,7 @@
                 <w:szCs w:val="24"/>
                 <w:lang w:val="en-US"/>
               </w:rPr>
-              <w:t xml:space="preserve">However, Reichard et al. (2009) indicated that lactating females were likely to emerge earlier than pregnant females due to higher energy demands. Contrastingly, </w:t>
-            </w:r>
-            <w:proofErr w:type="gramStart"/>
-            <w:r>
-              <w:rPr>
-                <w:sz w:val="24"/>
-                <w:szCs w:val="24"/>
-                <w:lang w:val="en-US"/>
-              </w:rPr>
-              <w:t>pregnant</w:t>
-            </w:r>
-            <w:proofErr w:type="gramEnd"/>
-            <w:r>
-              <w:rPr>
-                <w:sz w:val="24"/>
-                <w:szCs w:val="24"/>
-                <w:lang w:val="en-US"/>
-              </w:rPr>
-              <w:t xml:space="preserve"> and juvenile bats have higher energetic costs of flight due to greater wing loading or inexperience, and so they may emerge later to reduce predation risk (Kunz &amp; Anthony 1996; Jones &amp; Rydell 1994).</w:t>
+              <w:t>However, Reichard et al. (2009) indicated that lactating females were likely to emerge earlier than pregnant females due to higher energy demands. Contrastingly, pregnant and juvenile bats have higher energetic costs of flight due to greater wing loading or inexperience, and so they may emerge later to reduce predation risk (Kunz &amp; Anthony 1996; Jones &amp; Rydell 1994).</w:t>
             </w:r>
           </w:p>
         </w:tc>
@@ -5630,23 +5382,7 @@
                 <w:szCs w:val="24"/>
                 <w:lang w:val="en-US"/>
               </w:rPr>
-              <w:t>? They can cause a lot of disturbance to bats, especially in winter when bats can be in deep</w:t>
-            </w:r>
-            <w:r>
-              <w:rPr>
-                <w:sz w:val="24"/>
-                <w:szCs w:val="24"/>
-                <w:lang w:val="en-US"/>
-              </w:rPr>
-              <w:t xml:space="preserve"> </w:t>
-            </w:r>
-            <w:r>
-              <w:rPr>
-                <w:sz w:val="24"/>
-                <w:szCs w:val="24"/>
-                <w:lang w:val="en-US"/>
-              </w:rPr>
-              <w:t>torpor. Disturbances can also have a long-lasting</w:t>
+              <w:t>? They can cause a lot of disturbance to bats, especially in winter when bats can be in deep torpor. Disturbances can also have a long-lasting</w:t>
             </w:r>
           </w:p>
         </w:tc>
@@ -5963,6 +5699,14 @@
                 <w:lang w:val="en-US"/>
               </w:rPr>
             </w:pPr>
+            <w:r>
+              <w:rPr>
+                <w:sz w:val="24"/>
+                <w:szCs w:val="24"/>
+                <w:lang w:val="en-US"/>
+              </w:rPr>
+              <w:t>Not sure this is accurate. Not all bats can roost in artificial structures.</w:t>
+            </w:r>
           </w:p>
         </w:tc>
         <w:tc>
@@ -5977,6 +5721,66 @@
                 <w:lang w:val="en-US"/>
               </w:rPr>
             </w:pPr>
+            <w:r>
+              <w:rPr>
+                <w:sz w:val="24"/>
+                <w:szCs w:val="24"/>
+                <w:lang w:val="en-US"/>
+              </w:rPr>
+              <w:t>It was changed to the following in pg. 78 “</w:t>
+            </w:r>
+            <w:r>
+              <w:rPr>
+                <w:sz w:val="24"/>
+                <w:szCs w:val="24"/>
+                <w:lang w:val="en-US"/>
+              </w:rPr>
+              <w:t xml:space="preserve">Degradation of natural habitats due to human activities such as deforestation, urban development and agricultural expansion have decreased the availability of natural roosts for many bat species consequently impacting on populations and causing an increase of roosting in artificial structures (O’Malley et al. 2020; Sparks et al. 2004; Gehrt &amp; </w:t>
+            </w:r>
+            <w:proofErr w:type="spellStart"/>
+            <w:r>
+              <w:rPr>
+                <w:sz w:val="24"/>
+                <w:szCs w:val="24"/>
+                <w:lang w:val="en-US"/>
+              </w:rPr>
+              <w:t>Chelsvig</w:t>
+            </w:r>
+            <w:proofErr w:type="spellEnd"/>
+            <w:r>
+              <w:rPr>
+                <w:sz w:val="24"/>
+                <w:szCs w:val="24"/>
+                <w:lang w:val="en-US"/>
+              </w:rPr>
+              <w:t xml:space="preserve"> 2003; Park 2015; Russo &amp; </w:t>
+            </w:r>
+            <w:proofErr w:type="spellStart"/>
+            <w:r>
+              <w:rPr>
+                <w:sz w:val="24"/>
+                <w:szCs w:val="24"/>
+                <w:lang w:val="en-US"/>
+              </w:rPr>
+              <w:t>Ancillotto</w:t>
+            </w:r>
+            <w:proofErr w:type="spellEnd"/>
+            <w:r>
+              <w:rPr>
+                <w:sz w:val="24"/>
+                <w:szCs w:val="24"/>
+                <w:lang w:val="en-US"/>
+              </w:rPr>
+              <w:t xml:space="preserve"> 2015).</w:t>
+            </w:r>
+            <w:r>
+              <w:rPr>
+                <w:sz w:val="24"/>
+                <w:szCs w:val="24"/>
+                <w:lang w:val="en-US"/>
+              </w:rPr>
+              <w:t>”</w:t>
+            </w:r>
           </w:p>
         </w:tc>
         <w:tc>
@@ -5991,6 +5795,14 @@
                 <w:lang w:val="en-US"/>
               </w:rPr>
             </w:pPr>
+            <w:r>
+              <w:rPr>
+                <w:sz w:val="24"/>
+                <w:szCs w:val="24"/>
+                <w:lang w:val="en-US"/>
+              </w:rPr>
+              <w:t>p.75, 78</w:t>
+            </w:r>
           </w:p>
         </w:tc>
       </w:tr>
@@ -6013,6 +5825,14 @@
                 <w:lang w:val="en-US"/>
               </w:rPr>
             </w:pPr>
+            <w:r>
+              <w:rPr>
+                <w:sz w:val="24"/>
+                <w:szCs w:val="24"/>
+                <w:lang w:val="en-US"/>
+              </w:rPr>
+              <w:t>It's not clear to me what you mean here.</w:t>
+            </w:r>
           </w:p>
         </w:tc>
         <w:tc>
@@ -6027,6 +5847,48 @@
                 <w:lang w:val="en-US"/>
               </w:rPr>
             </w:pPr>
+            <w:r>
+              <w:rPr>
+                <w:sz w:val="24"/>
+                <w:szCs w:val="24"/>
+                <w:lang w:val="en-US"/>
+              </w:rPr>
+              <w:t>It was changed to the following in pg. 77 “</w:t>
+            </w:r>
+            <w:r>
+              <w:rPr>
+                <w:sz w:val="24"/>
+                <w:szCs w:val="24"/>
+                <w:lang w:val="en-US"/>
+              </w:rPr>
+              <w:t>Thermally stable in microclimate is thought to be suitable for maternity roosting as pregnant females generally preferred limiting excessive heat loss to promote growth of the young (</w:t>
+            </w:r>
+            <w:proofErr w:type="spellStart"/>
+            <w:r>
+              <w:rPr>
+                <w:sz w:val="24"/>
+                <w:szCs w:val="24"/>
+                <w:lang w:val="en-US"/>
+              </w:rPr>
+              <w:t>Neubaum</w:t>
+            </w:r>
+            <w:proofErr w:type="spellEnd"/>
+            <w:r>
+              <w:rPr>
+                <w:sz w:val="24"/>
+                <w:szCs w:val="24"/>
+                <w:lang w:val="en-US"/>
+              </w:rPr>
+              <w:t xml:space="preserve"> et al. 2017).</w:t>
+            </w:r>
+            <w:r>
+              <w:rPr>
+                <w:sz w:val="24"/>
+                <w:szCs w:val="24"/>
+                <w:lang w:val="en-US"/>
+              </w:rPr>
+              <w:t>”</w:t>
+            </w:r>
           </w:p>
         </w:tc>
         <w:tc>
@@ -6041,6 +5903,14 @@
                 <w:lang w:val="en-US"/>
               </w:rPr>
             </w:pPr>
+            <w:r>
+              <w:rPr>
+                <w:sz w:val="24"/>
+                <w:szCs w:val="24"/>
+                <w:lang w:val="en-US"/>
+              </w:rPr>
+              <w:t>p.77, 80</w:t>
+            </w:r>
           </w:p>
         </w:tc>
       </w:tr>
@@ -6063,6 +5933,46 @@
                 <w:lang w:val="en-US"/>
               </w:rPr>
             </w:pPr>
+            <w:r>
+              <w:rPr>
+                <w:sz w:val="24"/>
+                <w:szCs w:val="24"/>
+                <w:lang w:val="en-US"/>
+              </w:rPr>
+              <w:t xml:space="preserve">This is important to know for chapter 2 and should be made </w:t>
+            </w:r>
+            <w:r>
+              <w:rPr>
+                <w:sz w:val="24"/>
+                <w:szCs w:val="24"/>
+                <w:lang w:val="en-US"/>
+              </w:rPr>
+              <w:t>clearer</w:t>
+            </w:r>
+            <w:r>
+              <w:rPr>
+                <w:sz w:val="24"/>
+                <w:szCs w:val="24"/>
+                <w:lang w:val="en-US"/>
+              </w:rPr>
+              <w:t xml:space="preserve"> in methods for that chapter. The </w:t>
+            </w:r>
+            <w:r>
+              <w:rPr>
+                <w:sz w:val="24"/>
+                <w:szCs w:val="24"/>
+                <w:lang w:val="en-US"/>
+              </w:rPr>
+              <w:t>walk-through</w:t>
+            </w:r>
+            <w:r>
+              <w:rPr>
+                <w:sz w:val="24"/>
+                <w:szCs w:val="24"/>
+                <w:lang w:val="en-US"/>
+              </w:rPr>
+              <w:t xml:space="preserve"> survey may have influenced activity patterns recorded on acoustic devices.</w:t>
+            </w:r>
           </w:p>
         </w:tc>
         <w:tc>
@@ -6077,6 +5987,139 @@
                 <w:lang w:val="en-US"/>
               </w:rPr>
             </w:pPr>
+            <w:r>
+              <w:rPr>
+                <w:sz w:val="24"/>
+                <w:szCs w:val="24"/>
+                <w:lang w:val="en-US"/>
+              </w:rPr>
+              <w:t xml:space="preserve">I think the walk through surveys did not influence the emergence pattern recorded on acoustic device as the walk through surveys were conducted after the exit counts and acoustic surveys. So that the disturbance of bats’ emergence was minimized. </w:t>
+            </w:r>
+          </w:p>
+          <w:p>
+            <w:pPr>
+              <w:rPr>
+                <w:sz w:val="24"/>
+                <w:szCs w:val="24"/>
+                <w:lang w:val="en-US"/>
+              </w:rPr>
+            </w:pPr>
+            <w:r>
+              <w:rPr>
+                <w:sz w:val="24"/>
+                <w:szCs w:val="24"/>
+                <w:lang w:val="en-US"/>
+              </w:rPr>
+              <w:t xml:space="preserve">However, I agree with Prof. XXX that it should be made more clear in methods. Hence, </w:t>
+            </w:r>
+            <w:r>
+              <w:rPr>
+                <w:sz w:val="24"/>
+                <w:szCs w:val="24"/>
+                <w:lang w:val="en-US"/>
+              </w:rPr>
+              <w:t>I inserted the following in pg. 30 – 31 (1</w:t>
+            </w:r>
+            <w:r>
+              <w:rPr>
+                <w:sz w:val="24"/>
+                <w:szCs w:val="24"/>
+                <w:vertAlign w:val="superscript"/>
+                <w:lang w:val="en-US"/>
+              </w:rPr>
+              <w:t>st</w:t>
+            </w:r>
+            <w:r>
+              <w:rPr>
+                <w:sz w:val="24"/>
+                <w:szCs w:val="24"/>
+                <w:lang w:val="en-US"/>
+              </w:rPr>
+              <w:t xml:space="preserve"> paragraph in Section 2.2) “</w:t>
+            </w:r>
+            <w:r>
+              <w:rPr>
+                <w:sz w:val="24"/>
+                <w:szCs w:val="24"/>
+                <w:lang w:val="en-US"/>
+              </w:rPr>
+              <w:t>The exit counts and acoustic surveys were conducted simultaneously in summer (15th – 19th January 2020) and winter (17th – 21st July 2020), then the walk-through survey</w:t>
+            </w:r>
+            <w:r>
+              <w:rPr>
+                <w:sz w:val="24"/>
+                <w:szCs w:val="24"/>
+                <w:lang w:val="en-US"/>
+              </w:rPr>
+              <w:t>s</w:t>
+            </w:r>
+            <w:r>
+              <w:rPr>
+                <w:sz w:val="24"/>
+                <w:szCs w:val="24"/>
+                <w:lang w:val="en-US"/>
+              </w:rPr>
+              <w:t xml:space="preserve"> were conducted two days later to minimize disturbance which potentially affect the emergence pattern of the bats.</w:t>
+            </w:r>
+            <w:r>
+              <w:rPr>
+                <w:sz w:val="24"/>
+                <w:szCs w:val="24"/>
+                <w:lang w:val="en-US"/>
+              </w:rPr>
+              <w:t>”</w:t>
+            </w:r>
+          </w:p>
+          <w:p>
+            <w:pPr>
+              <w:rPr>
+                <w:sz w:val="24"/>
+                <w:szCs w:val="24"/>
+                <w:lang w:val="en-US"/>
+              </w:rPr>
+            </w:pPr>
+          </w:p>
+          <w:p>
+            <w:pPr>
+              <w:rPr>
+                <w:sz w:val="24"/>
+                <w:szCs w:val="24"/>
+                <w:lang w:val="en-US"/>
+              </w:rPr>
+            </w:pPr>
+            <w:r>
+              <w:rPr>
+                <w:sz w:val="24"/>
+                <w:szCs w:val="24"/>
+                <w:lang w:val="en-US"/>
+              </w:rPr>
+              <w:t>Also inserted the following in pg. 82 “</w:t>
+            </w:r>
+            <w:r>
+              <w:rPr>
+                <w:sz w:val="24"/>
+                <w:szCs w:val="24"/>
+                <w:lang w:val="en-US"/>
+              </w:rPr>
+              <w:t xml:space="preserve">Followed by the three surveys conducted </w:t>
+            </w:r>
+            <w:r>
+              <w:rPr>
+                <w:sz w:val="24"/>
+                <w:szCs w:val="24"/>
+                <w:lang w:val="en-US"/>
+              </w:rPr>
+              <w:lastRenderedPageBreak/>
+              <w:t>in Chapter 2, another walk-through survey was also conducted on the day of deployment (before bats emerged) to finalize the locations of each roost.</w:t>
+            </w:r>
+            <w:r>
+              <w:rPr>
+                <w:sz w:val="24"/>
+                <w:szCs w:val="24"/>
+                <w:lang w:val="en-US"/>
+              </w:rPr>
+              <w:t>”</w:t>
+            </w:r>
           </w:p>
         </w:tc>
         <w:tc>
@@ -6091,6 +6134,23 @@
                 <w:lang w:val="en-US"/>
               </w:rPr>
             </w:pPr>
+            <w:r>
+              <w:rPr>
+                <w:sz w:val="24"/>
+                <w:szCs w:val="24"/>
+                <w:lang w:val="en-US"/>
+              </w:rPr>
+              <w:lastRenderedPageBreak/>
+              <w:t>p.78, 82</w:t>
+            </w:r>
+            <w:r>
+              <w:rPr>
+                <w:sz w:val="24"/>
+                <w:szCs w:val="24"/>
+                <w:lang w:val="en-US"/>
+              </w:rPr>
+              <w:t>, 30, 31</w:t>
+            </w:r>
           </w:p>
         </w:tc>
       </w:tr>
@@ -6113,6 +6173,14 @@
                 <w:lang w:val="en-US"/>
               </w:rPr>
             </w:pPr>
+            <w:r>
+              <w:rPr>
+                <w:sz w:val="24"/>
+                <w:szCs w:val="24"/>
+                <w:lang w:val="en-US"/>
+              </w:rPr>
+              <w:t>Include manufacturer details, make and model</w:t>
+            </w:r>
           </w:p>
         </w:tc>
         <w:tc>
@@ -6127,6 +6195,30 @@
                 <w:lang w:val="en-US"/>
               </w:rPr>
             </w:pPr>
+            <w:r>
+              <w:rPr>
+                <w:sz w:val="24"/>
+                <w:szCs w:val="24"/>
+                <w:lang w:val="en-US"/>
+              </w:rPr>
+              <w:t>Manufacturer details, make and model were inserted in the following at pg. 82 “</w:t>
+            </w:r>
+            <w:r>
+              <w:rPr>
+                <w:sz w:val="24"/>
+                <w:szCs w:val="24"/>
+                <w:lang w:val="en-US"/>
+              </w:rPr>
+              <w:t>HOBO loggers (manufacturer: Onset Computer Corporation; Model: HOBO U23 Pro v2 Temperature/Relative Humidity Data Logger - U23-001)</w:t>
+            </w:r>
+            <w:r>
+              <w:rPr>
+                <w:sz w:val="24"/>
+                <w:szCs w:val="24"/>
+                <w:lang w:val="en-US"/>
+              </w:rPr>
+              <w:t>”</w:t>
+            </w:r>
           </w:p>
         </w:tc>
         <w:tc>
@@ -6141,6 +6233,14 @@
                 <w:lang w:val="en-US"/>
               </w:rPr>
             </w:pPr>
+            <w:r>
+              <w:rPr>
+                <w:sz w:val="24"/>
+                <w:szCs w:val="24"/>
+                <w:lang w:val="en-US"/>
+              </w:rPr>
+              <w:t>p. 78, 82</w:t>
+            </w:r>
           </w:p>
         </w:tc>
       </w:tr>
@@ -6163,6 +6263,14 @@
                 <w:lang w:val="en-US"/>
               </w:rPr>
             </w:pPr>
+            <w:r>
+              <w:rPr>
+                <w:sz w:val="24"/>
+                <w:szCs w:val="24"/>
+                <w:lang w:val="en-US"/>
+              </w:rPr>
+              <w:t>Is this the east or west?</w:t>
+            </w:r>
           </w:p>
         </w:tc>
         <w:tc>
@@ -6177,6 +6285,14 @@
                 <w:lang w:val="en-US"/>
               </w:rPr>
             </w:pPr>
+            <w:r>
+              <w:rPr>
+                <w:sz w:val="24"/>
+                <w:szCs w:val="24"/>
+                <w:lang w:val="en-US"/>
+              </w:rPr>
+              <w:t xml:space="preserve">It is the east side of the wall. “(east side)” was inserted into the sentence. </w:t>
+            </w:r>
           </w:p>
         </w:tc>
         <w:tc>
@@ -6191,6 +6307,2110 @@
                 <w:lang w:val="en-US"/>
               </w:rPr>
             </w:pPr>
+            <w:r>
+              <w:rPr>
+                <w:sz w:val="24"/>
+                <w:szCs w:val="24"/>
+                <w:lang w:val="en-US"/>
+              </w:rPr>
+              <w:t>p.80, 84</w:t>
+            </w:r>
+          </w:p>
+        </w:tc>
+      </w:tr>
+      <w:tr>
+        <w:tc>
+          <w:tcPr>
+            <w:tcW w:w="3114" w:type="dxa"/>
+          </w:tcPr>
+          <w:p>
+            <w:pPr>
+              <w:pStyle w:val="ListParagraph"/>
+              <w:numPr>
+                <w:ilvl w:val="0"/>
+                <w:numId w:val="4"/>
+              </w:numPr>
+              <w:ind w:left="317"/>
+              <w:rPr>
+                <w:sz w:val="24"/>
+                <w:szCs w:val="24"/>
+                <w:lang w:val="en-US"/>
+              </w:rPr>
+            </w:pPr>
+            <w:r>
+              <w:rPr>
+                <w:sz w:val="24"/>
+                <w:szCs w:val="24"/>
+                <w:lang w:val="en-US"/>
+              </w:rPr>
+              <w:t>Can you specify what the W and S represent in the diagram? I'm guessing it's the number of bats observed in each hole in summer/ winter.</w:t>
+            </w:r>
+          </w:p>
+        </w:tc>
+        <w:tc>
+          <w:tcPr>
+            <w:tcW w:w="4536" w:type="dxa"/>
+          </w:tcPr>
+          <w:p>
+            <w:pPr>
+              <w:rPr>
+                <w:sz w:val="24"/>
+                <w:szCs w:val="24"/>
+                <w:lang w:val="en-US"/>
+              </w:rPr>
+            </w:pPr>
+            <w:r>
+              <w:rPr>
+                <w:sz w:val="24"/>
+                <w:szCs w:val="24"/>
+                <w:lang w:val="en-US"/>
+              </w:rPr>
+              <w:t>I inserted a compass labeling the direction of the tunnel in Figs 3-1&amp; 3-2.</w:t>
+            </w:r>
+          </w:p>
+        </w:tc>
+        <w:tc>
+          <w:tcPr>
+            <w:tcW w:w="1366" w:type="dxa"/>
+          </w:tcPr>
+          <w:p>
+            <w:pPr>
+              <w:rPr>
+                <w:sz w:val="24"/>
+                <w:szCs w:val="24"/>
+                <w:lang w:val="en-US"/>
+              </w:rPr>
+            </w:pPr>
+            <w:r>
+              <w:rPr>
+                <w:sz w:val="24"/>
+                <w:szCs w:val="24"/>
+                <w:lang w:val="en-US"/>
+              </w:rPr>
+              <w:t>p.83, 86</w:t>
+            </w:r>
+            <w:r>
+              <w:rPr>
+                <w:sz w:val="24"/>
+                <w:szCs w:val="24"/>
+                <w:lang w:val="en-US"/>
+              </w:rPr>
+              <w:t>, 87</w:t>
+            </w:r>
+          </w:p>
+        </w:tc>
+      </w:tr>
+      <w:tr>
+        <w:tc>
+          <w:tcPr>
+            <w:tcW w:w="3114" w:type="dxa"/>
+          </w:tcPr>
+          <w:p>
+            <w:pPr>
+              <w:pStyle w:val="ListParagraph"/>
+              <w:numPr>
+                <w:ilvl w:val="0"/>
+                <w:numId w:val="4"/>
+              </w:numPr>
+              <w:ind w:left="317"/>
+              <w:rPr>
+                <w:sz w:val="24"/>
+                <w:szCs w:val="24"/>
+                <w:lang w:val="en-US"/>
+              </w:rPr>
+            </w:pPr>
+            <w:r>
+              <w:rPr>
+                <w:sz w:val="24"/>
+                <w:szCs w:val="24"/>
+                <w:lang w:val="en-US"/>
+              </w:rPr>
+              <w:t>Is this differences between seasons?</w:t>
+            </w:r>
+            <w:r>
+              <w:t xml:space="preserve"> </w:t>
+            </w:r>
+            <w:r>
+              <w:rPr>
+                <w:sz w:val="24"/>
+                <w:szCs w:val="24"/>
+                <w:lang w:val="en-US"/>
+              </w:rPr>
+              <w:t>If so, please describe which season had greater differences.</w:t>
+            </w:r>
+          </w:p>
+        </w:tc>
+        <w:tc>
+          <w:tcPr>
+            <w:tcW w:w="4536" w:type="dxa"/>
+          </w:tcPr>
+          <w:p>
+            <w:pPr>
+              <w:rPr>
+                <w:sz w:val="24"/>
+                <w:szCs w:val="24"/>
+                <w:lang w:val="en-US"/>
+              </w:rPr>
+            </w:pPr>
+            <w:r>
+              <w:rPr>
+                <w:sz w:val="24"/>
+                <w:szCs w:val="24"/>
+                <w:lang w:val="en-US"/>
+              </w:rPr>
+              <w:t>The following was inserted in pg. 92 “</w:t>
+            </w:r>
+            <w:proofErr w:type="spellStart"/>
+            <w:r>
+              <w:rPr>
+                <w:rFonts w:eastAsia="PMingLiU" w:cstheme="minorHAnsi"/>
+                <w:noProof/>
+                <w:sz w:val="24"/>
+                <w:szCs w:val="24"/>
+                <w:lang w:val="en-US"/>
+              </w:rPr>
+              <w:t>T</w:t>
+            </w:r>
+            <w:r>
+              <w:rPr>
+                <w:rFonts w:eastAsia="PMingLiU" w:cstheme="minorHAnsi"/>
+                <w:noProof/>
+                <w:sz w:val="24"/>
+                <w:szCs w:val="24"/>
+                <w:vertAlign w:val="subscript"/>
+                <w:lang w:val="en-US"/>
+              </w:rPr>
+              <w:t>min</w:t>
+            </w:r>
+            <w:proofErr w:type="spellEnd"/>
+            <w:r>
+              <w:rPr>
+                <w:rFonts w:eastAsia="PMingLiU" w:cstheme="minorHAnsi"/>
+                <w:noProof/>
+                <w:sz w:val="24"/>
+                <w:szCs w:val="24"/>
+                <w:lang w:val="en-US"/>
+              </w:rPr>
+              <w:t xml:space="preserve"> and T</w:t>
+            </w:r>
+            <w:r>
+              <w:rPr>
+                <w:rFonts w:eastAsia="PMingLiU" w:cstheme="minorHAnsi"/>
+                <w:noProof/>
+                <w:sz w:val="24"/>
+                <w:szCs w:val="24"/>
+                <w:vertAlign w:val="subscript"/>
+                <w:lang w:val="en-US"/>
+              </w:rPr>
+              <w:t>fluc</w:t>
+            </w:r>
+            <w:r>
+              <w:rPr>
+                <w:rFonts w:eastAsia="PMingLiU" w:cstheme="minorHAnsi"/>
+                <w:noProof/>
+                <w:sz w:val="24"/>
+                <w:szCs w:val="24"/>
+                <w:lang w:val="en-US"/>
+              </w:rPr>
+              <w:t xml:space="preserve"> showed winter had significantly greater differences than summer (</w:t>
+            </w:r>
+            <w:r>
+              <w:rPr>
+                <w:rFonts w:eastAsia="PMingLiU" w:cstheme="minorHAnsi"/>
+                <w:sz w:val="24"/>
+                <w:szCs w:val="24"/>
+                <w:lang w:val="en-US"/>
+              </w:rPr>
+              <w:t>Independent T-test, p &lt; 0.05 – Table 3-5</w:t>
+            </w:r>
+            <w:r>
+              <w:rPr>
+                <w:rFonts w:eastAsia="PMingLiU" w:cstheme="minorHAnsi"/>
+                <w:noProof/>
+                <w:sz w:val="24"/>
+                <w:szCs w:val="24"/>
+                <w:lang w:val="en-US"/>
+              </w:rPr>
+              <w:t>).</w:t>
+            </w:r>
+            <w:r>
+              <w:rPr>
+                <w:rFonts w:eastAsia="PMingLiU" w:cstheme="minorHAnsi"/>
+                <w:noProof/>
+                <w:sz w:val="24"/>
+                <w:szCs w:val="24"/>
+                <w:lang w:val="en-US"/>
+              </w:rPr>
+              <w:t>”</w:t>
+            </w:r>
+          </w:p>
+        </w:tc>
+        <w:tc>
+          <w:tcPr>
+            <w:tcW w:w="1366" w:type="dxa"/>
+          </w:tcPr>
+          <w:p>
+            <w:pPr>
+              <w:rPr>
+                <w:sz w:val="24"/>
+                <w:szCs w:val="24"/>
+                <w:lang w:val="en-US"/>
+              </w:rPr>
+            </w:pPr>
+            <w:r>
+              <w:rPr>
+                <w:sz w:val="24"/>
+                <w:szCs w:val="24"/>
+                <w:lang w:val="en-US"/>
+              </w:rPr>
+              <w:t>p.88, 92</w:t>
+            </w:r>
+          </w:p>
+        </w:tc>
+      </w:tr>
+      <w:tr>
+        <w:tc>
+          <w:tcPr>
+            <w:tcW w:w="3114" w:type="dxa"/>
+          </w:tcPr>
+          <w:p>
+            <w:pPr>
+              <w:pStyle w:val="ListParagraph"/>
+              <w:numPr>
+                <w:ilvl w:val="0"/>
+                <w:numId w:val="4"/>
+              </w:numPr>
+              <w:ind w:left="317"/>
+              <w:rPr>
+                <w:sz w:val="24"/>
+                <w:szCs w:val="24"/>
+                <w:lang w:val="en-US"/>
+              </w:rPr>
+            </w:pPr>
+            <w:r>
+              <w:rPr>
+                <w:sz w:val="24"/>
+                <w:szCs w:val="24"/>
+                <w:lang w:val="en-US"/>
+              </w:rPr>
+              <w:t>How is this different to what you have presented earlier? Is this looking at each individual roost vs ambient whereas the earlier results is comparing all roosts (i.e., pooled) vs ambient?</w:t>
+            </w:r>
+          </w:p>
+        </w:tc>
+        <w:tc>
+          <w:tcPr>
+            <w:tcW w:w="4536" w:type="dxa"/>
+          </w:tcPr>
+          <w:p>
+            <w:pPr>
+              <w:rPr>
+                <w:sz w:val="24"/>
+                <w:szCs w:val="24"/>
+                <w:lang w:val="en-US"/>
+              </w:rPr>
+            </w:pPr>
+            <w:r>
+              <w:rPr>
+                <w:sz w:val="24"/>
+                <w:szCs w:val="24"/>
+                <w:lang w:val="en-US"/>
+              </w:rPr>
+              <w:t>Yes, it is looking at each individual roost vs ambient. I agree that it should be more clear. Hence, I inserted the following in the first paragraph of pg. 94 “</w:t>
+            </w:r>
+            <w:r>
+              <w:rPr>
+                <w:sz w:val="24"/>
+                <w:szCs w:val="24"/>
+                <w:lang w:val="en-US"/>
+              </w:rPr>
+              <w:t>Comparing the mean daily diurnal temperature between each individual roost and each ambient,</w:t>
+            </w:r>
+            <w:r>
+              <w:rPr>
+                <w:sz w:val="24"/>
+                <w:szCs w:val="24"/>
+                <w:lang w:val="en-US"/>
+              </w:rPr>
+              <w:t xml:space="preserve"> …” </w:t>
+            </w:r>
+          </w:p>
+        </w:tc>
+        <w:tc>
+          <w:tcPr>
+            <w:tcW w:w="1366" w:type="dxa"/>
+          </w:tcPr>
+          <w:p>
+            <w:pPr>
+              <w:rPr>
+                <w:sz w:val="24"/>
+                <w:szCs w:val="24"/>
+                <w:lang w:val="en-US"/>
+              </w:rPr>
+            </w:pPr>
+            <w:r>
+              <w:rPr>
+                <w:sz w:val="24"/>
+                <w:szCs w:val="24"/>
+                <w:lang w:val="en-US"/>
+              </w:rPr>
+              <w:t>p.90, 94</w:t>
+            </w:r>
+          </w:p>
+        </w:tc>
+      </w:tr>
+      <w:tr>
+        <w:tc>
+          <w:tcPr>
+            <w:tcW w:w="3114" w:type="dxa"/>
+          </w:tcPr>
+          <w:p>
+            <w:pPr>
+              <w:pStyle w:val="ListParagraph"/>
+              <w:numPr>
+                <w:ilvl w:val="0"/>
+                <w:numId w:val="21"/>
+              </w:numPr>
+              <w:ind w:left="317"/>
+              <w:rPr>
+                <w:sz w:val="24"/>
+                <w:szCs w:val="24"/>
+                <w:lang w:val="en-US"/>
+              </w:rPr>
+            </w:pPr>
+            <w:r>
+              <w:rPr>
+                <w:sz w:val="24"/>
+                <w:szCs w:val="24"/>
+                <w:lang w:val="en-US"/>
+              </w:rPr>
+              <w:t>Can you describe which season had the greater difference?</w:t>
+            </w:r>
+          </w:p>
+        </w:tc>
+        <w:tc>
+          <w:tcPr>
+            <w:tcW w:w="4536" w:type="dxa"/>
+          </w:tcPr>
+          <w:p>
+            <w:pPr>
+              <w:rPr>
+                <w:sz w:val="24"/>
+                <w:szCs w:val="24"/>
+                <w:lang w:val="en-US"/>
+              </w:rPr>
+            </w:pPr>
+            <w:r>
+              <w:rPr>
+                <w:sz w:val="24"/>
+                <w:szCs w:val="24"/>
+                <w:lang w:val="en-US"/>
+              </w:rPr>
+              <w:t>It was changed to “</w:t>
+            </w:r>
+            <w:r>
+              <w:rPr>
+                <w:sz w:val="24"/>
+                <w:szCs w:val="24"/>
+                <w:lang w:val="en-US"/>
+              </w:rPr>
+              <w:t>However, maximum showed significant difference with winter greater than summer (p &lt; 0.05).</w:t>
+            </w:r>
+            <w:r>
+              <w:rPr>
+                <w:sz w:val="24"/>
+                <w:szCs w:val="24"/>
+                <w:lang w:val="en-US"/>
+              </w:rPr>
+              <w:t>”</w:t>
+            </w:r>
+          </w:p>
+        </w:tc>
+        <w:tc>
+          <w:tcPr>
+            <w:tcW w:w="1366" w:type="dxa"/>
+          </w:tcPr>
+          <w:p>
+            <w:pPr>
+              <w:rPr>
+                <w:sz w:val="24"/>
+                <w:szCs w:val="24"/>
+                <w:lang w:val="en-US"/>
+              </w:rPr>
+            </w:pPr>
+            <w:r>
+              <w:rPr>
+                <w:sz w:val="24"/>
+                <w:szCs w:val="24"/>
+                <w:lang w:val="en-US"/>
+              </w:rPr>
+              <w:t>p.102, 106</w:t>
+            </w:r>
+          </w:p>
+        </w:tc>
+      </w:tr>
+      <w:tr>
+        <w:tc>
+          <w:tcPr>
+            <w:tcW w:w="3114" w:type="dxa"/>
+          </w:tcPr>
+          <w:p>
+            <w:pPr>
+              <w:pStyle w:val="ListParagraph"/>
+              <w:numPr>
+                <w:ilvl w:val="0"/>
+                <w:numId w:val="21"/>
+              </w:numPr>
+              <w:ind w:left="317"/>
+              <w:rPr>
+                <w:sz w:val="24"/>
+                <w:szCs w:val="24"/>
+                <w:lang w:val="en-US"/>
+              </w:rPr>
+            </w:pPr>
+            <w:r>
+              <w:rPr>
+                <w:sz w:val="24"/>
+                <w:szCs w:val="24"/>
+                <w:lang w:val="en-US"/>
+              </w:rPr>
+              <w:t>How are these results different to what has been presented above?</w:t>
+            </w:r>
+          </w:p>
+        </w:tc>
+        <w:tc>
+          <w:tcPr>
+            <w:tcW w:w="4536" w:type="dxa"/>
+          </w:tcPr>
+          <w:p>
+            <w:pPr>
+              <w:rPr>
+                <w:sz w:val="24"/>
+                <w:szCs w:val="24"/>
+                <w:lang w:val="en-US"/>
+              </w:rPr>
+            </w:pPr>
+            <w:r>
+              <w:rPr>
+                <w:sz w:val="24"/>
+                <w:szCs w:val="24"/>
+                <w:lang w:val="en-US"/>
+              </w:rPr>
+              <w:t xml:space="preserve">Again, this one shows the difference between each individual roost and </w:t>
+            </w:r>
+            <w:proofErr w:type="spellStart"/>
+            <w:r>
+              <w:rPr>
+                <w:sz w:val="24"/>
+                <w:szCs w:val="24"/>
+                <w:lang w:val="en-US"/>
+              </w:rPr>
+              <w:t>ambients</w:t>
+            </w:r>
+            <w:proofErr w:type="spellEnd"/>
+            <w:r>
+              <w:rPr>
+                <w:sz w:val="24"/>
+                <w:szCs w:val="24"/>
+                <w:lang w:val="en-US"/>
+              </w:rPr>
+              <w:t>.</w:t>
+            </w:r>
+          </w:p>
+        </w:tc>
+        <w:tc>
+          <w:tcPr>
+            <w:tcW w:w="1366" w:type="dxa"/>
+          </w:tcPr>
+          <w:p>
+            <w:pPr>
+              <w:rPr>
+                <w:sz w:val="24"/>
+                <w:szCs w:val="24"/>
+                <w:lang w:val="en-US"/>
+              </w:rPr>
+            </w:pPr>
+            <w:r>
+              <w:rPr>
+                <w:sz w:val="24"/>
+                <w:szCs w:val="24"/>
+                <w:lang w:val="en-US"/>
+              </w:rPr>
+              <w:t>p.104, 108</w:t>
+            </w:r>
+          </w:p>
+        </w:tc>
+      </w:tr>
+      <w:tr>
+        <w:tc>
+          <w:tcPr>
+            <w:tcW w:w="3114" w:type="dxa"/>
+          </w:tcPr>
+          <w:p>
+            <w:pPr>
+              <w:pStyle w:val="ListParagraph"/>
+              <w:numPr>
+                <w:ilvl w:val="0"/>
+                <w:numId w:val="21"/>
+              </w:numPr>
+              <w:ind w:left="317"/>
+              <w:rPr>
+                <w:sz w:val="24"/>
+                <w:szCs w:val="24"/>
+                <w:lang w:val="en-US"/>
+              </w:rPr>
+            </w:pPr>
+            <w:r>
+              <w:rPr>
+                <w:sz w:val="24"/>
+                <w:szCs w:val="24"/>
+                <w:lang w:val="en-US"/>
+              </w:rPr>
+              <w:t>It would be good to offer up suggestions for why this happens. Is it simply that the bats generate some heat and in winter this is greater</w:t>
+            </w:r>
+            <w:r>
+              <w:rPr>
+                <w:sz w:val="24"/>
+                <w:szCs w:val="24"/>
+                <w:lang w:val="en-US"/>
+              </w:rPr>
+              <w:t xml:space="preserve"> </w:t>
+            </w:r>
+            <w:r>
+              <w:rPr>
+                <w:sz w:val="24"/>
+                <w:szCs w:val="24"/>
+                <w:lang w:val="en-US"/>
+              </w:rPr>
+              <w:t xml:space="preserve">than ambient heat elsewhere in the tunnel, whereas in summer the heat generated by bats is small </w:t>
+            </w:r>
+            <w:r>
+              <w:rPr>
+                <w:sz w:val="24"/>
+                <w:szCs w:val="24"/>
+                <w:lang w:val="en-US"/>
+              </w:rPr>
+              <w:lastRenderedPageBreak/>
+              <w:t>compared to ambient heat in the</w:t>
+            </w:r>
+            <w:r>
+              <w:rPr>
+                <w:sz w:val="24"/>
+                <w:szCs w:val="24"/>
+                <w:lang w:val="en-US"/>
+              </w:rPr>
+              <w:t xml:space="preserve"> </w:t>
+            </w:r>
+            <w:r>
+              <w:rPr>
+                <w:sz w:val="24"/>
+                <w:szCs w:val="24"/>
+                <w:lang w:val="en-US"/>
+              </w:rPr>
+              <w:t>tunnel?</w:t>
+            </w:r>
+          </w:p>
+        </w:tc>
+        <w:tc>
+          <w:tcPr>
+            <w:tcW w:w="4536" w:type="dxa"/>
+          </w:tcPr>
+          <w:p>
+            <w:pPr>
+              <w:rPr>
+                <w:sz w:val="24"/>
+                <w:szCs w:val="24"/>
+                <w:lang w:val="en-US"/>
+              </w:rPr>
+            </w:pPr>
+            <w:r>
+              <w:rPr>
+                <w:sz w:val="24"/>
+                <w:szCs w:val="24"/>
+                <w:lang w:val="en-US"/>
+              </w:rPr>
+              <w:lastRenderedPageBreak/>
+              <w:t>Suggestions were made in the next paragraphs in the Temperature – Bat roosts section. See page. 120 - 123</w:t>
+            </w:r>
+          </w:p>
+        </w:tc>
+        <w:tc>
+          <w:tcPr>
+            <w:tcW w:w="1366" w:type="dxa"/>
+          </w:tcPr>
+          <w:p>
+            <w:pPr>
+              <w:rPr>
+                <w:sz w:val="24"/>
+                <w:szCs w:val="24"/>
+                <w:lang w:val="en-US"/>
+              </w:rPr>
+            </w:pPr>
+            <w:r>
+              <w:rPr>
+                <w:sz w:val="24"/>
+                <w:szCs w:val="24"/>
+                <w:lang w:val="en-US"/>
+              </w:rPr>
+              <w:t>p.116</w:t>
+            </w:r>
+            <w:r>
+              <w:rPr>
+                <w:sz w:val="24"/>
+                <w:szCs w:val="24"/>
+                <w:lang w:val="en-US"/>
+              </w:rPr>
+              <w:t xml:space="preserve">, </w:t>
+            </w:r>
+            <w:r>
+              <w:rPr>
+                <w:sz w:val="24"/>
+                <w:szCs w:val="24"/>
+                <w:lang w:val="en-US"/>
+              </w:rPr>
+              <w:t>120</w:t>
+            </w:r>
+          </w:p>
+        </w:tc>
+      </w:tr>
+      <w:tr>
+        <w:tc>
+          <w:tcPr>
+            <w:tcW w:w="3114" w:type="dxa"/>
+          </w:tcPr>
+          <w:p>
+            <w:pPr>
+              <w:pStyle w:val="ListParagraph"/>
+              <w:numPr>
+                <w:ilvl w:val="0"/>
+                <w:numId w:val="21"/>
+              </w:numPr>
+              <w:ind w:left="317"/>
+              <w:rPr>
+                <w:sz w:val="24"/>
+                <w:szCs w:val="24"/>
+                <w:lang w:val="en-US"/>
+              </w:rPr>
+            </w:pPr>
+            <w:r>
+              <w:rPr>
+                <w:sz w:val="24"/>
+                <w:szCs w:val="24"/>
+                <w:lang w:val="en-US"/>
+              </w:rPr>
+              <w:t>It's not clear what you mean by this.</w:t>
+            </w:r>
+          </w:p>
+        </w:tc>
+        <w:tc>
+          <w:tcPr>
+            <w:tcW w:w="4536" w:type="dxa"/>
+          </w:tcPr>
+          <w:p>
+            <w:pPr>
+              <w:rPr>
+                <w:sz w:val="24"/>
+                <w:szCs w:val="24"/>
+                <w:lang w:val="en-US"/>
+              </w:rPr>
+            </w:pPr>
+            <w:r>
+              <w:rPr>
+                <w:sz w:val="24"/>
+                <w:szCs w:val="24"/>
+                <w:lang w:val="en-US"/>
+              </w:rPr>
+              <w:t>It was changed to “</w:t>
+            </w:r>
+            <w:r>
+              <w:rPr>
+                <w:sz w:val="24"/>
+                <w:szCs w:val="24"/>
+                <w:lang w:val="en-US"/>
+              </w:rPr>
+              <w:t>Meanwhile, minimum temperature increased when roost temperature was less varied between night and day</w:t>
+            </w:r>
+            <w:r>
+              <w:rPr>
+                <w:sz w:val="24"/>
+                <w:szCs w:val="24"/>
+                <w:lang w:val="en-US"/>
+              </w:rPr>
+              <w:t>”</w:t>
+            </w:r>
+          </w:p>
+        </w:tc>
+        <w:tc>
+          <w:tcPr>
+            <w:tcW w:w="1366" w:type="dxa"/>
+          </w:tcPr>
+          <w:p>
+            <w:pPr>
+              <w:rPr>
+                <w:sz w:val="24"/>
+                <w:szCs w:val="24"/>
+                <w:lang w:val="en-US"/>
+              </w:rPr>
+            </w:pPr>
+            <w:r>
+              <w:rPr>
+                <w:sz w:val="24"/>
+                <w:szCs w:val="24"/>
+                <w:lang w:val="en-US"/>
+              </w:rPr>
+              <w:t>p.116, 120</w:t>
+            </w:r>
+          </w:p>
+        </w:tc>
+      </w:tr>
+      <w:tr>
+        <w:tc>
+          <w:tcPr>
+            <w:tcW w:w="3114" w:type="dxa"/>
+          </w:tcPr>
+          <w:p>
+            <w:pPr>
+              <w:pStyle w:val="ListParagraph"/>
+              <w:numPr>
+                <w:ilvl w:val="0"/>
+                <w:numId w:val="21"/>
+              </w:numPr>
+              <w:ind w:left="317"/>
+              <w:rPr>
+                <w:sz w:val="24"/>
+                <w:szCs w:val="24"/>
+                <w:lang w:val="en-US"/>
+              </w:rPr>
+            </w:pPr>
+            <w:r>
+              <w:rPr>
+                <w:sz w:val="24"/>
+                <w:szCs w:val="24"/>
+                <w:lang w:val="en-US"/>
+              </w:rPr>
+              <w:t>So then is it clear that bats are selecting for temperature stability or high temperatures - or can this not be teased apart?</w:t>
+            </w:r>
+          </w:p>
+        </w:tc>
+        <w:tc>
+          <w:tcPr>
+            <w:tcW w:w="4536" w:type="dxa"/>
+          </w:tcPr>
+          <w:p>
+            <w:pPr>
+              <w:rPr>
+                <w:sz w:val="24"/>
+                <w:szCs w:val="24"/>
+                <w:lang w:val="en-US"/>
+              </w:rPr>
+            </w:pPr>
+            <w:r>
+              <w:rPr>
+                <w:sz w:val="24"/>
+                <w:szCs w:val="24"/>
+                <w:lang w:val="en-US"/>
+              </w:rPr>
+              <w:t>I agree with Prof. XXX that the roosting selection of bats for better thermal stability and high temperatures can be teased apart. Hence, the sentence was changed to the following in pg. 121 “</w:t>
+            </w:r>
+            <w:r>
+              <w:rPr>
+                <w:sz w:val="24"/>
+                <w:szCs w:val="24"/>
+                <w:lang w:val="en-US"/>
+              </w:rPr>
+              <w:t>In general, bats preferred to select locations with either warmer or more thermally stable or possibly both conditions in the Yugar tunnel.</w:t>
+            </w:r>
+            <w:r>
+              <w:rPr>
+                <w:sz w:val="24"/>
+                <w:szCs w:val="24"/>
+                <w:lang w:val="en-US"/>
+              </w:rPr>
+              <w:t>”</w:t>
+            </w:r>
+          </w:p>
+        </w:tc>
+        <w:tc>
+          <w:tcPr>
+            <w:tcW w:w="1366" w:type="dxa"/>
+          </w:tcPr>
+          <w:p>
+            <w:pPr>
+              <w:rPr>
+                <w:sz w:val="24"/>
+                <w:szCs w:val="24"/>
+                <w:lang w:val="en-US"/>
+              </w:rPr>
+            </w:pPr>
+            <w:r>
+              <w:rPr>
+                <w:sz w:val="24"/>
+                <w:szCs w:val="24"/>
+                <w:lang w:val="en-US"/>
+              </w:rPr>
+              <w:t>p.117, 121</w:t>
+            </w:r>
+          </w:p>
+        </w:tc>
+      </w:tr>
+      <w:tr>
+        <w:tc>
+          <w:tcPr>
+            <w:tcW w:w="3114" w:type="dxa"/>
+          </w:tcPr>
+          <w:p>
+            <w:pPr>
+              <w:pStyle w:val="ListParagraph"/>
+              <w:numPr>
+                <w:ilvl w:val="0"/>
+                <w:numId w:val="21"/>
+              </w:numPr>
+              <w:ind w:left="317"/>
+              <w:rPr>
+                <w:sz w:val="24"/>
+                <w:szCs w:val="24"/>
+                <w:lang w:val="en-US"/>
+              </w:rPr>
+            </w:pPr>
+            <w:r>
+              <w:rPr>
+                <w:sz w:val="24"/>
+                <w:szCs w:val="24"/>
+                <w:lang w:val="en-US"/>
+              </w:rPr>
+              <w:t>Not necessarily. Young regrowth can be very cluttered for bats.</w:t>
+            </w:r>
+          </w:p>
+        </w:tc>
+        <w:tc>
+          <w:tcPr>
+            <w:tcW w:w="4536" w:type="dxa"/>
+          </w:tcPr>
+          <w:p>
+            <w:pPr>
+              <w:rPr>
+                <w:sz w:val="24"/>
+                <w:szCs w:val="24"/>
+                <w:lang w:val="en-US"/>
+              </w:rPr>
+            </w:pPr>
+            <w:r>
+              <w:rPr>
+                <w:sz w:val="24"/>
+                <w:szCs w:val="24"/>
+                <w:lang w:val="en-US"/>
+              </w:rPr>
+              <w:t>True, hence it was changed to the following “</w:t>
+            </w:r>
+            <w:r>
+              <w:rPr>
+                <w:sz w:val="24"/>
+                <w:szCs w:val="24"/>
+                <w:lang w:val="en-US"/>
+              </w:rPr>
+              <w:t>Cluttered habitats contain vegetations with a relatively more closed canopy which provide potential roosting sites (</w:t>
+            </w:r>
+            <w:proofErr w:type="spellStart"/>
+            <w:r>
+              <w:rPr>
+                <w:sz w:val="24"/>
+                <w:szCs w:val="24"/>
+                <w:lang w:val="en-US"/>
+              </w:rPr>
+              <w:t>Ciechanowski</w:t>
+            </w:r>
+            <w:proofErr w:type="spellEnd"/>
+            <w:r>
+              <w:rPr>
+                <w:sz w:val="24"/>
+                <w:szCs w:val="24"/>
+                <w:lang w:val="en-US"/>
+              </w:rPr>
+              <w:t xml:space="preserve"> 2015; Callahan et al. 1997; </w:t>
+            </w:r>
+            <w:proofErr w:type="spellStart"/>
+            <w:r>
+              <w:rPr>
+                <w:sz w:val="24"/>
+                <w:szCs w:val="24"/>
+                <w:lang w:val="en-US"/>
+              </w:rPr>
+              <w:t>Sedgeley</w:t>
+            </w:r>
+            <w:proofErr w:type="spellEnd"/>
+            <w:r>
+              <w:rPr>
+                <w:sz w:val="24"/>
+                <w:szCs w:val="24"/>
+                <w:lang w:val="en-US"/>
+              </w:rPr>
+              <w:t xml:space="preserve"> 2003) and favorable foraging condition for clutter adapted species (</w:t>
+            </w:r>
+            <w:proofErr w:type="spellStart"/>
+            <w:r>
+              <w:rPr>
+                <w:sz w:val="24"/>
+                <w:szCs w:val="24"/>
+                <w:lang w:val="en-US"/>
+              </w:rPr>
+              <w:t>Wegiel</w:t>
+            </w:r>
+            <w:proofErr w:type="spellEnd"/>
+            <w:r>
+              <w:rPr>
+                <w:sz w:val="24"/>
+                <w:szCs w:val="24"/>
+                <w:lang w:val="en-US"/>
+              </w:rPr>
+              <w:t xml:space="preserve"> et al. 2019; </w:t>
+            </w:r>
+            <w:proofErr w:type="spellStart"/>
+            <w:r>
+              <w:rPr>
+                <w:sz w:val="24"/>
+                <w:szCs w:val="24"/>
+                <w:lang w:val="en-US"/>
+              </w:rPr>
+              <w:t>Patriquin</w:t>
+            </w:r>
+            <w:proofErr w:type="spellEnd"/>
+            <w:r>
+              <w:rPr>
+                <w:sz w:val="24"/>
+                <w:szCs w:val="24"/>
+                <w:lang w:val="en-US"/>
+              </w:rPr>
+              <w:t xml:space="preserve"> &amp; Barclay 2003).</w:t>
+            </w:r>
+            <w:r>
+              <w:rPr>
+                <w:sz w:val="24"/>
+                <w:szCs w:val="24"/>
+                <w:lang w:val="en-US"/>
+              </w:rPr>
+              <w:t>”</w:t>
+            </w:r>
+          </w:p>
+        </w:tc>
+        <w:tc>
+          <w:tcPr>
+            <w:tcW w:w="1366" w:type="dxa"/>
+          </w:tcPr>
+          <w:p>
+            <w:pPr>
+              <w:rPr>
+                <w:sz w:val="24"/>
+                <w:szCs w:val="24"/>
+                <w:lang w:val="en-US"/>
+              </w:rPr>
+            </w:pPr>
+            <w:r>
+              <w:rPr>
+                <w:sz w:val="24"/>
+                <w:szCs w:val="24"/>
+                <w:lang w:val="en-US"/>
+              </w:rPr>
+              <w:t>p.136, 140-141</w:t>
+            </w:r>
+          </w:p>
+        </w:tc>
+      </w:tr>
+      <w:tr>
+        <w:tc>
+          <w:tcPr>
+            <w:tcW w:w="3114" w:type="dxa"/>
+          </w:tcPr>
+          <w:p>
+            <w:pPr>
+              <w:pStyle w:val="ListParagraph"/>
+              <w:numPr>
+                <w:ilvl w:val="0"/>
+                <w:numId w:val="21"/>
+              </w:numPr>
+              <w:ind w:left="317"/>
+              <w:rPr>
+                <w:sz w:val="24"/>
+                <w:szCs w:val="24"/>
+                <w:lang w:val="en-US"/>
+              </w:rPr>
+            </w:pPr>
+            <w:r>
+              <w:rPr>
+                <w:sz w:val="24"/>
+                <w:szCs w:val="24"/>
+                <w:lang w:val="en-US"/>
+              </w:rPr>
+              <w:t>But there is no way to know if the bats detected in the surrounding landscapes are the same bats that roost in the tunnel – you would need to do something like radio-tracking to achieve this. Or light tagging bats from the tunnel (a bit hit and miss).</w:t>
+            </w:r>
+          </w:p>
+        </w:tc>
+        <w:tc>
+          <w:tcPr>
+            <w:tcW w:w="4536" w:type="dxa"/>
+          </w:tcPr>
+          <w:p>
+            <w:pPr>
+              <w:rPr>
+                <w:sz w:val="24"/>
+                <w:szCs w:val="24"/>
+                <w:lang w:val="en-US"/>
+              </w:rPr>
+            </w:pPr>
+            <w:r>
+              <w:rPr>
+                <w:sz w:val="24"/>
+                <w:szCs w:val="24"/>
+                <w:lang w:val="en-US"/>
+              </w:rPr>
+              <w:t xml:space="preserve">I agree with Prof. XXX that the acoustic surveys cannot determine where the bats from the Yugar tunnel go for foraging. </w:t>
+            </w:r>
+            <w:r>
+              <w:rPr>
+                <w:sz w:val="24"/>
+                <w:szCs w:val="24"/>
+                <w:lang w:val="en-US"/>
+              </w:rPr>
+              <w:t xml:space="preserve">I acknowledge that the acoustic surveys conducted in this study cannot identified where exactly the bats from the tunnel traveled for foraging at night. Hence, I inserted </w:t>
+            </w:r>
+            <w:r>
+              <w:rPr>
+                <w:sz w:val="24"/>
+                <w:szCs w:val="24"/>
+                <w:lang w:val="en-US"/>
+              </w:rPr>
+              <w:t>the following in the Discussion pg. 155 “</w:t>
+            </w:r>
+            <w:r>
+              <w:rPr>
+                <w:sz w:val="24"/>
+                <w:szCs w:val="24"/>
+                <w:lang w:val="en-US"/>
+              </w:rPr>
+              <w:t>I also acknowledged that the surveys conducted in this project cannot show where the bats in the Yugar tunnel were foraging in the surrounding landscapes.</w:t>
+            </w:r>
+            <w:r>
+              <w:rPr>
+                <w:sz w:val="24"/>
+                <w:szCs w:val="24"/>
+                <w:lang w:val="en-US"/>
+              </w:rPr>
+              <w:t>”</w:t>
+            </w:r>
+          </w:p>
+        </w:tc>
+        <w:tc>
+          <w:tcPr>
+            <w:tcW w:w="1366" w:type="dxa"/>
+          </w:tcPr>
+          <w:p>
+            <w:pPr>
+              <w:rPr>
+                <w:sz w:val="24"/>
+                <w:szCs w:val="24"/>
+                <w:lang w:val="en-US"/>
+              </w:rPr>
+            </w:pPr>
+            <w:r>
+              <w:rPr>
+                <w:sz w:val="24"/>
+                <w:szCs w:val="24"/>
+                <w:lang w:val="en-US"/>
+              </w:rPr>
+              <w:t>p.137</w:t>
+            </w:r>
+            <w:r>
+              <w:rPr>
+                <w:sz w:val="24"/>
+                <w:szCs w:val="24"/>
+                <w:lang w:val="en-US"/>
+              </w:rPr>
+              <w:t>, 142</w:t>
+            </w:r>
+          </w:p>
+        </w:tc>
+      </w:tr>
+      <w:tr>
+        <w:tc>
+          <w:tcPr>
+            <w:tcW w:w="3114" w:type="dxa"/>
+          </w:tcPr>
+          <w:p>
+            <w:pPr>
+              <w:pStyle w:val="ListParagraph"/>
+              <w:numPr>
+                <w:ilvl w:val="0"/>
+                <w:numId w:val="21"/>
+              </w:numPr>
+              <w:ind w:left="317"/>
+              <w:rPr>
+                <w:sz w:val="24"/>
+                <w:szCs w:val="24"/>
+                <w:lang w:val="en-US"/>
+              </w:rPr>
+            </w:pPr>
+            <w:r>
+              <w:rPr>
+                <w:sz w:val="24"/>
+                <w:szCs w:val="24"/>
+                <w:lang w:val="en-US"/>
+              </w:rPr>
+              <w:t>R</w:t>
+            </w:r>
+            <w:r>
+              <w:rPr>
+                <w:sz w:val="24"/>
+                <w:szCs w:val="24"/>
+                <w:lang w:val="en-US"/>
+              </w:rPr>
+              <w:t>eference</w:t>
+            </w:r>
+          </w:p>
+        </w:tc>
+        <w:tc>
+          <w:tcPr>
+            <w:tcW w:w="4536" w:type="dxa"/>
+          </w:tcPr>
+          <w:p>
+            <w:pPr>
+              <w:rPr>
+                <w:sz w:val="24"/>
+                <w:szCs w:val="24"/>
+                <w:lang w:val="en-US"/>
+              </w:rPr>
+            </w:pPr>
+            <w:r>
+              <w:rPr>
+                <w:sz w:val="24"/>
+                <w:szCs w:val="24"/>
+                <w:lang w:val="en-US"/>
+              </w:rPr>
+              <w:t>A reference for vegetation classification document was inserted “</w:t>
+            </w:r>
+            <w:r>
+              <w:rPr>
+                <w:sz w:val="24"/>
+                <w:szCs w:val="24"/>
+                <w:lang w:val="en-US"/>
+              </w:rPr>
+              <w:t>(Queensland Government 2019)</w:t>
+            </w:r>
+            <w:r>
+              <w:rPr>
+                <w:sz w:val="24"/>
+                <w:szCs w:val="24"/>
+                <w:lang w:val="en-US"/>
+              </w:rPr>
+              <w:t>”</w:t>
+            </w:r>
+          </w:p>
+        </w:tc>
+        <w:tc>
+          <w:tcPr>
+            <w:tcW w:w="1366" w:type="dxa"/>
+          </w:tcPr>
+          <w:p>
+            <w:pPr>
+              <w:rPr>
+                <w:sz w:val="24"/>
+                <w:szCs w:val="24"/>
+                <w:lang w:val="en-US"/>
+              </w:rPr>
+            </w:pPr>
+            <w:r>
+              <w:rPr>
+                <w:sz w:val="24"/>
+                <w:szCs w:val="24"/>
+                <w:lang w:val="en-US"/>
+              </w:rPr>
+              <w:t>p.137, 142</w:t>
+            </w:r>
+          </w:p>
+        </w:tc>
+      </w:tr>
+      <w:tr>
+        <w:tc>
+          <w:tcPr>
+            <w:tcW w:w="3114" w:type="dxa"/>
+          </w:tcPr>
+          <w:p>
+            <w:pPr>
+              <w:pStyle w:val="ListParagraph"/>
+              <w:numPr>
+                <w:ilvl w:val="0"/>
+                <w:numId w:val="21"/>
+              </w:numPr>
+              <w:ind w:left="317"/>
+              <w:rPr>
+                <w:sz w:val="24"/>
+                <w:szCs w:val="24"/>
+                <w:lang w:val="en-US"/>
+              </w:rPr>
+            </w:pPr>
+            <w:r>
+              <w:rPr>
+                <w:sz w:val="24"/>
+                <w:szCs w:val="24"/>
+                <w:lang w:val="en-US"/>
+              </w:rPr>
+              <w:t>At what spacing</w:t>
+            </w:r>
+          </w:p>
+        </w:tc>
+        <w:tc>
+          <w:tcPr>
+            <w:tcW w:w="4536" w:type="dxa"/>
+          </w:tcPr>
+          <w:p>
+            <w:pPr>
+              <w:rPr>
+                <w:sz w:val="24"/>
+                <w:szCs w:val="24"/>
+                <w:lang w:val="en-US"/>
+              </w:rPr>
+            </w:pPr>
+            <w:r>
+              <w:rPr>
+                <w:sz w:val="24"/>
+                <w:szCs w:val="24"/>
+                <w:lang w:val="en-US"/>
+              </w:rPr>
+              <w:t>It was changed to “</w:t>
+            </w:r>
+            <w:r>
+              <w:rPr>
+                <w:sz w:val="24"/>
+                <w:szCs w:val="24"/>
+                <w:lang w:val="en-US"/>
+              </w:rPr>
+              <w:t>Each vegetation type was replicated 5 times approximately 1.5 km apart</w:t>
+            </w:r>
+            <w:r>
+              <w:rPr>
+                <w:sz w:val="24"/>
+                <w:szCs w:val="24"/>
+                <w:lang w:val="en-US"/>
+              </w:rPr>
+              <w:t>.”</w:t>
+            </w:r>
+          </w:p>
+        </w:tc>
+        <w:tc>
+          <w:tcPr>
+            <w:tcW w:w="1366" w:type="dxa"/>
+          </w:tcPr>
+          <w:p>
+            <w:pPr>
+              <w:rPr>
+                <w:sz w:val="24"/>
+                <w:szCs w:val="24"/>
+                <w:lang w:val="en-US"/>
+              </w:rPr>
+            </w:pPr>
+            <w:r>
+              <w:rPr>
+                <w:sz w:val="24"/>
+                <w:szCs w:val="24"/>
+                <w:lang w:val="en-US"/>
+              </w:rPr>
+              <w:t>p.137, 142</w:t>
+            </w:r>
+          </w:p>
+        </w:tc>
+      </w:tr>
+      <w:tr>
+        <w:tc>
+          <w:tcPr>
+            <w:tcW w:w="3114" w:type="dxa"/>
+          </w:tcPr>
+          <w:p>
+            <w:pPr>
+              <w:pStyle w:val="ListParagraph"/>
+              <w:numPr>
+                <w:ilvl w:val="0"/>
+                <w:numId w:val="21"/>
+              </w:numPr>
+              <w:ind w:left="317"/>
+              <w:rPr>
+                <w:sz w:val="24"/>
+                <w:szCs w:val="24"/>
+                <w:lang w:val="en-US"/>
+              </w:rPr>
+            </w:pPr>
+            <w:r>
+              <w:rPr>
+                <w:sz w:val="24"/>
+                <w:szCs w:val="24"/>
+                <w:lang w:val="en-US"/>
+              </w:rPr>
+              <w:t>Why not the whole night?</w:t>
+            </w:r>
+          </w:p>
+        </w:tc>
+        <w:tc>
+          <w:tcPr>
+            <w:tcW w:w="4536" w:type="dxa"/>
+          </w:tcPr>
+          <w:p>
+            <w:pPr>
+              <w:rPr>
+                <w:sz w:val="24"/>
+                <w:szCs w:val="24"/>
+                <w:lang w:val="en-US"/>
+              </w:rPr>
+            </w:pPr>
+            <w:r>
+              <w:rPr>
+                <w:sz w:val="24"/>
+                <w:szCs w:val="24"/>
+                <w:lang w:val="en-US"/>
+              </w:rPr>
+              <w:t>This was addressed in the response to Prof XXX’s comments. It is because it would take a huge amount of time and great effort</w:t>
+            </w:r>
+            <w:r>
+              <w:rPr>
+                <w:sz w:val="24"/>
+                <w:szCs w:val="24"/>
+                <w:lang w:val="en-US"/>
+              </w:rPr>
+              <w:t xml:space="preserve"> to sample whole night and </w:t>
+            </w:r>
+            <w:proofErr w:type="spellStart"/>
+            <w:r>
+              <w:rPr>
+                <w:sz w:val="24"/>
+                <w:szCs w:val="24"/>
+                <w:lang w:val="en-US"/>
+              </w:rPr>
+              <w:t>analyse</w:t>
+            </w:r>
+            <w:proofErr w:type="spellEnd"/>
+            <w:r>
+              <w:rPr>
+                <w:sz w:val="24"/>
+                <w:szCs w:val="24"/>
+                <w:lang w:val="en-US"/>
+              </w:rPr>
+              <w:t xml:space="preserve"> the data. </w:t>
+            </w:r>
+            <w:r>
+              <w:rPr>
+                <w:sz w:val="24"/>
+                <w:szCs w:val="24"/>
+                <w:lang w:val="en-US"/>
+              </w:rPr>
+              <w:t xml:space="preserve">Although there’s a potential that the </w:t>
+            </w:r>
+            <w:r>
+              <w:rPr>
+                <w:sz w:val="24"/>
+                <w:szCs w:val="24"/>
+                <w:lang w:val="en-US"/>
+              </w:rPr>
+              <w:lastRenderedPageBreak/>
+              <w:t>sampling might miss recorded some species later at night, I’ve plotted the species accumulation graphs for each site (recorder) over the sampling period and assured each site has reached the asymptote. Hence, it is likely that the sampling effort is enough</w:t>
+            </w:r>
+            <w:r>
+              <w:rPr>
+                <w:sz w:val="24"/>
+                <w:szCs w:val="24"/>
+                <w:lang w:val="en-US"/>
+              </w:rPr>
+              <w:t xml:space="preserve"> </w:t>
+            </w:r>
+            <w:r>
+              <w:rPr>
+                <w:sz w:val="24"/>
+                <w:szCs w:val="24"/>
+                <w:lang w:val="en-US"/>
+              </w:rPr>
+              <w:t>to represent the overall species diversity in the study area.</w:t>
+            </w:r>
+          </w:p>
+        </w:tc>
+        <w:tc>
+          <w:tcPr>
+            <w:tcW w:w="1366" w:type="dxa"/>
+          </w:tcPr>
+          <w:p>
+            <w:pPr>
+              <w:rPr>
+                <w:sz w:val="24"/>
+                <w:szCs w:val="24"/>
+                <w:lang w:val="en-US"/>
+              </w:rPr>
+            </w:pPr>
+            <w:r>
+              <w:rPr>
+                <w:sz w:val="24"/>
+                <w:szCs w:val="24"/>
+                <w:lang w:val="en-US"/>
+              </w:rPr>
+              <w:lastRenderedPageBreak/>
+              <w:t>p.138, 143</w:t>
+            </w:r>
+          </w:p>
+        </w:tc>
+      </w:tr>
+      <w:tr>
+        <w:tc>
+          <w:tcPr>
+            <w:tcW w:w="3114" w:type="dxa"/>
+          </w:tcPr>
+          <w:p>
+            <w:pPr>
+              <w:pStyle w:val="ListParagraph"/>
+              <w:numPr>
+                <w:ilvl w:val="0"/>
+                <w:numId w:val="21"/>
+              </w:numPr>
+              <w:ind w:left="317"/>
+              <w:rPr>
+                <w:sz w:val="24"/>
+                <w:szCs w:val="24"/>
+                <w:lang w:val="en-US"/>
+              </w:rPr>
+            </w:pPr>
+            <w:r>
+              <w:rPr>
+                <w:sz w:val="24"/>
+                <w:szCs w:val="24"/>
+                <w:lang w:val="en-US"/>
+              </w:rPr>
+              <w:t>Good to describe how you distinguished search phase calls in clutter from feeding buzzes.</w:t>
+            </w:r>
+          </w:p>
+        </w:tc>
+        <w:tc>
+          <w:tcPr>
+            <w:tcW w:w="4536" w:type="dxa"/>
+          </w:tcPr>
+          <w:p>
+            <w:pPr>
+              <w:rPr>
+                <w:sz w:val="24"/>
+                <w:szCs w:val="24"/>
+                <w:lang w:val="en-US"/>
+              </w:rPr>
+            </w:pPr>
+            <w:r>
+              <w:rPr>
+                <w:sz w:val="24"/>
+                <w:szCs w:val="24"/>
+                <w:lang w:val="en-US"/>
+              </w:rPr>
+              <w:t>The following was inserted in pg. 143. “</w:t>
+            </w:r>
+            <w:r>
+              <w:rPr>
+                <w:sz w:val="24"/>
+                <w:szCs w:val="24"/>
+                <w:lang w:val="en-US"/>
+              </w:rPr>
+              <w:t>Reinhold et al. (2001) key was also used to distinguished search phase calls and feeding buzzes.</w:t>
+            </w:r>
+            <w:r>
+              <w:rPr>
+                <w:sz w:val="24"/>
+                <w:szCs w:val="24"/>
+                <w:lang w:val="en-US"/>
+              </w:rPr>
+              <w:t>”</w:t>
+            </w:r>
+          </w:p>
+        </w:tc>
+        <w:tc>
+          <w:tcPr>
+            <w:tcW w:w="1366" w:type="dxa"/>
+          </w:tcPr>
+          <w:p>
+            <w:pPr>
+              <w:rPr>
+                <w:sz w:val="24"/>
+                <w:szCs w:val="24"/>
+                <w:lang w:val="en-US"/>
+              </w:rPr>
+            </w:pPr>
+            <w:r>
+              <w:rPr>
+                <w:sz w:val="24"/>
+                <w:szCs w:val="24"/>
+                <w:lang w:val="en-US"/>
+              </w:rPr>
+              <w:t>p.138, 143</w:t>
+            </w:r>
+          </w:p>
+        </w:tc>
+      </w:tr>
+      <w:tr>
+        <w:tc>
+          <w:tcPr>
+            <w:tcW w:w="3114" w:type="dxa"/>
+          </w:tcPr>
+          <w:p>
+            <w:pPr>
+              <w:pStyle w:val="ListParagraph"/>
+              <w:numPr>
+                <w:ilvl w:val="0"/>
+                <w:numId w:val="21"/>
+              </w:numPr>
+              <w:ind w:left="317"/>
+              <w:rPr>
+                <w:sz w:val="24"/>
+                <w:szCs w:val="24"/>
+                <w:lang w:val="en-US"/>
+              </w:rPr>
+            </w:pPr>
+            <w:r>
+              <w:rPr>
+                <w:sz w:val="24"/>
+                <w:szCs w:val="24"/>
+                <w:lang w:val="en-US"/>
+              </w:rPr>
+              <w:t>It's not clear how species can be incorporated if the response variables are diversity and evenness indices</w:t>
+            </w:r>
+            <w:r>
+              <w:rPr>
+                <w:sz w:val="24"/>
+                <w:szCs w:val="24"/>
+                <w:lang w:val="en-US"/>
+              </w:rPr>
+              <w:t>.</w:t>
+            </w:r>
+          </w:p>
+        </w:tc>
+        <w:tc>
+          <w:tcPr>
+            <w:tcW w:w="4536" w:type="dxa"/>
+          </w:tcPr>
+          <w:p>
+            <w:pPr>
+              <w:rPr>
+                <w:sz w:val="24"/>
+                <w:szCs w:val="24"/>
+                <w:lang w:val="en-US"/>
+              </w:rPr>
+            </w:pPr>
+            <w:r>
+              <w:rPr>
+                <w:sz w:val="24"/>
+                <w:szCs w:val="24"/>
+                <w:lang w:val="en-US"/>
+              </w:rPr>
+              <w:t xml:space="preserve">No, species did not </w:t>
+            </w:r>
+            <w:r>
+              <w:rPr>
+                <w:sz w:val="24"/>
+                <w:szCs w:val="24"/>
+                <w:lang w:val="en-US"/>
+              </w:rPr>
+              <w:t>incorporate</w:t>
+            </w:r>
+            <w:r>
+              <w:rPr>
+                <w:sz w:val="24"/>
+                <w:szCs w:val="24"/>
+                <w:lang w:val="en-US"/>
+              </w:rPr>
+              <w:t xml:space="preserve"> </w:t>
+            </w:r>
+            <w:r>
+              <w:rPr>
+                <w:sz w:val="24"/>
+                <w:szCs w:val="24"/>
+                <w:lang w:val="en-US"/>
+              </w:rPr>
+              <w:t>in the three-way non-parametric ANOVA. Hence, it was changed to the following in pg. 144 “</w:t>
+            </w:r>
+            <w:r>
+              <w:rPr>
+                <w:sz w:val="24"/>
+                <w:szCs w:val="24"/>
+                <w:lang w:val="en-US"/>
+              </w:rPr>
+              <w:t>A three-ways non-parametric ANOVA using a 0.05 rejection level was conducted on the Shannon-Weaver indices and evenness among seasons, habitat and vegetation types.</w:t>
+            </w:r>
+            <w:r>
+              <w:rPr>
+                <w:sz w:val="24"/>
+                <w:szCs w:val="24"/>
+                <w:lang w:val="en-US"/>
+              </w:rPr>
+              <w:t>”</w:t>
+            </w:r>
+          </w:p>
+        </w:tc>
+        <w:tc>
+          <w:tcPr>
+            <w:tcW w:w="1366" w:type="dxa"/>
+          </w:tcPr>
+          <w:p>
+            <w:pPr>
+              <w:rPr>
+                <w:sz w:val="24"/>
+                <w:szCs w:val="24"/>
+                <w:lang w:val="en-US"/>
+              </w:rPr>
+            </w:pPr>
+            <w:r>
+              <w:rPr>
+                <w:sz w:val="24"/>
+                <w:szCs w:val="24"/>
+                <w:lang w:val="en-US"/>
+              </w:rPr>
+              <w:t>p.139, 144</w:t>
+            </w:r>
+          </w:p>
+        </w:tc>
+      </w:tr>
+      <w:tr>
+        <w:tc>
+          <w:tcPr>
+            <w:tcW w:w="3114" w:type="dxa"/>
+          </w:tcPr>
+          <w:p>
+            <w:pPr>
+              <w:pStyle w:val="ListParagraph"/>
+              <w:numPr>
+                <w:ilvl w:val="0"/>
+                <w:numId w:val="21"/>
+              </w:numPr>
+              <w:ind w:left="317"/>
+              <w:rPr>
+                <w:sz w:val="24"/>
+                <w:szCs w:val="24"/>
+                <w:lang w:val="en-US"/>
+              </w:rPr>
+            </w:pPr>
+            <w:r>
+              <w:rPr>
+                <w:sz w:val="24"/>
+                <w:szCs w:val="24"/>
+                <w:lang w:val="en-US"/>
+              </w:rPr>
+              <w:t>A clearer map will help to see where all the sites are.</w:t>
+            </w:r>
+          </w:p>
+        </w:tc>
+        <w:tc>
+          <w:tcPr>
+            <w:tcW w:w="4536" w:type="dxa"/>
+          </w:tcPr>
+          <w:p>
+            <w:pPr>
+              <w:rPr>
+                <w:sz w:val="24"/>
+                <w:szCs w:val="24"/>
+                <w:lang w:val="en-US"/>
+              </w:rPr>
+            </w:pPr>
+            <w:r>
+              <w:rPr>
+                <w:sz w:val="24"/>
+                <w:szCs w:val="24"/>
+                <w:lang w:val="en-US"/>
+              </w:rPr>
+              <w:t>I acknowledge that this map is somehow difficult to see where the sampling sites are. Unfortunately, this was the only vegetation map provided by Moreton Bay Regional Council</w:t>
+            </w:r>
+            <w:r>
+              <w:rPr>
+                <w:sz w:val="24"/>
+                <w:szCs w:val="24"/>
+                <w:lang w:val="en-US"/>
+              </w:rPr>
+              <w:t xml:space="preserve"> through a pdf document. Hence, I can only extract this map from cropping image with a relatively low resolution.</w:t>
+            </w:r>
+          </w:p>
+        </w:tc>
+        <w:tc>
+          <w:tcPr>
+            <w:tcW w:w="1366" w:type="dxa"/>
+          </w:tcPr>
+          <w:p>
+            <w:pPr>
+              <w:rPr>
+                <w:sz w:val="24"/>
+                <w:szCs w:val="24"/>
+                <w:lang w:val="en-US"/>
+              </w:rPr>
+            </w:pPr>
+            <w:r>
+              <w:rPr>
+                <w:sz w:val="24"/>
+                <w:szCs w:val="24"/>
+                <w:lang w:val="en-US"/>
+              </w:rPr>
+              <w:t>p.140, 145</w:t>
+            </w:r>
+          </w:p>
+        </w:tc>
+      </w:tr>
+      <w:tr>
+        <w:tc>
+          <w:tcPr>
+            <w:tcW w:w="3114" w:type="dxa"/>
+          </w:tcPr>
+          <w:p>
+            <w:pPr>
+              <w:pStyle w:val="ListParagraph"/>
+              <w:numPr>
+                <w:ilvl w:val="0"/>
+                <w:numId w:val="21"/>
+              </w:numPr>
+              <w:ind w:left="317"/>
+              <w:rPr>
+                <w:sz w:val="24"/>
+                <w:szCs w:val="24"/>
+                <w:lang w:val="en-US"/>
+              </w:rPr>
+            </w:pPr>
+            <w:r>
+              <w:rPr>
+                <w:sz w:val="24"/>
+                <w:szCs w:val="24"/>
+                <w:lang w:val="en-US"/>
+              </w:rPr>
+              <w:t>Did you log-transform data prior to analysis? I suspect the variability in sites might be behind the non-sig. result. Other analytical</w:t>
+            </w:r>
+            <w:r>
+              <w:rPr>
+                <w:sz w:val="24"/>
+                <w:szCs w:val="24"/>
+                <w:lang w:val="en-US"/>
+              </w:rPr>
+              <w:t xml:space="preserve"> </w:t>
+            </w:r>
+            <w:r>
+              <w:rPr>
+                <w:sz w:val="24"/>
+                <w:szCs w:val="24"/>
+                <w:lang w:val="en-US"/>
+              </w:rPr>
+              <w:t>techniques such as mixed models might help to deal with this issue - i.e., including site as a random factor.</w:t>
+            </w:r>
+            <w:r>
+              <w:rPr>
+                <w:sz w:val="24"/>
+                <w:szCs w:val="24"/>
+                <w:lang w:val="en-US"/>
+              </w:rPr>
+              <w:t xml:space="preserve"> </w:t>
+            </w:r>
+            <w:r>
+              <w:rPr>
+                <w:sz w:val="24"/>
+                <w:szCs w:val="24"/>
+                <w:lang w:val="en-US"/>
+              </w:rPr>
+              <w:t>Given edge and interior at each site are likely to be correlated, this needs to be accounted for in an analysis.</w:t>
+            </w:r>
+          </w:p>
+        </w:tc>
+        <w:tc>
+          <w:tcPr>
+            <w:tcW w:w="4536" w:type="dxa"/>
+          </w:tcPr>
+          <w:p>
+            <w:pPr>
+              <w:rPr>
+                <w:sz w:val="24"/>
+                <w:szCs w:val="24"/>
+                <w:lang w:val="en-US"/>
+              </w:rPr>
+            </w:pPr>
+            <w:r>
+              <w:rPr>
+                <w:sz w:val="24"/>
+                <w:szCs w:val="24"/>
+                <w:lang w:val="en-US"/>
+              </w:rPr>
+              <w:t>Yes, the data was not normally distributed even after log-transformation. Hence, the Aligned Rank ANOVA which was the non-parametric approach was undertaken.</w:t>
+            </w:r>
+            <w:r>
+              <w:rPr>
+                <w:sz w:val="24"/>
+                <w:szCs w:val="24"/>
+                <w:lang w:val="en-US"/>
+              </w:rPr>
+              <w:t xml:space="preserve"> </w:t>
+            </w:r>
+          </w:p>
+        </w:tc>
+        <w:tc>
+          <w:tcPr>
+            <w:tcW w:w="1366" w:type="dxa"/>
+          </w:tcPr>
+          <w:p>
+            <w:pPr>
+              <w:rPr>
+                <w:sz w:val="24"/>
+                <w:szCs w:val="24"/>
+                <w:lang w:val="en-US"/>
+              </w:rPr>
+            </w:pPr>
+            <w:r>
+              <w:rPr>
+                <w:sz w:val="24"/>
+                <w:szCs w:val="24"/>
+                <w:lang w:val="en-US"/>
+              </w:rPr>
+              <w:t>p.143, 148</w:t>
+            </w:r>
+          </w:p>
+        </w:tc>
+      </w:tr>
+      <w:tr>
+        <w:tc>
+          <w:tcPr>
+            <w:tcW w:w="3114" w:type="dxa"/>
+          </w:tcPr>
+          <w:p>
+            <w:pPr>
+              <w:pStyle w:val="ListParagraph"/>
+              <w:numPr>
+                <w:ilvl w:val="0"/>
+                <w:numId w:val="21"/>
+              </w:numPr>
+              <w:ind w:left="317"/>
+              <w:rPr>
+                <w:sz w:val="24"/>
+                <w:szCs w:val="24"/>
+                <w:lang w:val="en-US"/>
+              </w:rPr>
+            </w:pPr>
+            <w:r>
+              <w:rPr>
+                <w:sz w:val="24"/>
+                <w:szCs w:val="24"/>
+                <w:lang w:val="en-US"/>
+              </w:rPr>
+              <w:t>Can you specify whether evenness was greater in summer?</w:t>
+            </w:r>
+          </w:p>
+        </w:tc>
+        <w:tc>
+          <w:tcPr>
+            <w:tcW w:w="4536" w:type="dxa"/>
+          </w:tcPr>
+          <w:p>
+            <w:pPr>
+              <w:rPr>
+                <w:sz w:val="24"/>
+                <w:szCs w:val="24"/>
+                <w:lang w:val="en-US"/>
+              </w:rPr>
+            </w:pPr>
+            <w:r>
+              <w:rPr>
+                <w:sz w:val="24"/>
+                <w:szCs w:val="24"/>
+                <w:lang w:val="en-US"/>
+              </w:rPr>
+              <w:t>The following was inserted to pg. 149 “</w:t>
+            </w:r>
+            <w:r>
+              <w:rPr>
+                <w:sz w:val="24"/>
+                <w:szCs w:val="24"/>
+                <w:lang w:val="en-US"/>
+              </w:rPr>
+              <w:t xml:space="preserve">The two ways interactions were also not significant, and only seasons showed significant difference in evenness with </w:t>
+            </w:r>
+            <w:r>
+              <w:rPr>
+                <w:sz w:val="24"/>
+                <w:szCs w:val="24"/>
+                <w:lang w:val="en-US"/>
+              </w:rPr>
+              <w:lastRenderedPageBreak/>
+              <w:t>winter showed greater evenness than summer (Table 4-2).</w:t>
+            </w:r>
+            <w:r>
+              <w:rPr>
+                <w:sz w:val="24"/>
+                <w:szCs w:val="24"/>
+                <w:lang w:val="en-US"/>
+              </w:rPr>
+              <w:t>”</w:t>
+            </w:r>
+          </w:p>
+        </w:tc>
+        <w:tc>
+          <w:tcPr>
+            <w:tcW w:w="1366" w:type="dxa"/>
+          </w:tcPr>
+          <w:p>
+            <w:pPr>
+              <w:rPr>
+                <w:sz w:val="24"/>
+                <w:szCs w:val="24"/>
+                <w:lang w:val="en-US"/>
+              </w:rPr>
+            </w:pPr>
+            <w:r>
+              <w:rPr>
+                <w:sz w:val="24"/>
+                <w:szCs w:val="24"/>
+                <w:lang w:val="en-US"/>
+              </w:rPr>
+              <w:lastRenderedPageBreak/>
+              <w:t>p.144, 149</w:t>
+            </w:r>
+          </w:p>
+        </w:tc>
+      </w:tr>
+      <w:tr>
+        <w:tc>
+          <w:tcPr>
+            <w:tcW w:w="3114" w:type="dxa"/>
+          </w:tcPr>
+          <w:p>
+            <w:pPr>
+              <w:pStyle w:val="ListParagraph"/>
+              <w:numPr>
+                <w:ilvl w:val="0"/>
+                <w:numId w:val="21"/>
+              </w:numPr>
+              <w:ind w:left="317"/>
+              <w:rPr>
+                <w:sz w:val="24"/>
+                <w:szCs w:val="24"/>
+                <w:lang w:val="en-US"/>
+              </w:rPr>
+            </w:pPr>
+            <w:r>
+              <w:rPr>
+                <w:sz w:val="24"/>
+                <w:szCs w:val="24"/>
+                <w:lang w:val="en-US"/>
+              </w:rPr>
+              <w:t>It's not clear how this fits in.</w:t>
+            </w:r>
+          </w:p>
+        </w:tc>
+        <w:tc>
+          <w:tcPr>
+            <w:tcW w:w="4536" w:type="dxa"/>
+          </w:tcPr>
+          <w:p>
+            <w:pPr>
+              <w:rPr>
+                <w:sz w:val="24"/>
+                <w:szCs w:val="24"/>
+                <w:lang w:val="en-US"/>
+              </w:rPr>
+            </w:pPr>
+            <w:r>
+              <w:rPr>
+                <w:sz w:val="24"/>
+                <w:szCs w:val="24"/>
+                <w:lang w:val="en-US"/>
+              </w:rPr>
+              <w:t>It was changed to “</w:t>
+            </w:r>
+            <w:r>
+              <w:rPr>
+                <w:sz w:val="24"/>
+                <w:szCs w:val="24"/>
+                <w:lang w:val="en-US"/>
+              </w:rPr>
+              <w:t>eco-morphology</w:t>
+            </w:r>
+            <w:r>
+              <w:rPr>
+                <w:sz w:val="24"/>
+                <w:szCs w:val="24"/>
+                <w:lang w:val="en-US"/>
+              </w:rPr>
+              <w:t>”.</w:t>
+            </w:r>
+          </w:p>
+        </w:tc>
+        <w:tc>
+          <w:tcPr>
+            <w:tcW w:w="1366" w:type="dxa"/>
+          </w:tcPr>
+          <w:p>
+            <w:pPr>
+              <w:rPr>
+                <w:sz w:val="24"/>
+                <w:szCs w:val="24"/>
+                <w:lang w:val="en-US"/>
+              </w:rPr>
+            </w:pPr>
+            <w:r>
+              <w:rPr>
+                <w:sz w:val="24"/>
+                <w:szCs w:val="24"/>
+                <w:lang w:val="en-US"/>
+              </w:rPr>
+              <w:t>p.150, 155</w:t>
+            </w:r>
+          </w:p>
+        </w:tc>
+      </w:tr>
+      <w:tr>
+        <w:tc>
+          <w:tcPr>
+            <w:tcW w:w="3114" w:type="dxa"/>
+          </w:tcPr>
+          <w:p>
+            <w:pPr>
+              <w:pStyle w:val="ListParagraph"/>
+              <w:numPr>
+                <w:ilvl w:val="0"/>
+                <w:numId w:val="21"/>
+              </w:numPr>
+              <w:ind w:left="317"/>
+              <w:rPr>
+                <w:sz w:val="24"/>
+                <w:szCs w:val="24"/>
+                <w:lang w:val="en-US"/>
+              </w:rPr>
+            </w:pPr>
+            <w:r>
+              <w:rPr>
+                <w:sz w:val="24"/>
+                <w:szCs w:val="24"/>
+                <w:lang w:val="en-US"/>
+              </w:rPr>
+              <w:t>Can you please elaborate on this point? How does a change in season influence vegetation structure and the assemblage of bats?</w:t>
+            </w:r>
+          </w:p>
+        </w:tc>
+        <w:tc>
+          <w:tcPr>
+            <w:tcW w:w="4536" w:type="dxa"/>
+          </w:tcPr>
+          <w:p>
+            <w:pPr>
+              <w:rPr>
+                <w:sz w:val="24"/>
+                <w:szCs w:val="24"/>
+                <w:lang w:val="en-US"/>
+              </w:rPr>
+            </w:pPr>
+          </w:p>
+        </w:tc>
+        <w:tc>
+          <w:tcPr>
+            <w:tcW w:w="1366" w:type="dxa"/>
+          </w:tcPr>
+          <w:p>
+            <w:pPr>
+              <w:rPr>
+                <w:sz w:val="24"/>
+                <w:szCs w:val="24"/>
+                <w:lang w:val="en-US"/>
+              </w:rPr>
+            </w:pPr>
+            <w:r>
+              <w:rPr>
+                <w:sz w:val="24"/>
+                <w:szCs w:val="24"/>
+                <w:lang w:val="en-US"/>
+              </w:rPr>
+              <w:t>p.151, 156</w:t>
+            </w:r>
           </w:p>
         </w:tc>
       </w:tr>
@@ -6214,6 +8434,56 @@
 </w:document>
 </file>
 
+<file path=word/endnotes.xml><?xml version="1.0" encoding="utf-8"?>
+<w:endnotes xmlns:wpc="http://schemas.microsoft.com/office/word/2010/wordprocessingCanvas" xmlns:cx="http://schemas.microsoft.com/office/drawing/2014/chartex" xmlns:cx1="http://schemas.microsoft.com/office/drawing/2015/9/8/chartex" xmlns:cx2="http://schemas.microsoft.com/office/drawing/2015/10/21/chartex" xmlns:cx3="http://schemas.microsoft.com/office/drawing/2016/5/9/chartex" xmlns:cx4="http://schemas.microsoft.com/office/drawing/2016/5/10/chartex" xmlns:cx5="http://schemas.microsoft.com/office/drawing/2016/5/11/chartex" xmlns:cx6="http://schemas.microsoft.com/office/drawing/2016/5/12/chartex" xmlns:cx7="http://schemas.microsoft.com/office/drawing/2016/5/13/chartex" xmlns:cx8="http://schemas.microsoft.com/office/drawing/2016/5/14/chartex" xmlns:mc="http://schemas.openxmlformats.org/markup-compatibility/2006" xmlns:aink="http://schemas.microsoft.com/office/drawing/2016/ink" xmlns:am3d="http://schemas.microsoft.com/office/drawing/2017/model3d" xmlns:o="urn:schemas-microsoft-com:office:office" xmlns:r="http://schemas.openxmlformats.org/officeDocument/2006/relationships" xmlns:m="http://schemas.openxmlformats.org/officeDocument/2006/math" xmlns:v="urn:schemas-microsoft-com:vml" xmlns:wp14="http://schemas.microsoft.com/office/word/2010/wordprocessingDrawing" xmlns:wp="http://schemas.openxmlformats.org/drawingml/2006/wordprocessingDrawing" xmlns:w10="urn:schemas-microsoft-com:office:word" xmlns:w="http://schemas.openxmlformats.org/wordprocessingml/2006/main" xmlns:w14="http://schemas.microsoft.com/office/word/2010/wordml" xmlns:w15="http://schemas.microsoft.com/office/word/2012/wordml" xmlns:w16cex="http://schemas.microsoft.com/office/word/2018/wordml/cex" xmlns:w16cid="http://schemas.microsoft.com/office/word/2016/wordml/cid" xmlns:w16="http://schemas.microsoft.com/office/word/2018/wordml" xmlns:w16sdtdh="http://schemas.microsoft.com/office/word/2020/wordml/sdtdatahash" xmlns:w16se="http://schemas.microsoft.com/office/word/2015/wordml/symex" xmlns:wpg="http://schemas.microsoft.com/office/word/2010/wordprocessingGroup" xmlns:wpi="http://schemas.microsoft.com/office/word/2010/wordprocessingInk" xmlns:wne="http://schemas.microsoft.com/office/word/2006/wordml" xmlns:wps="http://schemas.microsoft.com/office/word/2010/wordprocessingShape" mc:Ignorable="w14 w15 w16se w16cid w16 w16cex w16sdtdh wp14">
+  <w:endnote w:type="separator" w:id="-1">
+    <w:p>
+      <w:pPr>
+        <w:spacing w:after="0" w:line="240" w:lineRule="auto"/>
+      </w:pPr>
+      <w:r>
+        <w:separator/>
+      </w:r>
+    </w:p>
+  </w:endnote>
+  <w:endnote w:type="continuationSeparator" w:id="0">
+    <w:p>
+      <w:pPr>
+        <w:spacing w:after="0" w:line="240" w:lineRule="auto"/>
+      </w:pPr>
+      <w:r>
+        <w:continuationSeparator/>
+      </w:r>
+    </w:p>
+  </w:endnote>
+</w:endnotes>
+</file>
+
+<file path=word/footnotes.xml><?xml version="1.0" encoding="utf-8"?>
+<w:footnotes xmlns:wpc="http://schemas.microsoft.com/office/word/2010/wordprocessingCanvas" xmlns:cx="http://schemas.microsoft.com/office/drawing/2014/chartex" xmlns:cx1="http://schemas.microsoft.com/office/drawing/2015/9/8/chartex" xmlns:cx2="http://schemas.microsoft.com/office/drawing/2015/10/21/chartex" xmlns:cx3="http://schemas.microsoft.com/office/drawing/2016/5/9/chartex" xmlns:cx4="http://schemas.microsoft.com/office/drawing/2016/5/10/chartex" xmlns:cx5="http://schemas.microsoft.com/office/drawing/2016/5/11/chartex" xmlns:cx6="http://schemas.microsoft.com/office/drawing/2016/5/12/chartex" xmlns:cx7="http://schemas.microsoft.com/office/drawing/2016/5/13/chartex" xmlns:cx8="http://schemas.microsoft.com/office/drawing/2016/5/14/chartex" xmlns:mc="http://schemas.openxmlformats.org/markup-compatibility/2006" xmlns:aink="http://schemas.microsoft.com/office/drawing/2016/ink" xmlns:am3d="http://schemas.microsoft.com/office/drawing/2017/model3d" xmlns:o="urn:schemas-microsoft-com:office:office" xmlns:r="http://schemas.openxmlformats.org/officeDocument/2006/relationships" xmlns:m="http://schemas.openxmlformats.org/officeDocument/2006/math" xmlns:v="urn:schemas-microsoft-com:vml" xmlns:wp14="http://schemas.microsoft.com/office/word/2010/wordprocessingDrawing" xmlns:wp="http://schemas.openxmlformats.org/drawingml/2006/wordprocessingDrawing" xmlns:w10="urn:schemas-microsoft-com:office:word" xmlns:w="http://schemas.openxmlformats.org/wordprocessingml/2006/main" xmlns:w14="http://schemas.microsoft.com/office/word/2010/wordml" xmlns:w15="http://schemas.microsoft.com/office/word/2012/wordml" xmlns:w16cex="http://schemas.microsoft.com/office/word/2018/wordml/cex" xmlns:w16cid="http://schemas.microsoft.com/office/word/2016/wordml/cid" xmlns:w16="http://schemas.microsoft.com/office/word/2018/wordml" xmlns:w16sdtdh="http://schemas.microsoft.com/office/word/2020/wordml/sdtdatahash" xmlns:w16se="http://schemas.microsoft.com/office/word/2015/wordml/symex" xmlns:wpg="http://schemas.microsoft.com/office/word/2010/wordprocessingGroup" xmlns:wpi="http://schemas.microsoft.com/office/word/2010/wordprocessingInk" xmlns:wne="http://schemas.microsoft.com/office/word/2006/wordml" xmlns:wps="http://schemas.microsoft.com/office/word/2010/wordprocessingShape" mc:Ignorable="w14 w15 w16se w16cid w16 w16cex w16sdtdh wp14">
+  <w:footnote w:type="separator" w:id="-1">
+    <w:p>
+      <w:pPr>
+        <w:spacing w:after="0" w:line="240" w:lineRule="auto"/>
+      </w:pPr>
+      <w:r>
+        <w:separator/>
+      </w:r>
+    </w:p>
+  </w:footnote>
+  <w:footnote w:type="continuationSeparator" w:id="0">
+    <w:p>
+      <w:pPr>
+        <w:spacing w:after="0" w:line="240" w:lineRule="auto"/>
+      </w:pPr>
+      <w:r>
+        <w:continuationSeparator/>
+      </w:r>
+    </w:p>
+  </w:footnote>
+</w:footnotes>
+</file>
+
 <file path=word/numbering.xml><?xml version="1.0" encoding="utf-8"?>
 <w:numbering xmlns:wpc="http://schemas.microsoft.com/office/word/2010/wordprocessingCanvas" xmlns:cx="http://schemas.microsoft.com/office/drawing/2014/chartex" xmlns:cx1="http://schemas.microsoft.com/office/drawing/2015/9/8/chartex" xmlns:cx2="http://schemas.microsoft.com/office/drawing/2015/10/21/chartex" xmlns:cx3="http://schemas.microsoft.com/office/drawing/2016/5/9/chartex" xmlns:cx4="http://schemas.microsoft.com/office/drawing/2016/5/10/chartex" xmlns:cx5="http://schemas.microsoft.com/office/drawing/2016/5/11/chartex" xmlns:cx6="http://schemas.microsoft.com/office/drawing/2016/5/12/chartex" xmlns:cx7="http://schemas.microsoft.com/office/drawing/2016/5/13/chartex" xmlns:cx8="http://schemas.microsoft.com/office/drawing/2016/5/14/chartex" xmlns:mc="http://schemas.openxmlformats.org/markup-compatibility/2006" xmlns:aink="http://schemas.microsoft.com/office/drawing/2016/ink" xmlns:am3d="http://schemas.microsoft.com/office/drawing/2017/model3d" xmlns:o="urn:schemas-microsoft-com:office:office" xmlns:r="http://schemas.openxmlformats.org/officeDocument/2006/relationships" xmlns:m="http://schemas.openxmlformats.org/officeDocument/2006/math" xmlns:v="urn:schemas-microsoft-com:vml" xmlns:wp14="http://schemas.microsoft.com/office/word/2010/wordprocessingDrawing" xmlns:wp="http://schemas.openxmlformats.org/drawingml/2006/wordprocessingDrawing" xmlns:w10="urn:schemas-microsoft-com:office:word" xmlns:w="http://schemas.openxmlformats.org/wordprocessingml/2006/main" xmlns:w14="http://schemas.microsoft.com/office/word/2010/wordml" xmlns:w15="http://schemas.microsoft.com/office/word/2012/wordml" xmlns:w16cex="http://schemas.microsoft.com/office/word/2018/wordml/cex" xmlns:w16cid="http://schemas.microsoft.com/office/word/2016/wordml/cid" xmlns:w16="http://schemas.microsoft.com/office/word/2018/wordml" xmlns:w16sdtdh="http://schemas.microsoft.com/office/word/2020/wordml/sdtdatahash" xmlns:w16se="http://schemas.microsoft.com/office/word/2015/wordml/symex" xmlns:wpg="http://schemas.microsoft.com/office/word/2010/wordprocessingGroup" xmlns:wpi="http://schemas.microsoft.com/office/word/2010/wordprocessingInk" xmlns:wne="http://schemas.microsoft.com/office/word/2006/wordml" xmlns:wps="http://schemas.microsoft.com/office/word/2010/wordprocessingShape" mc:Ignorable="w14 w15 w16se w16cid w16 w16cex w16sdtdh wp14">
   <w:abstractNum w:abstractNumId="0" w15:restartNumberingAfterBreak="0">
@@ -6484,6 +8754,184 @@
     </w:lvl>
   </w:abstractNum>
   <w:abstractNum w:abstractNumId="3" w15:restartNumberingAfterBreak="0">
+    <w:nsid w:val="0D907B98"/>
+    <w:multiLevelType w:val="hybridMultilevel"/>
+    <w:tmpl w:val="7F66E170"/>
+    <w:lvl w:ilvl="0" w:tplc="0C09000F">
+      <w:start w:val="1"/>
+      <w:numFmt w:val="decimal"/>
+      <w:lvlText w:val="%1."/>
+      <w:lvlJc w:val="left"/>
+      <w:pPr>
+        <w:ind w:left="720" w:hanging="360"/>
+      </w:pPr>
+      <w:rPr>
+        <w:rFonts w:hint="default"/>
+      </w:rPr>
+    </w:lvl>
+    <w:lvl w:ilvl="1" w:tplc="0C090019" w:tentative="1">
+      <w:start w:val="1"/>
+      <w:numFmt w:val="lowerLetter"/>
+      <w:lvlText w:val="%2."/>
+      <w:lvlJc w:val="left"/>
+      <w:pPr>
+        <w:ind w:left="1440" w:hanging="360"/>
+      </w:pPr>
+    </w:lvl>
+    <w:lvl w:ilvl="2" w:tplc="0C09001B" w:tentative="1">
+      <w:start w:val="1"/>
+      <w:numFmt w:val="lowerRoman"/>
+      <w:lvlText w:val="%3."/>
+      <w:lvlJc w:val="right"/>
+      <w:pPr>
+        <w:ind w:left="2160" w:hanging="180"/>
+      </w:pPr>
+    </w:lvl>
+    <w:lvl w:ilvl="3" w:tplc="0C09000F" w:tentative="1">
+      <w:start w:val="1"/>
+      <w:numFmt w:val="decimal"/>
+      <w:lvlText w:val="%4."/>
+      <w:lvlJc w:val="left"/>
+      <w:pPr>
+        <w:ind w:left="2880" w:hanging="360"/>
+      </w:pPr>
+    </w:lvl>
+    <w:lvl w:ilvl="4" w:tplc="0C090019" w:tentative="1">
+      <w:start w:val="1"/>
+      <w:numFmt w:val="lowerLetter"/>
+      <w:lvlText w:val="%5."/>
+      <w:lvlJc w:val="left"/>
+      <w:pPr>
+        <w:ind w:left="3600" w:hanging="360"/>
+      </w:pPr>
+    </w:lvl>
+    <w:lvl w:ilvl="5" w:tplc="0C09001B" w:tentative="1">
+      <w:start w:val="1"/>
+      <w:numFmt w:val="lowerRoman"/>
+      <w:lvlText w:val="%6."/>
+      <w:lvlJc w:val="right"/>
+      <w:pPr>
+        <w:ind w:left="4320" w:hanging="180"/>
+      </w:pPr>
+    </w:lvl>
+    <w:lvl w:ilvl="6" w:tplc="0C09000F" w:tentative="1">
+      <w:start w:val="1"/>
+      <w:numFmt w:val="decimal"/>
+      <w:lvlText w:val="%7."/>
+      <w:lvlJc w:val="left"/>
+      <w:pPr>
+        <w:ind w:left="5040" w:hanging="360"/>
+      </w:pPr>
+    </w:lvl>
+    <w:lvl w:ilvl="7" w:tplc="0C090019" w:tentative="1">
+      <w:start w:val="1"/>
+      <w:numFmt w:val="lowerLetter"/>
+      <w:lvlText w:val="%8."/>
+      <w:lvlJc w:val="left"/>
+      <w:pPr>
+        <w:ind w:left="5760" w:hanging="360"/>
+      </w:pPr>
+    </w:lvl>
+    <w:lvl w:ilvl="8" w:tplc="0C09001B" w:tentative="1">
+      <w:start w:val="1"/>
+      <w:numFmt w:val="lowerRoman"/>
+      <w:lvlText w:val="%9."/>
+      <w:lvlJc w:val="right"/>
+      <w:pPr>
+        <w:ind w:left="6480" w:hanging="180"/>
+      </w:pPr>
+    </w:lvl>
+  </w:abstractNum>
+  <w:abstractNum w:abstractNumId="4" w15:restartNumberingAfterBreak="0">
+    <w:nsid w:val="1FD735F4"/>
+    <w:multiLevelType w:val="hybridMultilevel"/>
+    <w:tmpl w:val="4E12906A"/>
+    <w:lvl w:ilvl="0" w:tplc="0C09000F">
+      <w:start w:val="41"/>
+      <w:numFmt w:val="decimal"/>
+      <w:lvlText w:val="%1."/>
+      <w:lvlJc w:val="left"/>
+      <w:pPr>
+        <w:ind w:left="720" w:hanging="360"/>
+      </w:pPr>
+      <w:rPr>
+        <w:rFonts w:hint="default"/>
+      </w:rPr>
+    </w:lvl>
+    <w:lvl w:ilvl="1" w:tplc="0C090019" w:tentative="1">
+      <w:start w:val="1"/>
+      <w:numFmt w:val="lowerLetter"/>
+      <w:lvlText w:val="%2."/>
+      <w:lvlJc w:val="left"/>
+      <w:pPr>
+        <w:ind w:left="1440" w:hanging="360"/>
+      </w:pPr>
+    </w:lvl>
+    <w:lvl w:ilvl="2" w:tplc="0C09001B" w:tentative="1">
+      <w:start w:val="1"/>
+      <w:numFmt w:val="lowerRoman"/>
+      <w:lvlText w:val="%3."/>
+      <w:lvlJc w:val="right"/>
+      <w:pPr>
+        <w:ind w:left="2160" w:hanging="180"/>
+      </w:pPr>
+    </w:lvl>
+    <w:lvl w:ilvl="3" w:tplc="0C09000F" w:tentative="1">
+      <w:start w:val="1"/>
+      <w:numFmt w:val="decimal"/>
+      <w:lvlText w:val="%4."/>
+      <w:lvlJc w:val="left"/>
+      <w:pPr>
+        <w:ind w:left="2880" w:hanging="360"/>
+      </w:pPr>
+    </w:lvl>
+    <w:lvl w:ilvl="4" w:tplc="0C090019" w:tentative="1">
+      <w:start w:val="1"/>
+      <w:numFmt w:val="lowerLetter"/>
+      <w:lvlText w:val="%5."/>
+      <w:lvlJc w:val="left"/>
+      <w:pPr>
+        <w:ind w:left="3600" w:hanging="360"/>
+      </w:pPr>
+    </w:lvl>
+    <w:lvl w:ilvl="5" w:tplc="0C09001B" w:tentative="1">
+      <w:start w:val="1"/>
+      <w:numFmt w:val="lowerRoman"/>
+      <w:lvlText w:val="%6."/>
+      <w:lvlJc w:val="right"/>
+      <w:pPr>
+        <w:ind w:left="4320" w:hanging="180"/>
+      </w:pPr>
+    </w:lvl>
+    <w:lvl w:ilvl="6" w:tplc="0C09000F" w:tentative="1">
+      <w:start w:val="1"/>
+      <w:numFmt w:val="decimal"/>
+      <w:lvlText w:val="%7."/>
+      <w:lvlJc w:val="left"/>
+      <w:pPr>
+        <w:ind w:left="5040" w:hanging="360"/>
+      </w:pPr>
+    </w:lvl>
+    <w:lvl w:ilvl="7" w:tplc="0C090019" w:tentative="1">
+      <w:start w:val="1"/>
+      <w:numFmt w:val="lowerLetter"/>
+      <w:lvlText w:val="%8."/>
+      <w:lvlJc w:val="left"/>
+      <w:pPr>
+        <w:ind w:left="5760" w:hanging="360"/>
+      </w:pPr>
+    </w:lvl>
+    <w:lvl w:ilvl="8" w:tplc="0C09001B" w:tentative="1">
+      <w:start w:val="1"/>
+      <w:numFmt w:val="lowerRoman"/>
+      <w:lvlText w:val="%9."/>
+      <w:lvlJc w:val="right"/>
+      <w:pPr>
+        <w:ind w:left="6480" w:hanging="180"/>
+      </w:pPr>
+    </w:lvl>
+  </w:abstractNum>
+  <w:abstractNum w:abstractNumId="5" w15:restartNumberingAfterBreak="0">
     <w:nsid w:val="26EB503D"/>
     <w:multiLevelType w:val="hybridMultilevel"/>
     <w:tmpl w:val="7F66E170"/>
@@ -6572,7 +9020,96 @@
       </w:pPr>
     </w:lvl>
   </w:abstractNum>
-  <w:abstractNum w:abstractNumId="4" w15:restartNumberingAfterBreak="0">
+  <w:abstractNum w:abstractNumId="6" w15:restartNumberingAfterBreak="0">
+    <w:nsid w:val="28807A6E"/>
+    <w:multiLevelType w:val="hybridMultilevel"/>
+    <w:tmpl w:val="4E12906A"/>
+    <w:lvl w:ilvl="0" w:tplc="0C09000F">
+      <w:start w:val="41"/>
+      <w:numFmt w:val="decimal"/>
+      <w:lvlText w:val="%1."/>
+      <w:lvlJc w:val="left"/>
+      <w:pPr>
+        <w:ind w:left="720" w:hanging="360"/>
+      </w:pPr>
+      <w:rPr>
+        <w:rFonts w:hint="default"/>
+      </w:rPr>
+    </w:lvl>
+    <w:lvl w:ilvl="1" w:tplc="0C090019" w:tentative="1">
+      <w:start w:val="1"/>
+      <w:numFmt w:val="lowerLetter"/>
+      <w:lvlText w:val="%2."/>
+      <w:lvlJc w:val="left"/>
+      <w:pPr>
+        <w:ind w:left="1440" w:hanging="360"/>
+      </w:pPr>
+    </w:lvl>
+    <w:lvl w:ilvl="2" w:tplc="0C09001B" w:tentative="1">
+      <w:start w:val="1"/>
+      <w:numFmt w:val="lowerRoman"/>
+      <w:lvlText w:val="%3."/>
+      <w:lvlJc w:val="right"/>
+      <w:pPr>
+        <w:ind w:left="2160" w:hanging="180"/>
+      </w:pPr>
+    </w:lvl>
+    <w:lvl w:ilvl="3" w:tplc="0C09000F" w:tentative="1">
+      <w:start w:val="1"/>
+      <w:numFmt w:val="decimal"/>
+      <w:lvlText w:val="%4."/>
+      <w:lvlJc w:val="left"/>
+      <w:pPr>
+        <w:ind w:left="2880" w:hanging="360"/>
+      </w:pPr>
+    </w:lvl>
+    <w:lvl w:ilvl="4" w:tplc="0C090019" w:tentative="1">
+      <w:start w:val="1"/>
+      <w:numFmt w:val="lowerLetter"/>
+      <w:lvlText w:val="%5."/>
+      <w:lvlJc w:val="left"/>
+      <w:pPr>
+        <w:ind w:left="3600" w:hanging="360"/>
+      </w:pPr>
+    </w:lvl>
+    <w:lvl w:ilvl="5" w:tplc="0C09001B" w:tentative="1">
+      <w:start w:val="1"/>
+      <w:numFmt w:val="lowerRoman"/>
+      <w:lvlText w:val="%6."/>
+      <w:lvlJc w:val="right"/>
+      <w:pPr>
+        <w:ind w:left="4320" w:hanging="180"/>
+      </w:pPr>
+    </w:lvl>
+    <w:lvl w:ilvl="6" w:tplc="0C09000F" w:tentative="1">
+      <w:start w:val="1"/>
+      <w:numFmt w:val="decimal"/>
+      <w:lvlText w:val="%7."/>
+      <w:lvlJc w:val="left"/>
+      <w:pPr>
+        <w:ind w:left="5040" w:hanging="360"/>
+      </w:pPr>
+    </w:lvl>
+    <w:lvl w:ilvl="7" w:tplc="0C090019" w:tentative="1">
+      <w:start w:val="1"/>
+      <w:numFmt w:val="lowerLetter"/>
+      <w:lvlText w:val="%8."/>
+      <w:lvlJc w:val="left"/>
+      <w:pPr>
+        <w:ind w:left="5760" w:hanging="360"/>
+      </w:pPr>
+    </w:lvl>
+    <w:lvl w:ilvl="8" w:tplc="0C09001B" w:tentative="1">
+      <w:start w:val="1"/>
+      <w:numFmt w:val="lowerRoman"/>
+      <w:lvlText w:val="%9."/>
+      <w:lvlJc w:val="right"/>
+      <w:pPr>
+        <w:ind w:left="6480" w:hanging="180"/>
+      </w:pPr>
+    </w:lvl>
+  </w:abstractNum>
+  <w:abstractNum w:abstractNumId="7" w15:restartNumberingAfterBreak="0">
     <w:nsid w:val="2B004E5A"/>
     <w:multiLevelType w:val="hybridMultilevel"/>
     <w:tmpl w:val="86503F7C"/>
@@ -6661,7 +9198,7 @@
       </w:pPr>
     </w:lvl>
   </w:abstractNum>
-  <w:abstractNum w:abstractNumId="5" w15:restartNumberingAfterBreak="0">
+  <w:abstractNum w:abstractNumId="8" w15:restartNumberingAfterBreak="0">
     <w:nsid w:val="2DC643F7"/>
     <w:multiLevelType w:val="hybridMultilevel"/>
     <w:tmpl w:val="7F66E170"/>
@@ -6750,7 +9287,7 @@
       </w:pPr>
     </w:lvl>
   </w:abstractNum>
-  <w:abstractNum w:abstractNumId="6" w15:restartNumberingAfterBreak="0">
+  <w:abstractNum w:abstractNumId="9" w15:restartNumberingAfterBreak="0">
     <w:nsid w:val="303C1C19"/>
     <w:multiLevelType w:val="hybridMultilevel"/>
     <w:tmpl w:val="7F66E170"/>
@@ -6839,7 +9376,7 @@
       </w:pPr>
     </w:lvl>
   </w:abstractNum>
-  <w:abstractNum w:abstractNumId="7" w15:restartNumberingAfterBreak="0">
+  <w:abstractNum w:abstractNumId="10" w15:restartNumberingAfterBreak="0">
     <w:nsid w:val="30EF0356"/>
     <w:multiLevelType w:val="hybridMultilevel"/>
     <w:tmpl w:val="7F66E170"/>
@@ -6928,7 +9465,7 @@
       </w:pPr>
     </w:lvl>
   </w:abstractNum>
-  <w:abstractNum w:abstractNumId="8" w15:restartNumberingAfterBreak="0">
+  <w:abstractNum w:abstractNumId="11" w15:restartNumberingAfterBreak="0">
     <w:nsid w:val="34E86388"/>
     <w:multiLevelType w:val="hybridMultilevel"/>
     <w:tmpl w:val="7F66E170"/>
@@ -7017,7 +9554,7 @@
       </w:pPr>
     </w:lvl>
   </w:abstractNum>
-  <w:abstractNum w:abstractNumId="9" w15:restartNumberingAfterBreak="0">
+  <w:abstractNum w:abstractNumId="12" w15:restartNumberingAfterBreak="0">
     <w:nsid w:val="38943C8F"/>
     <w:multiLevelType w:val="hybridMultilevel"/>
     <w:tmpl w:val="7F66E170"/>
@@ -7106,7 +9643,7 @@
       </w:pPr>
     </w:lvl>
   </w:abstractNum>
-  <w:abstractNum w:abstractNumId="10" w15:restartNumberingAfterBreak="0">
+  <w:abstractNum w:abstractNumId="13" w15:restartNumberingAfterBreak="0">
     <w:nsid w:val="3ACD196C"/>
     <w:multiLevelType w:val="hybridMultilevel"/>
     <w:tmpl w:val="7F66E170"/>
@@ -7195,7 +9732,7 @@
       </w:pPr>
     </w:lvl>
   </w:abstractNum>
-  <w:abstractNum w:abstractNumId="11" w15:restartNumberingAfterBreak="0">
+  <w:abstractNum w:abstractNumId="14" w15:restartNumberingAfterBreak="0">
     <w:nsid w:val="3C5C58BD"/>
     <w:multiLevelType w:val="hybridMultilevel"/>
     <w:tmpl w:val="E2160A4C"/>
@@ -7284,7 +9821,7 @@
       </w:pPr>
     </w:lvl>
   </w:abstractNum>
-  <w:abstractNum w:abstractNumId="12" w15:restartNumberingAfterBreak="0">
+  <w:abstractNum w:abstractNumId="15" w15:restartNumberingAfterBreak="0">
     <w:nsid w:val="553221F2"/>
     <w:multiLevelType w:val="hybridMultilevel"/>
     <w:tmpl w:val="F52AF884"/>
@@ -7373,7 +9910,96 @@
       </w:pPr>
     </w:lvl>
   </w:abstractNum>
-  <w:abstractNum w:abstractNumId="13" w15:restartNumberingAfterBreak="0">
+  <w:abstractNum w:abstractNumId="16" w15:restartNumberingAfterBreak="0">
+    <w:nsid w:val="554A333E"/>
+    <w:multiLevelType w:val="hybridMultilevel"/>
+    <w:tmpl w:val="4E12906A"/>
+    <w:lvl w:ilvl="0" w:tplc="0C09000F">
+      <w:start w:val="41"/>
+      <w:numFmt w:val="decimal"/>
+      <w:lvlText w:val="%1."/>
+      <w:lvlJc w:val="left"/>
+      <w:pPr>
+        <w:ind w:left="720" w:hanging="360"/>
+      </w:pPr>
+      <w:rPr>
+        <w:rFonts w:hint="default"/>
+      </w:rPr>
+    </w:lvl>
+    <w:lvl w:ilvl="1" w:tplc="0C090019" w:tentative="1">
+      <w:start w:val="1"/>
+      <w:numFmt w:val="lowerLetter"/>
+      <w:lvlText w:val="%2."/>
+      <w:lvlJc w:val="left"/>
+      <w:pPr>
+        <w:ind w:left="1440" w:hanging="360"/>
+      </w:pPr>
+    </w:lvl>
+    <w:lvl w:ilvl="2" w:tplc="0C09001B" w:tentative="1">
+      <w:start w:val="1"/>
+      <w:numFmt w:val="lowerRoman"/>
+      <w:lvlText w:val="%3."/>
+      <w:lvlJc w:val="right"/>
+      <w:pPr>
+        <w:ind w:left="2160" w:hanging="180"/>
+      </w:pPr>
+    </w:lvl>
+    <w:lvl w:ilvl="3" w:tplc="0C09000F" w:tentative="1">
+      <w:start w:val="1"/>
+      <w:numFmt w:val="decimal"/>
+      <w:lvlText w:val="%4."/>
+      <w:lvlJc w:val="left"/>
+      <w:pPr>
+        <w:ind w:left="2880" w:hanging="360"/>
+      </w:pPr>
+    </w:lvl>
+    <w:lvl w:ilvl="4" w:tplc="0C090019" w:tentative="1">
+      <w:start w:val="1"/>
+      <w:numFmt w:val="lowerLetter"/>
+      <w:lvlText w:val="%5."/>
+      <w:lvlJc w:val="left"/>
+      <w:pPr>
+        <w:ind w:left="3600" w:hanging="360"/>
+      </w:pPr>
+    </w:lvl>
+    <w:lvl w:ilvl="5" w:tplc="0C09001B" w:tentative="1">
+      <w:start w:val="1"/>
+      <w:numFmt w:val="lowerRoman"/>
+      <w:lvlText w:val="%6."/>
+      <w:lvlJc w:val="right"/>
+      <w:pPr>
+        <w:ind w:left="4320" w:hanging="180"/>
+      </w:pPr>
+    </w:lvl>
+    <w:lvl w:ilvl="6" w:tplc="0C09000F" w:tentative="1">
+      <w:start w:val="1"/>
+      <w:numFmt w:val="decimal"/>
+      <w:lvlText w:val="%7."/>
+      <w:lvlJc w:val="left"/>
+      <w:pPr>
+        <w:ind w:left="5040" w:hanging="360"/>
+      </w:pPr>
+    </w:lvl>
+    <w:lvl w:ilvl="7" w:tplc="0C090019" w:tentative="1">
+      <w:start w:val="1"/>
+      <w:numFmt w:val="lowerLetter"/>
+      <w:lvlText w:val="%8."/>
+      <w:lvlJc w:val="left"/>
+      <w:pPr>
+        <w:ind w:left="5760" w:hanging="360"/>
+      </w:pPr>
+    </w:lvl>
+    <w:lvl w:ilvl="8" w:tplc="0C09001B" w:tentative="1">
+      <w:start w:val="1"/>
+      <w:numFmt w:val="lowerRoman"/>
+      <w:lvlText w:val="%9."/>
+      <w:lvlJc w:val="right"/>
+      <w:pPr>
+        <w:ind w:left="6480" w:hanging="180"/>
+      </w:pPr>
+    </w:lvl>
+  </w:abstractNum>
+  <w:abstractNum w:abstractNumId="17" w15:restartNumberingAfterBreak="0">
     <w:nsid w:val="5F2A0D12"/>
     <w:multiLevelType w:val="hybridMultilevel"/>
     <w:tmpl w:val="7F66E170"/>
@@ -7462,7 +10088,7 @@
       </w:pPr>
     </w:lvl>
   </w:abstractNum>
-  <w:abstractNum w:abstractNumId="14" w15:restartNumberingAfterBreak="0">
+  <w:abstractNum w:abstractNumId="18" w15:restartNumberingAfterBreak="0">
     <w:nsid w:val="5F4C38C2"/>
     <w:multiLevelType w:val="hybridMultilevel"/>
     <w:tmpl w:val="7F66E170"/>
@@ -7551,7 +10177,96 @@
       </w:pPr>
     </w:lvl>
   </w:abstractNum>
-  <w:abstractNum w:abstractNumId="15" w15:restartNumberingAfterBreak="0">
+  <w:abstractNum w:abstractNumId="19" w15:restartNumberingAfterBreak="0">
+    <w:nsid w:val="618049D7"/>
+    <w:multiLevelType w:val="hybridMultilevel"/>
+    <w:tmpl w:val="4E12906A"/>
+    <w:lvl w:ilvl="0" w:tplc="0C09000F">
+      <w:start w:val="41"/>
+      <w:numFmt w:val="decimal"/>
+      <w:lvlText w:val="%1."/>
+      <w:lvlJc w:val="left"/>
+      <w:pPr>
+        <w:ind w:left="720" w:hanging="360"/>
+      </w:pPr>
+      <w:rPr>
+        <w:rFonts w:hint="default"/>
+      </w:rPr>
+    </w:lvl>
+    <w:lvl w:ilvl="1" w:tplc="0C090019" w:tentative="1">
+      <w:start w:val="1"/>
+      <w:numFmt w:val="lowerLetter"/>
+      <w:lvlText w:val="%2."/>
+      <w:lvlJc w:val="left"/>
+      <w:pPr>
+        <w:ind w:left="1440" w:hanging="360"/>
+      </w:pPr>
+    </w:lvl>
+    <w:lvl w:ilvl="2" w:tplc="0C09001B" w:tentative="1">
+      <w:start w:val="1"/>
+      <w:numFmt w:val="lowerRoman"/>
+      <w:lvlText w:val="%3."/>
+      <w:lvlJc w:val="right"/>
+      <w:pPr>
+        <w:ind w:left="2160" w:hanging="180"/>
+      </w:pPr>
+    </w:lvl>
+    <w:lvl w:ilvl="3" w:tplc="0C09000F" w:tentative="1">
+      <w:start w:val="1"/>
+      <w:numFmt w:val="decimal"/>
+      <w:lvlText w:val="%4."/>
+      <w:lvlJc w:val="left"/>
+      <w:pPr>
+        <w:ind w:left="2880" w:hanging="360"/>
+      </w:pPr>
+    </w:lvl>
+    <w:lvl w:ilvl="4" w:tplc="0C090019" w:tentative="1">
+      <w:start w:val="1"/>
+      <w:numFmt w:val="lowerLetter"/>
+      <w:lvlText w:val="%5."/>
+      <w:lvlJc w:val="left"/>
+      <w:pPr>
+        <w:ind w:left="3600" w:hanging="360"/>
+      </w:pPr>
+    </w:lvl>
+    <w:lvl w:ilvl="5" w:tplc="0C09001B" w:tentative="1">
+      <w:start w:val="1"/>
+      <w:numFmt w:val="lowerRoman"/>
+      <w:lvlText w:val="%6."/>
+      <w:lvlJc w:val="right"/>
+      <w:pPr>
+        <w:ind w:left="4320" w:hanging="180"/>
+      </w:pPr>
+    </w:lvl>
+    <w:lvl w:ilvl="6" w:tplc="0C09000F" w:tentative="1">
+      <w:start w:val="1"/>
+      <w:numFmt w:val="decimal"/>
+      <w:lvlText w:val="%7."/>
+      <w:lvlJc w:val="left"/>
+      <w:pPr>
+        <w:ind w:left="5040" w:hanging="360"/>
+      </w:pPr>
+    </w:lvl>
+    <w:lvl w:ilvl="7" w:tplc="0C090019" w:tentative="1">
+      <w:start w:val="1"/>
+      <w:numFmt w:val="lowerLetter"/>
+      <w:lvlText w:val="%8."/>
+      <w:lvlJc w:val="left"/>
+      <w:pPr>
+        <w:ind w:left="5760" w:hanging="360"/>
+      </w:pPr>
+    </w:lvl>
+    <w:lvl w:ilvl="8" w:tplc="0C09001B" w:tentative="1">
+      <w:start w:val="1"/>
+      <w:numFmt w:val="lowerRoman"/>
+      <w:lvlText w:val="%9."/>
+      <w:lvlJc w:val="right"/>
+      <w:pPr>
+        <w:ind w:left="6480" w:hanging="180"/>
+      </w:pPr>
+    </w:lvl>
+  </w:abstractNum>
+  <w:abstractNum w:abstractNumId="20" w15:restartNumberingAfterBreak="0">
     <w:nsid w:val="67880962"/>
     <w:multiLevelType w:val="hybridMultilevel"/>
     <w:tmpl w:val="7F66E170"/>
@@ -7640,7 +10355,96 @@
       </w:pPr>
     </w:lvl>
   </w:abstractNum>
-  <w:abstractNum w:abstractNumId="16" w15:restartNumberingAfterBreak="0">
+  <w:abstractNum w:abstractNumId="21" w15:restartNumberingAfterBreak="0">
+    <w:nsid w:val="6D29190E"/>
+    <w:multiLevelType w:val="hybridMultilevel"/>
+    <w:tmpl w:val="7F66E170"/>
+    <w:lvl w:ilvl="0" w:tplc="0C09000F">
+      <w:start w:val="1"/>
+      <w:numFmt w:val="decimal"/>
+      <w:lvlText w:val="%1."/>
+      <w:lvlJc w:val="left"/>
+      <w:pPr>
+        <w:ind w:left="720" w:hanging="360"/>
+      </w:pPr>
+      <w:rPr>
+        <w:rFonts w:hint="default"/>
+      </w:rPr>
+    </w:lvl>
+    <w:lvl w:ilvl="1" w:tplc="0C090019" w:tentative="1">
+      <w:start w:val="1"/>
+      <w:numFmt w:val="lowerLetter"/>
+      <w:lvlText w:val="%2."/>
+      <w:lvlJc w:val="left"/>
+      <w:pPr>
+        <w:ind w:left="1440" w:hanging="360"/>
+      </w:pPr>
+    </w:lvl>
+    <w:lvl w:ilvl="2" w:tplc="0C09001B" w:tentative="1">
+      <w:start w:val="1"/>
+      <w:numFmt w:val="lowerRoman"/>
+      <w:lvlText w:val="%3."/>
+      <w:lvlJc w:val="right"/>
+      <w:pPr>
+        <w:ind w:left="2160" w:hanging="180"/>
+      </w:pPr>
+    </w:lvl>
+    <w:lvl w:ilvl="3" w:tplc="0C09000F" w:tentative="1">
+      <w:start w:val="1"/>
+      <w:numFmt w:val="decimal"/>
+      <w:lvlText w:val="%4."/>
+      <w:lvlJc w:val="left"/>
+      <w:pPr>
+        <w:ind w:left="2880" w:hanging="360"/>
+      </w:pPr>
+    </w:lvl>
+    <w:lvl w:ilvl="4" w:tplc="0C090019" w:tentative="1">
+      <w:start w:val="1"/>
+      <w:numFmt w:val="lowerLetter"/>
+      <w:lvlText w:val="%5."/>
+      <w:lvlJc w:val="left"/>
+      <w:pPr>
+        <w:ind w:left="3600" w:hanging="360"/>
+      </w:pPr>
+    </w:lvl>
+    <w:lvl w:ilvl="5" w:tplc="0C09001B" w:tentative="1">
+      <w:start w:val="1"/>
+      <w:numFmt w:val="lowerRoman"/>
+      <w:lvlText w:val="%6."/>
+      <w:lvlJc w:val="right"/>
+      <w:pPr>
+        <w:ind w:left="4320" w:hanging="180"/>
+      </w:pPr>
+    </w:lvl>
+    <w:lvl w:ilvl="6" w:tplc="0C09000F" w:tentative="1">
+      <w:start w:val="1"/>
+      <w:numFmt w:val="decimal"/>
+      <w:lvlText w:val="%7."/>
+      <w:lvlJc w:val="left"/>
+      <w:pPr>
+        <w:ind w:left="5040" w:hanging="360"/>
+      </w:pPr>
+    </w:lvl>
+    <w:lvl w:ilvl="7" w:tplc="0C090019" w:tentative="1">
+      <w:start w:val="1"/>
+      <w:numFmt w:val="lowerLetter"/>
+      <w:lvlText w:val="%8."/>
+      <w:lvlJc w:val="left"/>
+      <w:pPr>
+        <w:ind w:left="5760" w:hanging="360"/>
+      </w:pPr>
+    </w:lvl>
+    <w:lvl w:ilvl="8" w:tplc="0C09001B" w:tentative="1">
+      <w:start w:val="1"/>
+      <w:numFmt w:val="lowerRoman"/>
+      <w:lvlText w:val="%9."/>
+      <w:lvlJc w:val="right"/>
+      <w:pPr>
+        <w:ind w:left="6480" w:hanging="180"/>
+      </w:pPr>
+    </w:lvl>
+  </w:abstractNum>
+  <w:abstractNum w:abstractNumId="22" w15:restartNumberingAfterBreak="0">
     <w:nsid w:val="6ECF4A6E"/>
     <w:multiLevelType w:val="hybridMultilevel"/>
     <w:tmpl w:val="7F66E170"/>
@@ -7729,56 +10533,166 @@
       </w:pPr>
     </w:lvl>
   </w:abstractNum>
+  <w:abstractNum w:abstractNumId="23" w15:restartNumberingAfterBreak="0">
+    <w:nsid w:val="7E073751"/>
+    <w:multiLevelType w:val="hybridMultilevel"/>
+    <w:tmpl w:val="7F66E170"/>
+    <w:lvl w:ilvl="0" w:tplc="0C09000F">
+      <w:start w:val="1"/>
+      <w:numFmt w:val="decimal"/>
+      <w:lvlText w:val="%1."/>
+      <w:lvlJc w:val="left"/>
+      <w:pPr>
+        <w:ind w:left="720" w:hanging="360"/>
+      </w:pPr>
+      <w:rPr>
+        <w:rFonts w:hint="default"/>
+      </w:rPr>
+    </w:lvl>
+    <w:lvl w:ilvl="1" w:tplc="0C090019" w:tentative="1">
+      <w:start w:val="1"/>
+      <w:numFmt w:val="lowerLetter"/>
+      <w:lvlText w:val="%2."/>
+      <w:lvlJc w:val="left"/>
+      <w:pPr>
+        <w:ind w:left="1440" w:hanging="360"/>
+      </w:pPr>
+    </w:lvl>
+    <w:lvl w:ilvl="2" w:tplc="0C09001B" w:tentative="1">
+      <w:start w:val="1"/>
+      <w:numFmt w:val="lowerRoman"/>
+      <w:lvlText w:val="%3."/>
+      <w:lvlJc w:val="right"/>
+      <w:pPr>
+        <w:ind w:left="2160" w:hanging="180"/>
+      </w:pPr>
+    </w:lvl>
+    <w:lvl w:ilvl="3" w:tplc="0C09000F" w:tentative="1">
+      <w:start w:val="1"/>
+      <w:numFmt w:val="decimal"/>
+      <w:lvlText w:val="%4."/>
+      <w:lvlJc w:val="left"/>
+      <w:pPr>
+        <w:ind w:left="2880" w:hanging="360"/>
+      </w:pPr>
+    </w:lvl>
+    <w:lvl w:ilvl="4" w:tplc="0C090019" w:tentative="1">
+      <w:start w:val="1"/>
+      <w:numFmt w:val="lowerLetter"/>
+      <w:lvlText w:val="%5."/>
+      <w:lvlJc w:val="left"/>
+      <w:pPr>
+        <w:ind w:left="3600" w:hanging="360"/>
+      </w:pPr>
+    </w:lvl>
+    <w:lvl w:ilvl="5" w:tplc="0C09001B" w:tentative="1">
+      <w:start w:val="1"/>
+      <w:numFmt w:val="lowerRoman"/>
+      <w:lvlText w:val="%6."/>
+      <w:lvlJc w:val="right"/>
+      <w:pPr>
+        <w:ind w:left="4320" w:hanging="180"/>
+      </w:pPr>
+    </w:lvl>
+    <w:lvl w:ilvl="6" w:tplc="0C09000F" w:tentative="1">
+      <w:start w:val="1"/>
+      <w:numFmt w:val="decimal"/>
+      <w:lvlText w:val="%7."/>
+      <w:lvlJc w:val="left"/>
+      <w:pPr>
+        <w:ind w:left="5040" w:hanging="360"/>
+      </w:pPr>
+    </w:lvl>
+    <w:lvl w:ilvl="7" w:tplc="0C090019" w:tentative="1">
+      <w:start w:val="1"/>
+      <w:numFmt w:val="lowerLetter"/>
+      <w:lvlText w:val="%8."/>
+      <w:lvlJc w:val="left"/>
+      <w:pPr>
+        <w:ind w:left="5760" w:hanging="360"/>
+      </w:pPr>
+    </w:lvl>
+    <w:lvl w:ilvl="8" w:tplc="0C09001B" w:tentative="1">
+      <w:start w:val="1"/>
+      <w:numFmt w:val="lowerRoman"/>
+      <w:lvlText w:val="%9."/>
+      <w:lvlJc w:val="right"/>
+      <w:pPr>
+        <w:ind w:left="6480" w:hanging="180"/>
+      </w:pPr>
+    </w:lvl>
+  </w:abstractNum>
   <w:num w:numId="1">
-    <w:abstractNumId w:val="4"/>
+    <w:abstractNumId w:val="7"/>
   </w:num>
   <w:num w:numId="2">
-    <w:abstractNumId w:val="11"/>
+    <w:abstractNumId w:val="14"/>
   </w:num>
   <w:num w:numId="3">
     <w:abstractNumId w:val="0"/>
   </w:num>
   <w:num w:numId="4">
+    <w:abstractNumId w:val="11"/>
+  </w:num>
+  <w:num w:numId="5">
     <w:abstractNumId w:val="8"/>
   </w:num>
-  <w:num w:numId="5">
-    <w:abstractNumId w:val="5"/>
-  </w:num>
   <w:num w:numId="6">
-    <w:abstractNumId w:val="16"/>
+    <w:abstractNumId w:val="22"/>
   </w:num>
   <w:num w:numId="7">
-    <w:abstractNumId w:val="10"/>
+    <w:abstractNumId w:val="13"/>
   </w:num>
   <w:num w:numId="8">
     <w:abstractNumId w:val="1"/>
   </w:num>
   <w:num w:numId="9">
-    <w:abstractNumId w:val="13"/>
+    <w:abstractNumId w:val="17"/>
   </w:num>
   <w:num w:numId="10">
-    <w:abstractNumId w:val="14"/>
+    <w:abstractNumId w:val="18"/>
   </w:num>
   <w:num w:numId="11">
+    <w:abstractNumId w:val="12"/>
+  </w:num>
+  <w:num w:numId="12">
     <w:abstractNumId w:val="9"/>
   </w:num>
-  <w:num w:numId="12">
-    <w:abstractNumId w:val="6"/>
-  </w:num>
   <w:num w:numId="13">
-    <w:abstractNumId w:val="12"/>
+    <w:abstractNumId w:val="15"/>
   </w:num>
   <w:num w:numId="14">
     <w:abstractNumId w:val="2"/>
   </w:num>
   <w:num w:numId="15">
+    <w:abstractNumId w:val="5"/>
+  </w:num>
+  <w:num w:numId="16">
+    <w:abstractNumId w:val="10"/>
+  </w:num>
+  <w:num w:numId="17">
+    <w:abstractNumId w:val="20"/>
+  </w:num>
+  <w:num w:numId="18">
+    <w:abstractNumId w:val="23"/>
+  </w:num>
+  <w:num w:numId="19">
+    <w:abstractNumId w:val="21"/>
+  </w:num>
+  <w:num w:numId="20">
     <w:abstractNumId w:val="3"/>
   </w:num>
-  <w:num w:numId="16">
-    <w:abstractNumId w:val="7"/>
+  <w:num w:numId="21">
+    <w:abstractNumId w:val="4"/>
   </w:num>
-  <w:num w:numId="17">
-    <w:abstractNumId w:val="15"/>
+  <w:num w:numId="22">
+    <w:abstractNumId w:val="16"/>
+  </w:num>
+  <w:num w:numId="23">
+    <w:abstractNumId w:val="19"/>
+  </w:num>
+  <w:num w:numId="24">
+    <w:abstractNumId w:val="6"/>
   </w:num>
 </w:numbering>
 </file>
@@ -8239,6 +11153,50 @@
       <w:contextualSpacing/>
     </w:pPr>
   </w:style>
+  <w:style w:type="paragraph" w:styleId="Header">
+    <w:name w:val="header"/>
+    <w:basedOn w:val="Normal"/>
+    <w:link w:val="HeaderChar"/>
+    <w:uiPriority w:val="99"/>
+    <w:unhideWhenUsed/>
+    <w:rsid w:val="007B3BC8"/>
+    <w:pPr>
+      <w:tabs>
+        <w:tab w:val="center" w:pos="4513"/>
+        <w:tab w:val="right" w:pos="9026"/>
+      </w:tabs>
+      <w:spacing w:after="0" w:line="240" w:lineRule="auto"/>
+    </w:pPr>
+  </w:style>
+  <w:style w:type="character" w:customStyle="1" w:styleId="HeaderChar">
+    <w:name w:val="Header Char"/>
+    <w:basedOn w:val="DefaultParagraphFont"/>
+    <w:link w:val="Header"/>
+    <w:uiPriority w:val="99"/>
+    <w:rsid w:val="007B3BC8"/>
+  </w:style>
+  <w:style w:type="paragraph" w:styleId="Footer">
+    <w:name w:val="footer"/>
+    <w:basedOn w:val="Normal"/>
+    <w:link w:val="FooterChar"/>
+    <w:uiPriority w:val="99"/>
+    <w:unhideWhenUsed/>
+    <w:rsid w:val="007B3BC8"/>
+    <w:pPr>
+      <w:tabs>
+        <w:tab w:val="center" w:pos="4513"/>
+        <w:tab w:val="right" w:pos="9026"/>
+      </w:tabs>
+      <w:spacing w:after="0" w:line="240" w:lineRule="auto"/>
+    </w:pPr>
+  </w:style>
+  <w:style w:type="character" w:customStyle="1" w:styleId="FooterChar">
+    <w:name w:val="Footer Char"/>
+    <w:basedOn w:val="DefaultParagraphFont"/>
+    <w:link w:val="Footer"/>
+    <w:uiPriority w:val="99"/>
+    <w:rsid w:val="007B3BC8"/>
+  </w:style>
 </w:styles>
 </file>
 

</xml_diff>

<commit_message>
90% done Finished changing all intext species name
This update is for backing up before changing the species name in the figs.
</commit_message>
<xml_diff>
--- a/Respond to examiners' comments.docx
+++ b/Respond to examiners' comments.docx
@@ -137,50 +137,6 @@
           </w:tcPr>
           <w:p>
             <w:pPr>
-              <w:rPr>
-                <w:sz w:val="24"/>
-                <w:szCs w:val="24"/>
-                <w:lang w:val="en-US"/>
-              </w:rPr>
-            </w:pPr>
-          </w:p>
-        </w:tc>
-        <w:tc>
-          <w:tcPr>
-            <w:tcW w:w="4536" w:type="dxa"/>
-          </w:tcPr>
-          <w:p>
-            <w:pPr>
-              <w:rPr>
-                <w:sz w:val="24"/>
-                <w:szCs w:val="24"/>
-                <w:lang w:val="en-US"/>
-              </w:rPr>
-            </w:pPr>
-          </w:p>
-        </w:tc>
-        <w:tc>
-          <w:tcPr>
-            <w:tcW w:w="1366" w:type="dxa"/>
-          </w:tcPr>
-          <w:p>
-            <w:pPr>
-              <w:rPr>
-                <w:sz w:val="24"/>
-                <w:szCs w:val="24"/>
-                <w:lang w:val="en-US"/>
-              </w:rPr>
-            </w:pPr>
-          </w:p>
-        </w:tc>
-      </w:tr>
-      <w:tr>
-        <w:tc>
-          <w:tcPr>
-            <w:tcW w:w="3114" w:type="dxa"/>
-          </w:tcPr>
-          <w:p>
-            <w:pPr>
               <w:pStyle w:val="ListParagraph"/>
               <w:numPr>
                 <w:ilvl w:val="0"/>
@@ -193,14 +149,6 @@
                 <w:lang w:val="en-US"/>
               </w:rPr>
             </w:pPr>
-            <w:r>
-              <w:rPr>
-                <w:sz w:val="24"/>
-                <w:szCs w:val="24"/>
-                <w:lang w:val="en-US"/>
-              </w:rPr>
-              <w:t>Introduction - consistency presenting both common name and scientific name for all species at first mention.</w:t>
-            </w:r>
           </w:p>
         </w:tc>
         <w:tc>
@@ -215,14 +163,6 @@
                 <w:lang w:val="en-US"/>
               </w:rPr>
             </w:pPr>
-            <w:r>
-              <w:rPr>
-                <w:sz w:val="24"/>
-                <w:szCs w:val="24"/>
-                <w:lang w:val="en-US"/>
-              </w:rPr>
-              <w:t xml:space="preserve">All species common names and scientific names were inserted at first mentioned. </w:t>
-            </w:r>
           </w:p>
         </w:tc>
         <w:tc>
@@ -237,22 +177,6 @@
                 <w:lang w:val="en-US"/>
               </w:rPr>
             </w:pPr>
-            <w:r>
-              <w:rPr>
-                <w:sz w:val="24"/>
-                <w:szCs w:val="24"/>
-                <w:lang w:val="en-US"/>
-              </w:rPr>
-              <w:t xml:space="preserve">p. </w:t>
-            </w:r>
-            <w:r>
-              <w:rPr>
-                <w:sz w:val="24"/>
-                <w:szCs w:val="24"/>
-                <w:lang w:val="en-US"/>
-              </w:rPr>
-              <w:t>1-11</w:t>
-            </w:r>
           </w:p>
         </w:tc>
       </w:tr>
@@ -281,6 +205,88 @@
                 <w:szCs w:val="24"/>
                 <w:lang w:val="en-US"/>
               </w:rPr>
+              <w:t>Introduction - consistency presenting both common name and scientific name for all species at first mention.</w:t>
+            </w:r>
+          </w:p>
+        </w:tc>
+        <w:tc>
+          <w:tcPr>
+            <w:tcW w:w="4536" w:type="dxa"/>
+          </w:tcPr>
+          <w:p>
+            <w:pPr>
+              <w:rPr>
+                <w:sz w:val="24"/>
+                <w:szCs w:val="24"/>
+                <w:lang w:val="en-US"/>
+              </w:rPr>
+            </w:pPr>
+            <w:r>
+              <w:rPr>
+                <w:sz w:val="24"/>
+                <w:szCs w:val="24"/>
+                <w:lang w:val="en-US"/>
+              </w:rPr>
+              <w:t xml:space="preserve">All species common names and scientific names were inserted at first mentioned. </w:t>
+            </w:r>
+          </w:p>
+        </w:tc>
+        <w:tc>
+          <w:tcPr>
+            <w:tcW w:w="1366" w:type="dxa"/>
+          </w:tcPr>
+          <w:p>
+            <w:pPr>
+              <w:rPr>
+                <w:sz w:val="24"/>
+                <w:szCs w:val="24"/>
+                <w:lang w:val="en-US"/>
+              </w:rPr>
+            </w:pPr>
+            <w:r>
+              <w:rPr>
+                <w:sz w:val="24"/>
+                <w:szCs w:val="24"/>
+                <w:lang w:val="en-US"/>
+              </w:rPr>
+              <w:t xml:space="preserve">p. </w:t>
+            </w:r>
+            <w:r>
+              <w:rPr>
+                <w:sz w:val="24"/>
+                <w:szCs w:val="24"/>
+                <w:lang w:val="en-US"/>
+              </w:rPr>
+              <w:t>1-11</w:t>
+            </w:r>
+          </w:p>
+        </w:tc>
+      </w:tr>
+      <w:tr>
+        <w:tc>
+          <w:tcPr>
+            <w:tcW w:w="3114" w:type="dxa"/>
+          </w:tcPr>
+          <w:p>
+            <w:pPr>
+              <w:pStyle w:val="ListParagraph"/>
+              <w:numPr>
+                <w:ilvl w:val="0"/>
+                <w:numId w:val="4"/>
+              </w:numPr>
+              <w:ind w:left="175" w:hanging="218"/>
+              <w:rPr>
+                <w:sz w:val="24"/>
+                <w:szCs w:val="24"/>
+                <w:lang w:val="en-US"/>
+              </w:rPr>
+            </w:pPr>
+            <w:r>
+              <w:rPr>
+                <w:sz w:val="24"/>
+                <w:szCs w:val="24"/>
+                <w:lang w:val="en-US"/>
+              </w:rPr>
               <w:t xml:space="preserve">Introduction - </w:t>
             </w:r>
             <w:r>
@@ -457,6 +463,54 @@
                 <w:lang w:val="en-US"/>
               </w:rPr>
             </w:pPr>
+            <w:r>
+              <w:rPr>
+                <w:sz w:val="24"/>
+                <w:szCs w:val="24"/>
+                <w:lang w:val="en-US"/>
+              </w:rPr>
+              <w:t xml:space="preserve">All species names have been reviewed and updated base on the </w:t>
+            </w:r>
+            <w:r>
+              <w:rPr>
+                <w:sz w:val="24"/>
+                <w:szCs w:val="24"/>
+                <w:lang w:val="en-US"/>
+              </w:rPr>
+              <w:t>AMTC Australian Mammal Species List</w:t>
+            </w:r>
+            <w:r>
+              <w:rPr>
+                <w:sz w:val="24"/>
+                <w:szCs w:val="24"/>
+                <w:lang w:val="en-US"/>
+              </w:rPr>
+              <w:t xml:space="preserve"> </w:t>
+            </w:r>
+            <w:r>
+              <w:rPr>
+                <w:sz w:val="24"/>
+                <w:szCs w:val="24"/>
+                <w:lang w:val="en-US"/>
+              </w:rPr>
+              <w:t>(Version 1.0 Sep 2021)</w:t>
+            </w:r>
+            <w:r>
+              <w:rPr>
+                <w:sz w:val="24"/>
+                <w:szCs w:val="24"/>
+                <w:lang w:val="en-US"/>
+              </w:rPr>
+              <w:t xml:space="preserve"> retrieved from The Australian Mammal Society Inc.</w:t>
+            </w:r>
+            <w:r>
+              <w:rPr>
+                <w:sz w:val="24"/>
+                <w:szCs w:val="24"/>
+                <w:lang w:val="en-US"/>
+              </w:rPr>
+              <w:t>.</w:t>
+            </w:r>
           </w:p>
         </w:tc>
         <w:tc>
@@ -485,7 +539,23 @@
                 <w:szCs w:val="24"/>
                 <w:lang w:val="en-US"/>
               </w:rPr>
-              <w:t xml:space="preserve">29 - </w:t>
+              <w:t>1</w:t>
+            </w:r>
+            <w:r>
+              <w:rPr>
+                <w:sz w:val="24"/>
+                <w:szCs w:val="24"/>
+                <w:lang w:val="en-US"/>
+              </w:rPr>
+              <w:t xml:space="preserve"> - </w:t>
+            </w:r>
+            <w:r>
+              <w:rPr>
+                <w:sz w:val="24"/>
+                <w:szCs w:val="24"/>
+                <w:lang w:val="en-US"/>
+              </w:rPr>
+              <w:t>184</w:t>
             </w:r>
           </w:p>
         </w:tc>
@@ -1243,6 +1313,47 @@
                 <w:lang w:val="en-US"/>
               </w:rPr>
             </w:pPr>
+            <w:r>
+              <w:rPr>
+                <w:sz w:val="24"/>
+                <w:szCs w:val="24"/>
+                <w:lang w:val="en-US"/>
+              </w:rPr>
+              <w:t xml:space="preserve">I agree with Prof. YYY that it is important to state the accuracy of my species identification work. However, it is difficult to provide a number or percentage of knowing how accurate the identification is. </w:t>
+            </w:r>
+            <w:r>
+              <w:rPr>
+                <w:sz w:val="24"/>
+                <w:szCs w:val="24"/>
+                <w:lang w:val="en-US"/>
+              </w:rPr>
+              <w:t>Hence, I inserted the following in section 2.2 Method and analysis pg. 31 “</w:t>
+            </w:r>
+            <w:r>
+              <w:rPr>
+                <w:sz w:val="24"/>
+                <w:szCs w:val="24"/>
+                <w:lang w:val="en-US"/>
+              </w:rPr>
+              <w:t xml:space="preserve">Reinhold et al. (2001) was used to key out species based on their calls, with some call identifications were reviewed and assisted by a bat expert </w:t>
+            </w:r>
+            <w:r>
+              <w:rPr>
+                <w:sz w:val="24"/>
+                <w:szCs w:val="24"/>
+                <w:lang w:val="en-US"/>
+              </w:rPr>
+              <w:lastRenderedPageBreak/>
+              <w:t>Dr. Roger Coles to improve the accuracy of the work. The calls remained uncertain was left as unidentified and skipped.</w:t>
+            </w:r>
+            <w:r>
+              <w:rPr>
+                <w:sz w:val="24"/>
+                <w:szCs w:val="24"/>
+                <w:lang w:val="en-US"/>
+              </w:rPr>
+              <w:t xml:space="preserve">” to show that the identification work is reliable for conducting analyses. </w:t>
+            </w:r>
           </w:p>
         </w:tc>
         <w:tc>
@@ -1257,6 +1368,15 @@
                 <w:lang w:val="en-US"/>
               </w:rPr>
             </w:pPr>
+            <w:r>
+              <w:rPr>
+                <w:sz w:val="24"/>
+                <w:szCs w:val="24"/>
+                <w:lang w:val="en-US"/>
+              </w:rPr>
+              <w:lastRenderedPageBreak/>
+              <w:t>p. 30-33</w:t>
+            </w:r>
           </w:p>
         </w:tc>
       </w:tr>
@@ -1293,16 +1413,7 @@
                 <w:szCs w:val="24"/>
                 <w:lang w:val="en-US"/>
               </w:rPr>
-              <w:t xml:space="preserve">You identified 21 (of 34 SEQ) species, which is amazing in a 3km radius ‐ how accurate is the recorder ID work for </w:t>
-            </w:r>
-            <w:r>
-              <w:rPr>
-                <w:sz w:val="24"/>
-                <w:szCs w:val="24"/>
-                <w:lang w:val="en-US"/>
-              </w:rPr>
-              <w:lastRenderedPageBreak/>
-              <w:t>achieving this ‐ what scope is there for error?</w:t>
+              <w:t>You identified 21 (of 34 SEQ) species, which is amazing in a 3km radius ‐ how accurate is the recorder ID work for achieving this ‐ what scope is there for error?</w:t>
             </w:r>
           </w:p>
         </w:tc>
@@ -1318,6 +1429,33 @@
                 <w:lang w:val="en-US"/>
               </w:rPr>
             </w:pPr>
+            <w:r>
+              <w:rPr>
+                <w:sz w:val="24"/>
+                <w:szCs w:val="24"/>
+                <w:lang w:val="en-US"/>
+              </w:rPr>
+              <w:t xml:space="preserve">This was addressed in the previous response to Prof. YYY’s comments. See response </w:t>
+            </w:r>
+            <w:proofErr w:type="gramStart"/>
+            <w:r>
+              <w:rPr>
+                <w:sz w:val="24"/>
+                <w:szCs w:val="24"/>
+                <w:highlight w:val="yellow"/>
+                <w:lang w:val="en-US"/>
+              </w:rPr>
+              <w:t>no. ?</w:t>
+            </w:r>
+            <w:proofErr w:type="gramEnd"/>
+            <w:r>
+              <w:rPr>
+                <w:sz w:val="24"/>
+                <w:szCs w:val="24"/>
+                <w:lang w:val="en-US"/>
+              </w:rPr>
+              <w:t xml:space="preserve"> The same approach was used to identify the species from the recordings. </w:t>
+            </w:r>
           </w:p>
         </w:tc>
         <w:tc>
@@ -1332,6 +1470,14 @@
                 <w:lang w:val="en-US"/>
               </w:rPr>
             </w:pPr>
+            <w:r>
+              <w:rPr>
+                <w:sz w:val="24"/>
+                <w:szCs w:val="24"/>
+                <w:lang w:val="en-US"/>
+              </w:rPr>
+              <w:t>p. 142-143</w:t>
+            </w:r>
           </w:p>
         </w:tc>
       </w:tr>
@@ -1548,7 +1694,25 @@
                 <w:szCs w:val="24"/>
                 <w:lang w:val="en-US"/>
               </w:rPr>
-              <w:t>However, there was also some repetition in the discussion (of results) and then in the general discussion there was further repetition of discussion material (via a summary of each topic) without too much extension on the chapter material (or at least not referenced in light of literature).</w:t>
+              <w:t xml:space="preserve">However, there was also some repetition in the discussion (of results) and then in the general discussion there was further repetition of discussion material (via a summary of each topic) without too much extension on the chapter material (or at least not referenced </w:t>
+            </w:r>
+            <w:proofErr w:type="gramStart"/>
+            <w:r>
+              <w:rPr>
+                <w:sz w:val="24"/>
+                <w:szCs w:val="24"/>
+                <w:lang w:val="en-US"/>
+              </w:rPr>
+              <w:t>in light of</w:t>
+            </w:r>
+            <w:proofErr w:type="gramEnd"/>
+            <w:r>
+              <w:rPr>
+                <w:sz w:val="24"/>
+                <w:szCs w:val="24"/>
+                <w:lang w:val="en-US"/>
+              </w:rPr>
+              <w:t xml:space="preserve"> literature).</w:t>
             </w:r>
           </w:p>
         </w:tc>
@@ -2232,7 +2396,34 @@
                 <w:sz w:val="24"/>
                 <w:szCs w:val="24"/>
               </w:rPr>
-              <w:t xml:space="preserve"> &amp; Dean 1970); also may involve migration over relatively long distance or in a local scale (Brown &amp; Bernard 1994). </w:t>
+              <w:t xml:space="preserve"> &amp; Dean 1970); </w:t>
+            </w:r>
+            <w:proofErr w:type="gramStart"/>
+            <w:r>
+              <w:rPr>
+                <w:rFonts w:eastAsia="Calibri" w:cstheme="minorHAnsi"/>
+                <w:sz w:val="24"/>
+                <w:szCs w:val="24"/>
+              </w:rPr>
+              <w:t>also</w:t>
+            </w:r>
+            <w:proofErr w:type="gramEnd"/>
+            <w:r>
+              <w:rPr>
+                <w:rFonts w:eastAsia="Calibri" w:cstheme="minorHAnsi"/>
+                <w:sz w:val="24"/>
+                <w:szCs w:val="24"/>
+              </w:rPr>
+              <w:t xml:space="preserve"> may involve migration over relatively long distance or in </w:t>
+            </w:r>
+            <w:r>
+              <w:rPr>
+                <w:rFonts w:eastAsia="Calibri" w:cstheme="minorHAnsi"/>
+                <w:sz w:val="24"/>
+                <w:szCs w:val="24"/>
+              </w:rPr>
+              <w:lastRenderedPageBreak/>
+              <w:t xml:space="preserve">a local scale (Brown &amp; Bernard 1994). </w:t>
             </w:r>
             <w:proofErr w:type="spellStart"/>
             <w:r>
@@ -2296,15 +2487,25 @@
                 <w:sz w:val="24"/>
                 <w:szCs w:val="24"/>
               </w:rPr>
-              <w:t xml:space="preserve"> was recorded long distance migrations between overwintering roost and maternity sites in NSW (Dwyer &amp; Hamilton-Smith 1965; Mills 2021).</w:t>
-            </w:r>
+              <w:t xml:space="preserve"> was recorded long distance migrations between overwintering roost and maternity sites in NSW (Dwyer &amp; Hamilton-Smith 1965; Mills 2021</w:t>
+            </w:r>
+            <w:proofErr w:type="gramStart"/>
             <w:r>
               <w:rPr>
                 <w:rFonts w:eastAsia="Calibri" w:cstheme="minorHAnsi"/>
+                <w:sz w:val="24"/>
+                <w:szCs w:val="24"/>
+              </w:rPr>
+              <w:t>).</w:t>
+            </w:r>
+            <w:r>
+              <w:rPr>
+                <w:rFonts w:eastAsia="Calibri" w:cstheme="minorHAnsi"/>
                 <w:szCs w:val="24"/>
               </w:rPr>
               <w:t>“</w:t>
             </w:r>
+            <w:proofErr w:type="gramEnd"/>
             <w:r>
               <w:rPr>
                 <w:sz w:val="24"/>
@@ -2333,6 +2534,7 @@
                 <w:szCs w:val="24"/>
                 <w:lang w:val="en-US"/>
               </w:rPr>
+              <w:lastRenderedPageBreak/>
               <w:t xml:space="preserve">p. </w:t>
             </w:r>
             <w:r>
@@ -2379,16 +2581,25 @@
                 <w:szCs w:val="24"/>
                 <w:lang w:val="en-US"/>
               </w:rPr>
-              <w:t xml:space="preserve">What about adding some details about other artificial structures used by bats- e.g. stormwater </w:t>
-            </w:r>
-            <w:r>
-              <w:rPr>
-                <w:sz w:val="24"/>
-                <w:szCs w:val="24"/>
-                <w:lang w:val="en-US"/>
-              </w:rPr>
-              <w:lastRenderedPageBreak/>
-              <w:t xml:space="preserve">drains, mines, bridges </w:t>
+              <w:t xml:space="preserve">What about adding some details about other artificial structures used by bats- </w:t>
+            </w:r>
+            <w:proofErr w:type="gramStart"/>
+            <w:r>
+              <w:rPr>
+                <w:sz w:val="24"/>
+                <w:szCs w:val="24"/>
+                <w:lang w:val="en-US"/>
+              </w:rPr>
+              <w:t>e.g.</w:t>
+            </w:r>
+            <w:proofErr w:type="gramEnd"/>
+            <w:r>
+              <w:rPr>
+                <w:sz w:val="24"/>
+                <w:szCs w:val="24"/>
+                <w:lang w:val="en-US"/>
+              </w:rPr>
+              <w:t xml:space="preserve"> stormwater drains, mines, bridges </w:t>
             </w:r>
             <w:proofErr w:type="spellStart"/>
             <w:r>
@@ -2428,7 +2639,6 @@
                 <w:szCs w:val="24"/>
                 <w:lang w:val="en-US"/>
               </w:rPr>
-              <w:lastRenderedPageBreak/>
               <w:t>This was mentioned in Chapter 1 General Introduction. As chapter</w:t>
             </w:r>
             <w:r>
@@ -2529,6 +2739,74 @@
                 <w:lang w:val="en-US"/>
               </w:rPr>
             </w:pPr>
+            <w:r>
+              <w:rPr>
+                <w:sz w:val="24"/>
+                <w:szCs w:val="24"/>
+                <w:lang w:val="en-US"/>
+              </w:rPr>
+              <w:t>I agree with Prof. YYY that I should justify the selection of the seasons for this study. Hence, I inserted the following in the section 2.2 Method and analysis pg. 29-30 “</w:t>
+            </w:r>
+            <w:r>
+              <w:rPr>
+                <w:sz w:val="24"/>
+                <w:szCs w:val="24"/>
+                <w:lang w:val="en-US"/>
+              </w:rPr>
+              <w:t xml:space="preserve">In the </w:t>
+            </w:r>
+            <w:proofErr w:type="spellStart"/>
+            <w:r>
+              <w:rPr>
+                <w:sz w:val="24"/>
+                <w:szCs w:val="24"/>
+                <w:lang w:val="en-US"/>
+              </w:rPr>
+              <w:t>Köppen</w:t>
+            </w:r>
+            <w:proofErr w:type="spellEnd"/>
+            <w:r>
+              <w:rPr>
+                <w:sz w:val="24"/>
+                <w:szCs w:val="24"/>
+                <w:lang w:val="en-US"/>
+              </w:rPr>
+              <w:t xml:space="preserve"> climate classification system, Brisbane is classified as a subtropical region </w:t>
+            </w:r>
+            <w:proofErr w:type="spellStart"/>
+            <w:r>
+              <w:rPr>
+                <w:sz w:val="24"/>
+                <w:szCs w:val="24"/>
+                <w:lang w:val="en-US"/>
+              </w:rPr>
+              <w:t>characterised</w:t>
+            </w:r>
+            <w:proofErr w:type="spellEnd"/>
+            <w:r>
+              <w:rPr>
+                <w:sz w:val="24"/>
+                <w:szCs w:val="24"/>
+                <w:lang w:val="en-US"/>
+              </w:rPr>
+              <w:t xml:space="preserve"> by humid and hot summers and mild winters (Peel et al. 2007). To align the findings from previous study by Hall (2015), two seasons (summer and winter) were justified as the sampling periods throughout the study.</w:t>
+            </w:r>
+            <w:r>
+              <w:rPr>
+                <w:sz w:val="24"/>
+                <w:szCs w:val="24"/>
+                <w:lang w:val="en-US"/>
+              </w:rPr>
+              <w:t>”</w:t>
+            </w:r>
+            <w:r>
+              <w:rPr>
+                <w:sz w:val="24"/>
+                <w:szCs w:val="24"/>
+                <w:lang w:val="en-US"/>
+              </w:rPr>
+              <w:t xml:space="preserve"> to address this issue.</w:t>
+            </w:r>
           </w:p>
         </w:tc>
         <w:tc>
@@ -2808,6 +3086,7 @@
                 <w:szCs w:val="24"/>
                 <w:lang w:val="en-US"/>
               </w:rPr>
+              <w:lastRenderedPageBreak/>
               <w:t xml:space="preserve">What about the acoustic and walk-through surveys? How did you </w:t>
             </w:r>
             <w:proofErr w:type="spellStart"/>
@@ -2898,16 +3177,7 @@
                 <w:szCs w:val="24"/>
                 <w:lang w:val="en-US"/>
               </w:rPr>
-              <w:t xml:space="preserve"> the time of </w:t>
-            </w:r>
-            <w:r>
-              <w:rPr>
-                <w:sz w:val="24"/>
-                <w:szCs w:val="24"/>
-                <w:lang w:val="en-US"/>
-              </w:rPr>
-              <w:lastRenderedPageBreak/>
-              <w:t xml:space="preserve">the emergence peak during the first hour after official sunset. </w:t>
+              <w:t xml:space="preserve"> the time of the emergence peak during the first hour after official sunset. </w:t>
             </w:r>
           </w:p>
           <w:p>
@@ -2962,7 +3232,6 @@
                 <w:szCs w:val="24"/>
                 <w:lang w:val="en-US"/>
               </w:rPr>
-              <w:lastRenderedPageBreak/>
               <w:t>p. 31-32</w:t>
             </w:r>
           </w:p>
@@ -2993,7 +3262,25 @@
                 <w:szCs w:val="24"/>
                 <w:lang w:val="en-US"/>
               </w:rPr>
-              <w:t xml:space="preserve">Why was this period chosen for assessment? Why not the whole night? </w:t>
+              <w:t xml:space="preserve">Why </w:t>
+            </w:r>
+            <w:proofErr w:type="gramStart"/>
+            <w:r>
+              <w:rPr>
+                <w:sz w:val="24"/>
+                <w:szCs w:val="24"/>
+                <w:lang w:val="en-US"/>
+              </w:rPr>
+              <w:t>was</w:t>
+            </w:r>
+            <w:proofErr w:type="gramEnd"/>
+            <w:r>
+              <w:rPr>
+                <w:sz w:val="24"/>
+                <w:szCs w:val="24"/>
+                <w:lang w:val="en-US"/>
+              </w:rPr>
+              <w:t xml:space="preserve"> this period chosen for assessment? Why not the whole night? </w:t>
             </w:r>
           </w:p>
         </w:tc>
@@ -3147,7 +3434,16 @@
                 <w:szCs w:val="24"/>
                 <w:lang w:val="en-US"/>
               </w:rPr>
-              <w:t xml:space="preserve"> lines (winter/ summer) in four plots – one for each species. Since each species will have echolocation calls that vary in amplitude it’s difficult to make a fair comparison among species using acoustic activity data.</w:t>
+              <w:t xml:space="preserve"> lines (winter/ summer) in </w:t>
+            </w:r>
+            <w:r>
+              <w:rPr>
+                <w:sz w:val="24"/>
+                <w:szCs w:val="24"/>
+                <w:lang w:val="en-US"/>
+              </w:rPr>
+              <w:lastRenderedPageBreak/>
+              <w:t>four plots – one for each species. Since each species will have echolocation calls that vary in amplitude it’s difficult to make a fair comparison among species using acoustic activity data.</w:t>
             </w:r>
           </w:p>
         </w:tc>
@@ -3169,6 +3465,7 @@
                 <w:szCs w:val="24"/>
                 <w:lang w:val="en-US"/>
               </w:rPr>
+              <w:lastRenderedPageBreak/>
               <w:t>I do not agree with Prof. XXX</w:t>
             </w:r>
             <w:r>
@@ -3265,7 +3562,16 @@
                 <w:szCs w:val="24"/>
                 <w:lang w:val="en-US"/>
               </w:rPr>
-              <w:t xml:space="preserve">4 are clear enough to show the bat species activity pattern over the </w:t>
+              <w:t xml:space="preserve">4 </w:t>
+            </w:r>
+            <w:r>
+              <w:rPr>
+                <w:sz w:val="24"/>
+                <w:szCs w:val="24"/>
+                <w:lang w:val="en-US"/>
+              </w:rPr>
+              <w:lastRenderedPageBreak/>
+              <w:t xml:space="preserve">are clear enough to show the bat species activity pattern over the </w:t>
             </w:r>
             <w:r>
               <w:rPr>
@@ -3383,6 +3689,7 @@
                 <w:szCs w:val="24"/>
                 <w:lang w:val="en-US"/>
               </w:rPr>
+              <w:lastRenderedPageBreak/>
               <w:t xml:space="preserve">p. </w:t>
             </w:r>
             <w:r>
@@ -3577,16 +3884,7 @@
                 <w:szCs w:val="24"/>
                 <w:lang w:val="en-US"/>
               </w:rPr>
-              <w:t xml:space="preserve">) </w:t>
-            </w:r>
-            <w:r>
-              <w:rPr>
-                <w:sz w:val="24"/>
-                <w:szCs w:val="24"/>
-                <w:lang w:val="en-US"/>
-              </w:rPr>
-              <w:lastRenderedPageBreak/>
-              <w:t>were first detected within 0.5 hours before sunset, but each species exhibited peak activity at different times and at different levels (Figure 2-3).</w:t>
+              <w:t>) were first detected within 0.5 hours before sunset, but each species exhibited peak activity at different times and at different levels (Figure 2-3).</w:t>
             </w:r>
           </w:p>
         </w:tc>
@@ -3608,7 +3906,6 @@
                 <w:szCs w:val="24"/>
                 <w:lang w:val="en-US"/>
               </w:rPr>
-              <w:lastRenderedPageBreak/>
               <w:t>p. 34</w:t>
             </w:r>
           </w:p>
@@ -3937,7 +4234,16 @@
                 <w:szCs w:val="24"/>
                 <w:lang w:val="en-US"/>
               </w:rPr>
-              <w:t>in summer compared to winter. If that's the case, then summer minus winter should be positive.</w:t>
+              <w:t xml:space="preserve">in summer compared to winter. If that's the case, then </w:t>
+            </w:r>
+            <w:r>
+              <w:rPr>
+                <w:sz w:val="24"/>
+                <w:szCs w:val="24"/>
+                <w:lang w:val="en-US"/>
+              </w:rPr>
+              <w:lastRenderedPageBreak/>
+              <w:t>summer minus winter should be positive.</w:t>
             </w:r>
           </w:p>
         </w:tc>
@@ -4135,7 +4441,6 @@
                 <w:szCs w:val="24"/>
                 <w:lang w:val="en-US"/>
               </w:rPr>
-              <w:lastRenderedPageBreak/>
               <w:t>Again, this is not clear. Do you mean that differences between species were not influenced by season? Should this be p &gt; 0.05?</w:t>
             </w:r>
           </w:p>
@@ -4329,7 +4634,25 @@
                 <w:szCs w:val="24"/>
                 <w:lang w:val="en-US"/>
               </w:rPr>
-              <w:t xml:space="preserve"> – e.g. p &lt; 0.001</w:t>
+              <w:t xml:space="preserve"> – </w:t>
+            </w:r>
+            <w:proofErr w:type="gramStart"/>
+            <w:r>
+              <w:rPr>
+                <w:sz w:val="24"/>
+                <w:szCs w:val="24"/>
+                <w:lang w:val="en-US"/>
+              </w:rPr>
+              <w:t>e.g.</w:t>
+            </w:r>
+            <w:proofErr w:type="gramEnd"/>
+            <w:r>
+              <w:rPr>
+                <w:sz w:val="24"/>
+                <w:szCs w:val="24"/>
+                <w:lang w:val="en-US"/>
+              </w:rPr>
+              <w:t xml:space="preserve"> p &lt; 0.001</w:t>
             </w:r>
           </w:p>
         </w:tc>
@@ -4599,7 +4922,16 @@
                 <w:szCs w:val="24"/>
                 <w:lang w:val="en-US"/>
               </w:rPr>
-              <w:t>exhibit a light sampling behavior undertaking flights within roost before emergence and return associated with predator avoidance (</w:t>
+              <w:t xml:space="preserve">exhibit a light sampling behavior undertaking flights within roost </w:t>
+            </w:r>
+            <w:r>
+              <w:rPr>
+                <w:sz w:val="24"/>
+                <w:szCs w:val="24"/>
+                <w:lang w:val="en-US"/>
+              </w:rPr>
+              <w:lastRenderedPageBreak/>
+              <w:t>before emergence and return associated with predator avoidance (</w:t>
             </w:r>
             <w:proofErr w:type="spellStart"/>
             <w:r>
@@ -4639,6 +4971,7 @@
                 <w:szCs w:val="24"/>
                 <w:lang w:val="en-US"/>
               </w:rPr>
+              <w:lastRenderedPageBreak/>
               <w:t xml:space="preserve">p.46, </w:t>
             </w:r>
             <w:r>
@@ -4809,7 +5142,25 @@
                 <w:szCs w:val="24"/>
                 <w:lang w:val="en-US"/>
               </w:rPr>
-              <w:t xml:space="preserve">This study didn’t assess emergence for tree-roosting Myotis. </w:t>
+              <w:t xml:space="preserve">This study didn’t assess emergence for </w:t>
+            </w:r>
+            <w:proofErr w:type="gramStart"/>
+            <w:r>
+              <w:rPr>
+                <w:sz w:val="24"/>
+                <w:szCs w:val="24"/>
+                <w:lang w:val="en-US"/>
+              </w:rPr>
+              <w:t>tree-roosting</w:t>
+            </w:r>
+            <w:proofErr w:type="gramEnd"/>
+            <w:r>
+              <w:rPr>
+                <w:sz w:val="24"/>
+                <w:szCs w:val="24"/>
+                <w:lang w:val="en-US"/>
+              </w:rPr>
+              <w:t xml:space="preserve"> Myotis. </w:t>
             </w:r>
           </w:p>
         </w:tc>
@@ -4883,7 +5234,6 @@
                 <w:szCs w:val="24"/>
                 <w:lang w:val="en-US"/>
               </w:rPr>
-              <w:lastRenderedPageBreak/>
               <w:t xml:space="preserve">This </w:t>
             </w:r>
             <w:r>
@@ -4946,7 +5296,25 @@
                 <w:szCs w:val="24"/>
                 <w:lang w:val="en-US"/>
               </w:rPr>
-              <w:t>However, Reichard et al. (2009) indicated that lactating females were likely to emerge earlier than pregnant females due to higher energy demands. Contrastingly, pregnant and juvenile bats have higher energetic costs of flight due to greater wing loading or inexperience, and so they may emerge later to reduce predation risk (Kunz &amp; Anthony 1996; Jones &amp; Rydell 1994).</w:t>
+              <w:t xml:space="preserve">However, Reichard et al. (2009) indicated that lactating females were likely to emerge earlier than pregnant females due to higher energy demands. Contrastingly, </w:t>
+            </w:r>
+            <w:proofErr w:type="gramStart"/>
+            <w:r>
+              <w:rPr>
+                <w:sz w:val="24"/>
+                <w:szCs w:val="24"/>
+                <w:lang w:val="en-US"/>
+              </w:rPr>
+              <w:t>pregnant</w:t>
+            </w:r>
+            <w:proofErr w:type="gramEnd"/>
+            <w:r>
+              <w:rPr>
+                <w:sz w:val="24"/>
+                <w:szCs w:val="24"/>
+                <w:lang w:val="en-US"/>
+              </w:rPr>
+              <w:t xml:space="preserve"> and juvenile bats have higher energetic costs of flight due to greater wing loading or inexperience, and so they may emerge later to reduce predation risk (Kunz &amp; Anthony 1996; Jones &amp; Rydell 1994).</w:t>
             </w:r>
           </w:p>
         </w:tc>
@@ -5382,7 +5750,16 @@
                 <w:szCs w:val="24"/>
                 <w:lang w:val="en-US"/>
               </w:rPr>
-              <w:t>? They can cause a lot of disturbance to bats, especially in winter when bats can be in deep torpor. Disturbances can also have a long-lasting</w:t>
+              <w:t xml:space="preserve">? They can cause a lot of disturbance </w:t>
+            </w:r>
+            <w:r>
+              <w:rPr>
+                <w:sz w:val="24"/>
+                <w:szCs w:val="24"/>
+                <w:lang w:val="en-US"/>
+              </w:rPr>
+              <w:lastRenderedPageBreak/>
+              <w:t>to bats, especially in winter when bats can be in deep torpor. Disturbances can also have a long-lasting</w:t>
             </w:r>
           </w:p>
         </w:tc>
@@ -5404,6 +5781,7 @@
                 <w:szCs w:val="24"/>
                 <w:lang w:val="en-US"/>
               </w:rPr>
+              <w:lastRenderedPageBreak/>
               <w:t>I think</w:t>
             </w:r>
             <w:r>
@@ -5420,7 +5798,16 @@
                 <w:szCs w:val="24"/>
                 <w:lang w:val="en-US"/>
               </w:rPr>
-              <w:t xml:space="preserve"> in this project is relatively favored, because walk-through was conducted after the exit count and acoustic surveys. So, disturbance was minimized during the earlier two surveys.</w:t>
+              <w:t xml:space="preserve"> in this project is relatively favored, because walk-through was conducted after the exit count and </w:t>
+            </w:r>
+            <w:r>
+              <w:rPr>
+                <w:sz w:val="24"/>
+                <w:szCs w:val="24"/>
+                <w:lang w:val="en-US"/>
+              </w:rPr>
+              <w:lastRenderedPageBreak/>
+              <w:t>acoustic surveys. So, disturbance was minimized during the earlier two surveys.</w:t>
             </w:r>
           </w:p>
         </w:tc>
@@ -5442,6 +5829,7 @@
                 <w:szCs w:val="24"/>
                 <w:lang w:val="en-US"/>
               </w:rPr>
+              <w:lastRenderedPageBreak/>
               <w:t>p.57, 59</w:t>
             </w:r>
           </w:p>
@@ -5586,7 +5974,6 @@
                 <w:szCs w:val="24"/>
                 <w:lang w:val="en-US"/>
               </w:rPr>
-              <w:lastRenderedPageBreak/>
               <w:t>This would be unlikely for a nursery site.</w:t>
             </w:r>
           </w:p>
@@ -5993,24 +6380,61 @@
                 <w:szCs w:val="24"/>
                 <w:lang w:val="en-US"/>
               </w:rPr>
-              <w:t xml:space="preserve">I think the walk through surveys did not influence the emergence pattern recorded on acoustic device as the walk through surveys were conducted after the exit counts and acoustic surveys. So that the disturbance of bats’ emergence was minimized. </w:t>
-            </w:r>
-          </w:p>
-          <w:p>
-            <w:pPr>
-              <w:rPr>
-                <w:sz w:val="24"/>
-                <w:szCs w:val="24"/>
-                <w:lang w:val="en-US"/>
-              </w:rPr>
-            </w:pPr>
-            <w:r>
-              <w:rPr>
-                <w:sz w:val="24"/>
-                <w:szCs w:val="24"/>
-                <w:lang w:val="en-US"/>
-              </w:rPr>
-              <w:t xml:space="preserve">However, I agree with Prof. XXX that it should be made more clear in methods. Hence, </w:t>
+              <w:t xml:space="preserve">I think the </w:t>
+            </w:r>
+            <w:proofErr w:type="gramStart"/>
+            <w:r>
+              <w:rPr>
+                <w:sz w:val="24"/>
+                <w:szCs w:val="24"/>
+                <w:lang w:val="en-US"/>
+              </w:rPr>
+              <w:t>walk through</w:t>
+            </w:r>
+            <w:proofErr w:type="gramEnd"/>
+            <w:r>
+              <w:rPr>
+                <w:sz w:val="24"/>
+                <w:szCs w:val="24"/>
+                <w:lang w:val="en-US"/>
+              </w:rPr>
+              <w:t xml:space="preserve"> surveys did not influence the emergence pattern recorded on acoustic device as the walk through surveys were conducted after the exit counts and acoustic surveys. So that the disturbance of bats’ emergence was minimized. </w:t>
+            </w:r>
+          </w:p>
+          <w:p>
+            <w:pPr>
+              <w:rPr>
+                <w:sz w:val="24"/>
+                <w:szCs w:val="24"/>
+                <w:lang w:val="en-US"/>
+              </w:rPr>
+            </w:pPr>
+            <w:r>
+              <w:rPr>
+                <w:sz w:val="24"/>
+                <w:szCs w:val="24"/>
+                <w:lang w:val="en-US"/>
+              </w:rPr>
+              <w:lastRenderedPageBreak/>
+              <w:t xml:space="preserve">However, I agree with Prof. XXX that it should be made </w:t>
+            </w:r>
+            <w:proofErr w:type="gramStart"/>
+            <w:r>
+              <w:rPr>
+                <w:sz w:val="24"/>
+                <w:szCs w:val="24"/>
+                <w:lang w:val="en-US"/>
+              </w:rPr>
+              <w:t>more clear</w:t>
+            </w:r>
+            <w:proofErr w:type="gramEnd"/>
+            <w:r>
+              <w:rPr>
+                <w:sz w:val="24"/>
+                <w:szCs w:val="24"/>
+                <w:lang w:val="en-US"/>
+              </w:rPr>
+              <w:t xml:space="preserve"> in methods. Hence, </w:t>
             </w:r>
             <w:r>
               <w:rPr>
@@ -6101,16 +6525,7 @@
                 <w:szCs w:val="24"/>
                 <w:lang w:val="en-US"/>
               </w:rPr>
-              <w:t xml:space="preserve">Followed by the three surveys conducted </w:t>
-            </w:r>
-            <w:r>
-              <w:rPr>
-                <w:sz w:val="24"/>
-                <w:szCs w:val="24"/>
-                <w:lang w:val="en-US"/>
-              </w:rPr>
-              <w:lastRenderedPageBreak/>
-              <w:t>in Chapter 2, another walk-through survey was also conducted on the day of deployment (before bats emerged) to finalize the locations of each roost.</w:t>
+              <w:t>Followed by the three surveys conducted in Chapter 2, another walk-through survey was also conducted on the day of deployment (before bats emerged) to finalize the locations of each roost.</w:t>
             </w:r>
             <w:r>
               <w:rPr>
@@ -6425,7 +6840,25 @@
                 <w:szCs w:val="24"/>
                 <w:lang w:val="en-US"/>
               </w:rPr>
-              <w:t>Is this differences between seasons?</w:t>
+              <w:t xml:space="preserve">Is </w:t>
+            </w:r>
+            <w:proofErr w:type="gramStart"/>
+            <w:r>
+              <w:rPr>
+                <w:sz w:val="24"/>
+                <w:szCs w:val="24"/>
+                <w:lang w:val="en-US"/>
+              </w:rPr>
+              <w:t>this differences</w:t>
+            </w:r>
+            <w:proofErr w:type="gramEnd"/>
+            <w:r>
+              <w:rPr>
+                <w:sz w:val="24"/>
+                <w:szCs w:val="24"/>
+                <w:lang w:val="en-US"/>
+              </w:rPr>
+              <w:t xml:space="preserve"> between seasons?</w:t>
             </w:r>
             <w:r>
               <w:t xml:space="preserve"> </w:t>
@@ -6593,7 +7026,25 @@
                 <w:szCs w:val="24"/>
                 <w:lang w:val="en-US"/>
               </w:rPr>
-              <w:t>How is this different to what you have presented earlier? Is this looking at each individual roost vs ambient whereas the earlier results is comparing all roosts (i.e., pooled) vs ambient?</w:t>
+              <w:t xml:space="preserve">How is this different to what you have presented earlier? Is this looking at each individual roost vs ambient whereas the earlier results </w:t>
+            </w:r>
+            <w:proofErr w:type="gramStart"/>
+            <w:r>
+              <w:rPr>
+                <w:sz w:val="24"/>
+                <w:szCs w:val="24"/>
+                <w:lang w:val="en-US"/>
+              </w:rPr>
+              <w:t>is</w:t>
+            </w:r>
+            <w:proofErr w:type="gramEnd"/>
+            <w:r>
+              <w:rPr>
+                <w:sz w:val="24"/>
+                <w:szCs w:val="24"/>
+                <w:lang w:val="en-US"/>
+              </w:rPr>
+              <w:t xml:space="preserve"> comparing all roosts (i.e., pooled) vs ambient?</w:t>
             </w:r>
           </w:p>
         </w:tc>
@@ -6615,7 +7066,25 @@
                 <w:szCs w:val="24"/>
                 <w:lang w:val="en-US"/>
               </w:rPr>
-              <w:t>Yes, it is looking at each individual roost vs ambient. I agree that it should be more clear. Hence, I inserted the following in the first paragraph of pg. 94 “</w:t>
+              <w:t xml:space="preserve">Yes, it is looking at each individual roost vs ambient. I agree that it should be </w:t>
+            </w:r>
+            <w:proofErr w:type="gramStart"/>
+            <w:r>
+              <w:rPr>
+                <w:sz w:val="24"/>
+                <w:szCs w:val="24"/>
+                <w:lang w:val="en-US"/>
+              </w:rPr>
+              <w:t>more clear</w:t>
+            </w:r>
+            <w:proofErr w:type="gramEnd"/>
+            <w:r>
+              <w:rPr>
+                <w:sz w:val="24"/>
+                <w:szCs w:val="24"/>
+                <w:lang w:val="en-US"/>
+              </w:rPr>
+              <w:t>. Hence, I inserted the following in the first paragraph of pg. 94 “</w:t>
             </w:r>
             <w:r>
               <w:rPr>
@@ -6683,6 +7152,7 @@
                 <w:szCs w:val="24"/>
                 <w:lang w:val="en-US"/>
               </w:rPr>
+              <w:lastRenderedPageBreak/>
               <w:t>Can you describe which season had the greater difference?</w:t>
             </w:r>
           </w:p>
@@ -6881,16 +7351,7 @@
                 <w:szCs w:val="24"/>
                 <w:lang w:val="en-US"/>
               </w:rPr>
-              <w:t xml:space="preserve">than ambient heat elsewhere in the tunnel, whereas in summer the heat generated by bats is small </w:t>
-            </w:r>
-            <w:r>
-              <w:rPr>
-                <w:sz w:val="24"/>
-                <w:szCs w:val="24"/>
-                <w:lang w:val="en-US"/>
-              </w:rPr>
-              <w:lastRenderedPageBreak/>
-              <w:t>compared to ambient heat in the</w:t>
+              <w:t>than ambient heat elsewhere in the tunnel, whereas in summer the heat generated by bats is small compared to ambient heat in the</w:t>
             </w:r>
             <w:r>
               <w:rPr>
@@ -6928,7 +7389,6 @@
                 <w:szCs w:val="24"/>
                 <w:lang w:val="en-US"/>
               </w:rPr>
-              <w:lastRenderedPageBreak/>
               <w:t>Suggestions were made in the next paragraphs in the Temperature – Bat roosts section. See page. 120 - 123</w:t>
             </w:r>
           </w:p>
@@ -7339,7 +7799,16 @@
                 <w:szCs w:val="24"/>
                 <w:lang w:val="en-US"/>
               </w:rPr>
-              <w:t>But there is no way to know if the bats detected in the surrounding landscapes are the same bats that roost in the tunnel – you would need to do something like radio-tracking to achieve this. Or light tagging bats from the tunnel (a bit hit and miss).</w:t>
+              <w:t xml:space="preserve">But there is no way to know if the bats detected in the surrounding landscapes are the same bats that roost in the tunnel – you would need to do something like </w:t>
+            </w:r>
+            <w:r>
+              <w:rPr>
+                <w:sz w:val="24"/>
+                <w:szCs w:val="24"/>
+                <w:lang w:val="en-US"/>
+              </w:rPr>
+              <w:lastRenderedPageBreak/>
+              <w:t>radio-tracking to achieve this. Or light tagging bats from the tunnel (a bit hit and miss).</w:t>
             </w:r>
           </w:p>
         </w:tc>
@@ -7361,6 +7830,7 @@
                 <w:szCs w:val="24"/>
                 <w:lang w:val="en-US"/>
               </w:rPr>
+              <w:lastRenderedPageBreak/>
               <w:t xml:space="preserve">I agree with Prof. XXX that the acoustic surveys cannot determine where the bats from the Yugar tunnel go for foraging. </w:t>
             </w:r>
             <w:r>
@@ -7369,7 +7839,16 @@
                 <w:szCs w:val="24"/>
                 <w:lang w:val="en-US"/>
               </w:rPr>
-              <w:t xml:space="preserve">I acknowledge that the acoustic surveys conducted in this study cannot identified where exactly the bats from the tunnel traveled for foraging at night. Hence, I inserted </w:t>
+              <w:t xml:space="preserve">I acknowledge that the acoustic surveys conducted in this study cannot identified where exactly the bats from the tunnel traveled for foraging at night. Hence, I </w:t>
+            </w:r>
+            <w:r>
+              <w:rPr>
+                <w:sz w:val="24"/>
+                <w:szCs w:val="24"/>
+                <w:lang w:val="en-US"/>
+              </w:rPr>
+              <w:lastRenderedPageBreak/>
+              <w:t xml:space="preserve">inserted </w:t>
             </w:r>
             <w:r>
               <w:rPr>
@@ -7415,6 +7894,7 @@
                 <w:szCs w:val="24"/>
                 <w:lang w:val="en-US"/>
               </w:rPr>
+              <w:lastRenderedPageBreak/>
               <w:t>p.137</w:t>
             </w:r>
             <w:r>
@@ -7697,16 +8177,7 @@
                 <w:szCs w:val="24"/>
                 <w:lang w:val="en-US"/>
               </w:rPr>
-              <w:t xml:space="preserve">Although there’s a potential that the </w:t>
-            </w:r>
-            <w:r>
-              <w:rPr>
-                <w:sz w:val="24"/>
-                <w:szCs w:val="24"/>
-                <w:lang w:val="en-US"/>
-              </w:rPr>
-              <w:lastRenderedPageBreak/>
-              <w:t>sampling might miss recorded some species later at night, I’ve plotted the species accumulation graphs for each site (recorder) over the sampling period and assured each site has reached the asymptote. Hence, it is likely that the sampling effort is enough</w:t>
+              <w:t>Although there’s a potential that the sampling might miss recorded some species later at night, I’ve plotted the species accumulation graphs for each site (recorder) over the sampling period and assured each site has reached the asymptote. Hence, it is likely that the sampling effort is enough</w:t>
             </w:r>
             <w:r>
               <w:rPr>
@@ -7744,7 +8215,6 @@
                 <w:szCs w:val="24"/>
                 <w:lang w:val="en-US"/>
               </w:rPr>
-              <w:lastRenderedPageBreak/>
               <w:t>p.138, 143</w:t>
             </w:r>
           </w:p>
@@ -8069,7 +8539,16 @@
                 <w:szCs w:val="24"/>
                 <w:lang w:val="en-US"/>
               </w:rPr>
-              <w:t>Did you log-transform data prior to analysis? I suspect the variability in sites might be behind the non-sig. result. Other analytical</w:t>
+              <w:t xml:space="preserve">Did you log-transform data prior to analysis? I suspect the variability in sites might be behind the </w:t>
+            </w:r>
+            <w:r>
+              <w:rPr>
+                <w:sz w:val="24"/>
+                <w:szCs w:val="24"/>
+                <w:lang w:val="en-US"/>
+              </w:rPr>
+              <w:lastRenderedPageBreak/>
+              <w:t>non-sig. result. Other analytical</w:t>
             </w:r>
             <w:r>
               <w:rPr>
@@ -8123,7 +8602,90 @@
                 <w:szCs w:val="24"/>
                 <w:lang w:val="en-US"/>
               </w:rPr>
-              <w:t>Yes, the data was not normally distributed even after log-transformation. Hence, the Aligned Rank ANOVA which was the non-parametric approach was undertaken.</w:t>
+              <w:lastRenderedPageBreak/>
+              <w:t xml:space="preserve">Yes, the data was not normally distributed even after log-transformation. </w:t>
+            </w:r>
+            <w:r>
+              <w:rPr>
+                <w:sz w:val="24"/>
+                <w:szCs w:val="24"/>
+                <w:lang w:val="en-US"/>
+              </w:rPr>
+              <w:t xml:space="preserve">I inserted the following in section 4.2 Method and </w:t>
+            </w:r>
+            <w:r>
+              <w:rPr>
+                <w:sz w:val="24"/>
+                <w:szCs w:val="24"/>
+                <w:lang w:val="en-US"/>
+              </w:rPr>
+              <w:t>analysis</w:t>
+            </w:r>
+            <w:r>
+              <w:rPr>
+                <w:sz w:val="24"/>
+                <w:szCs w:val="24"/>
+                <w:lang w:val="en-US"/>
+              </w:rPr>
+              <w:t xml:space="preserve"> pg. 143. “</w:t>
+            </w:r>
+            <w:r>
+              <w:rPr>
+                <w:sz w:val="24"/>
+                <w:szCs w:val="24"/>
+                <w:lang w:val="en-US"/>
+              </w:rPr>
+              <w:t xml:space="preserve">Shapiro-Wilk test and </w:t>
+            </w:r>
+            <w:r>
+              <w:rPr>
+                <w:sz w:val="24"/>
+                <w:szCs w:val="24"/>
+                <w:lang w:val="en-US"/>
+              </w:rPr>
+              <w:lastRenderedPageBreak/>
+              <w:t>scatterplots were used to test the assumptions of linearity of the original data and the log transformed data, whereas both indicated non-normal distribution.</w:t>
+            </w:r>
+            <w:r>
+              <w:rPr>
+                <w:sz w:val="24"/>
+                <w:szCs w:val="24"/>
+                <w:lang w:val="en-US"/>
+              </w:rPr>
+              <w:t xml:space="preserve">” </w:t>
+            </w:r>
+          </w:p>
+          <w:p>
+            <w:pPr>
+              <w:rPr>
+                <w:sz w:val="24"/>
+                <w:szCs w:val="24"/>
+                <w:lang w:val="en-US"/>
+              </w:rPr>
+            </w:pPr>
+            <w:r>
+              <w:rPr>
+                <w:sz w:val="24"/>
+                <w:szCs w:val="24"/>
+                <w:lang w:val="en-US"/>
+              </w:rPr>
+              <w:t xml:space="preserve">Hence, the Aligned Rank ANOVA which was the non-parametric approach was </w:t>
+            </w:r>
+            <w:r>
+              <w:rPr>
+                <w:sz w:val="24"/>
+                <w:szCs w:val="24"/>
+                <w:lang w:val="en-US"/>
+              </w:rPr>
+              <w:t>used</w:t>
+            </w:r>
+            <w:r>
+              <w:rPr>
+                <w:sz w:val="24"/>
+                <w:szCs w:val="24"/>
+                <w:lang w:val="en-US"/>
+              </w:rPr>
+              <w:t>.</w:t>
             </w:r>
             <w:r>
               <w:rPr>
@@ -8153,7 +8715,16 @@
                 <w:szCs w:val="24"/>
                 <w:lang w:val="en-US"/>
               </w:rPr>
-              <w:t>p.143, 148</w:t>
+              <w:lastRenderedPageBreak/>
+              <w:t>p.143, 14</w:t>
+            </w:r>
+            <w:r>
+              <w:rPr>
+                <w:sz w:val="24"/>
+                <w:szCs w:val="24"/>
+                <w:lang w:val="en-US"/>
+              </w:rPr>
+              <w:t>7</w:t>
             </w:r>
           </w:p>
         </w:tc>
@@ -8213,16 +8784,7 @@
                 <w:szCs w:val="24"/>
                 <w:lang w:val="en-US"/>
               </w:rPr>
-              <w:t xml:space="preserve">The two ways interactions were also not significant, and only seasons showed significant difference in evenness with </w:t>
-            </w:r>
-            <w:r>
-              <w:rPr>
-                <w:sz w:val="24"/>
-                <w:szCs w:val="24"/>
-                <w:lang w:val="en-US"/>
-              </w:rPr>
-              <w:lastRenderedPageBreak/>
-              <w:t>winter showed greater evenness than summer (Table 4-2).</w:t>
+              <w:t>The two ways interactions were also not significant, and only seasons showed significant difference in evenness with winter showed greater evenness than summer (Table 4-2).</w:t>
             </w:r>
             <w:r>
               <w:rPr>
@@ -8252,7 +8814,6 @@
                 <w:szCs w:val="24"/>
                 <w:lang w:val="en-US"/>
               </w:rPr>
-              <w:lastRenderedPageBreak/>
               <w:t>p.144, 149</w:t>
             </w:r>
           </w:p>
@@ -8389,6 +8950,14 @@
                 <w:lang w:val="en-US"/>
               </w:rPr>
             </w:pPr>
+            <w:r>
+              <w:rPr>
+                <w:sz w:val="24"/>
+                <w:szCs w:val="24"/>
+                <w:lang w:val="en-US"/>
+              </w:rPr>
+              <w:t>The following paragraphs discussed this. See pg. 156-158</w:t>
+            </w:r>
           </w:p>
         </w:tc>
         <w:tc>
@@ -8410,11 +8979,845 @@
                 <w:lang w:val="en-US"/>
               </w:rPr>
               <w:t>p.151, 156</w:t>
+            </w:r>
+            <w:r>
+              <w:rPr>
+                <w:sz w:val="24"/>
+                <w:szCs w:val="24"/>
+                <w:lang w:val="en-US"/>
+              </w:rPr>
+              <w:t>-158</w:t>
+            </w:r>
+          </w:p>
+        </w:tc>
+      </w:tr>
+      <w:tr>
+        <w:tc>
+          <w:tcPr>
+            <w:tcW w:w="3114" w:type="dxa"/>
+          </w:tcPr>
+          <w:p>
+            <w:pPr>
+              <w:pStyle w:val="ListParagraph"/>
+              <w:numPr>
+                <w:ilvl w:val="0"/>
+                <w:numId w:val="21"/>
+              </w:numPr>
+              <w:ind w:left="317"/>
+              <w:rPr>
+                <w:sz w:val="24"/>
+                <w:szCs w:val="24"/>
+                <w:lang w:val="en-US"/>
+              </w:rPr>
+            </w:pPr>
+            <w:r>
+              <w:rPr>
+                <w:sz w:val="24"/>
+                <w:szCs w:val="24"/>
+                <w:lang w:val="en-US"/>
+              </w:rPr>
+              <w:t>But you didn't measure insects to know if insect richness was higher in this habitat type. Can you provide references to support this idea?</w:t>
+            </w:r>
+          </w:p>
+        </w:tc>
+        <w:tc>
+          <w:tcPr>
+            <w:tcW w:w="4536" w:type="dxa"/>
+          </w:tcPr>
+          <w:p>
+            <w:pPr>
+              <w:rPr>
+                <w:sz w:val="24"/>
+                <w:szCs w:val="24"/>
+                <w:lang w:val="en-US"/>
+              </w:rPr>
+            </w:pPr>
+            <w:r>
+              <w:rPr>
+                <w:sz w:val="24"/>
+                <w:szCs w:val="24"/>
+                <w:lang w:val="en-US"/>
+              </w:rPr>
+              <w:t>The following sentences explained this with references. See pg. 157</w:t>
+            </w:r>
+          </w:p>
+        </w:tc>
+        <w:tc>
+          <w:tcPr>
+            <w:tcW w:w="1366" w:type="dxa"/>
+          </w:tcPr>
+          <w:p>
+            <w:pPr>
+              <w:rPr>
+                <w:sz w:val="24"/>
+                <w:szCs w:val="24"/>
+                <w:lang w:val="en-US"/>
+              </w:rPr>
+            </w:pPr>
+            <w:r>
+              <w:rPr>
+                <w:sz w:val="24"/>
+                <w:szCs w:val="24"/>
+                <w:lang w:val="en-US"/>
+              </w:rPr>
+              <w:t>p.151, 157</w:t>
+            </w:r>
+          </w:p>
+        </w:tc>
+      </w:tr>
+      <w:tr>
+        <w:tc>
+          <w:tcPr>
+            <w:tcW w:w="3114" w:type="dxa"/>
+          </w:tcPr>
+          <w:p>
+            <w:pPr>
+              <w:pStyle w:val="ListParagraph"/>
+              <w:numPr>
+                <w:ilvl w:val="0"/>
+                <w:numId w:val="21"/>
+              </w:numPr>
+              <w:ind w:left="317"/>
+              <w:rPr>
+                <w:sz w:val="24"/>
+                <w:szCs w:val="24"/>
+                <w:lang w:val="en-US"/>
+              </w:rPr>
+            </w:pPr>
+            <w:r>
+              <w:rPr>
+                <w:sz w:val="24"/>
+                <w:szCs w:val="24"/>
+                <w:lang w:val="en-US"/>
+              </w:rPr>
+              <w:t>This is a good point. But I think you should also discuss the implications of sampling for only part of the night and what this may mean in terms of potentially overlooking differences in diversity between seasons.</w:t>
+            </w:r>
+          </w:p>
+        </w:tc>
+        <w:tc>
+          <w:tcPr>
+            <w:tcW w:w="4536" w:type="dxa"/>
+          </w:tcPr>
+          <w:p>
+            <w:pPr>
+              <w:rPr>
+                <w:sz w:val="24"/>
+                <w:szCs w:val="24"/>
+                <w:lang w:val="en-US"/>
+              </w:rPr>
+            </w:pPr>
+            <w:r>
+              <w:rPr>
+                <w:sz w:val="24"/>
+                <w:szCs w:val="24"/>
+                <w:lang w:val="en-US"/>
+              </w:rPr>
+              <w:t xml:space="preserve">This was addressed in the response to Prof. XXX’s comments (see response </w:t>
+            </w:r>
+            <w:proofErr w:type="gramStart"/>
+            <w:r>
+              <w:rPr>
+                <w:sz w:val="24"/>
+                <w:szCs w:val="24"/>
+                <w:lang w:val="en-US"/>
+              </w:rPr>
+              <w:t xml:space="preserve">no. </w:t>
+            </w:r>
+            <w:r>
+              <w:rPr>
+                <w:sz w:val="24"/>
+                <w:szCs w:val="24"/>
+                <w:lang w:val="en-US"/>
+              </w:rPr>
+              <w:t>?</w:t>
+            </w:r>
+            <w:proofErr w:type="gramEnd"/>
+            <w:r>
+              <w:rPr>
+                <w:sz w:val="24"/>
+                <w:szCs w:val="24"/>
+                <w:lang w:val="en-US"/>
+              </w:rPr>
+              <w:t>).</w:t>
+            </w:r>
+            <w:r>
+              <w:rPr>
+                <w:sz w:val="24"/>
+                <w:szCs w:val="24"/>
+                <w:lang w:val="en-US"/>
+              </w:rPr>
+              <w:t xml:space="preserve"> I plotted a species accumulation graph for each sample location/ (recorder) over the sampling period (10 days), and they reach an asymptote. So that, it is likely that my sampling effort and analysis are reliable. </w:t>
+            </w:r>
+          </w:p>
+        </w:tc>
+        <w:tc>
+          <w:tcPr>
+            <w:tcW w:w="1366" w:type="dxa"/>
+          </w:tcPr>
+          <w:p>
+            <w:pPr>
+              <w:rPr>
+                <w:sz w:val="24"/>
+                <w:szCs w:val="24"/>
+                <w:lang w:val="en-US"/>
+              </w:rPr>
+            </w:pPr>
+            <w:r>
+              <w:rPr>
+                <w:sz w:val="24"/>
+                <w:szCs w:val="24"/>
+                <w:lang w:val="en-US"/>
+              </w:rPr>
+              <w:t>p.152, 157</w:t>
+            </w:r>
+          </w:p>
+        </w:tc>
+      </w:tr>
+      <w:tr>
+        <w:tc>
+          <w:tcPr>
+            <w:tcW w:w="3114" w:type="dxa"/>
+          </w:tcPr>
+          <w:p>
+            <w:pPr>
+              <w:pStyle w:val="ListParagraph"/>
+              <w:numPr>
+                <w:ilvl w:val="0"/>
+                <w:numId w:val="21"/>
+              </w:numPr>
+              <w:ind w:left="317"/>
+              <w:rPr>
+                <w:sz w:val="24"/>
+                <w:szCs w:val="24"/>
+                <w:lang w:val="en-US"/>
+              </w:rPr>
+            </w:pPr>
+            <w:r>
+              <w:rPr>
+                <w:sz w:val="24"/>
+                <w:szCs w:val="24"/>
+                <w:lang w:val="en-US"/>
+              </w:rPr>
+              <w:t>D</w:t>
+            </w:r>
+            <w:r>
+              <w:rPr>
+                <w:sz w:val="24"/>
+                <w:szCs w:val="24"/>
+                <w:lang w:val="en-US"/>
+              </w:rPr>
+              <w:t>on't think this has been mentioned previously. Were there fewer watercourses sampled in summer/winter?</w:t>
+            </w:r>
+          </w:p>
+        </w:tc>
+        <w:tc>
+          <w:tcPr>
+            <w:tcW w:w="4536" w:type="dxa"/>
+          </w:tcPr>
+          <w:p>
+            <w:pPr>
+              <w:rPr>
+                <w:sz w:val="24"/>
+                <w:szCs w:val="24"/>
+                <w:lang w:val="en-US"/>
+              </w:rPr>
+            </w:pPr>
+            <w:r>
+              <w:rPr>
+                <w:sz w:val="24"/>
+                <w:szCs w:val="24"/>
+                <w:lang w:val="en-US"/>
+              </w:rPr>
+              <w:t xml:space="preserve">I think </w:t>
+            </w:r>
+            <w:proofErr w:type="spellStart"/>
+            <w:r>
+              <w:rPr>
+                <w:sz w:val="24"/>
+                <w:szCs w:val="24"/>
+                <w:lang w:val="en-US"/>
+              </w:rPr>
+              <w:t>Prof.XXX</w:t>
+            </w:r>
+            <w:proofErr w:type="spellEnd"/>
+            <w:r>
+              <w:rPr>
+                <w:sz w:val="24"/>
+                <w:szCs w:val="24"/>
+                <w:lang w:val="en-US"/>
+              </w:rPr>
+              <w:t xml:space="preserve"> may have interpreted the meaning another way. It was meant to be the number of available watercourses were fewer in winter than in summer. I sampled the same amount of the </w:t>
+            </w:r>
+            <w:proofErr w:type="gramStart"/>
+            <w:r>
+              <w:rPr>
+                <w:sz w:val="24"/>
+                <w:szCs w:val="24"/>
+                <w:lang w:val="en-US"/>
+              </w:rPr>
+              <w:t>Riparian forest</w:t>
+            </w:r>
+            <w:proofErr w:type="gramEnd"/>
+            <w:r>
+              <w:rPr>
+                <w:sz w:val="24"/>
+                <w:szCs w:val="24"/>
+                <w:lang w:val="en-US"/>
+              </w:rPr>
+              <w:t xml:space="preserve"> sites, and some parts of the river were dried out in winter. </w:t>
+            </w:r>
+          </w:p>
+        </w:tc>
+        <w:tc>
+          <w:tcPr>
+            <w:tcW w:w="1366" w:type="dxa"/>
+          </w:tcPr>
+          <w:p>
+            <w:pPr>
+              <w:rPr>
+                <w:sz w:val="24"/>
+                <w:szCs w:val="24"/>
+                <w:lang w:val="en-US"/>
+              </w:rPr>
+            </w:pPr>
+            <w:r>
+              <w:rPr>
+                <w:sz w:val="24"/>
+                <w:szCs w:val="24"/>
+                <w:lang w:val="en-US"/>
+              </w:rPr>
+              <w:t>p.152, 158</w:t>
+            </w:r>
+          </w:p>
+        </w:tc>
+      </w:tr>
+      <w:tr>
+        <w:tc>
+          <w:tcPr>
+            <w:tcW w:w="3114" w:type="dxa"/>
+          </w:tcPr>
+          <w:p>
+            <w:pPr>
+              <w:pStyle w:val="ListParagraph"/>
+              <w:numPr>
+                <w:ilvl w:val="0"/>
+                <w:numId w:val="21"/>
+              </w:numPr>
+              <w:ind w:left="317"/>
+              <w:rPr>
+                <w:sz w:val="24"/>
+                <w:szCs w:val="24"/>
+                <w:lang w:val="en-US"/>
+              </w:rPr>
+            </w:pPr>
+            <w:r>
+              <w:rPr>
+                <w:sz w:val="24"/>
+                <w:szCs w:val="24"/>
+                <w:lang w:val="en-US"/>
+              </w:rPr>
+              <w:lastRenderedPageBreak/>
+              <w:t xml:space="preserve">Can you offer up any reasons why activity may have been higher </w:t>
+            </w:r>
+            <w:proofErr w:type="gramStart"/>
+            <w:r>
+              <w:rPr>
+                <w:sz w:val="24"/>
+                <w:szCs w:val="24"/>
+                <w:lang w:val="en-US"/>
+              </w:rPr>
+              <w:t>in</w:t>
+            </w:r>
+            <w:r>
+              <w:rPr>
+                <w:sz w:val="24"/>
+                <w:szCs w:val="24"/>
+                <w:lang w:val="en-US"/>
+              </w:rPr>
+              <w:t xml:space="preserve"> </w:t>
+            </w:r>
+            <w:r>
+              <w:rPr>
+                <w:sz w:val="24"/>
+                <w:szCs w:val="24"/>
+                <w:lang w:val="en-US"/>
+              </w:rPr>
+              <w:t>particular habitat</w:t>
+            </w:r>
+            <w:proofErr w:type="gramEnd"/>
+            <w:r>
+              <w:rPr>
+                <w:sz w:val="24"/>
+                <w:szCs w:val="24"/>
+                <w:lang w:val="en-US"/>
+              </w:rPr>
+              <w:t xml:space="preserve"> types?</w:t>
+            </w:r>
+          </w:p>
+        </w:tc>
+        <w:tc>
+          <w:tcPr>
+            <w:tcW w:w="4536" w:type="dxa"/>
+          </w:tcPr>
+          <w:p>
+            <w:pPr>
+              <w:rPr>
+                <w:sz w:val="24"/>
+                <w:szCs w:val="24"/>
+                <w:lang w:val="en-US"/>
+              </w:rPr>
+            </w:pPr>
+            <w:r>
+              <w:rPr>
+                <w:sz w:val="24"/>
+                <w:szCs w:val="24"/>
+                <w:lang w:val="en-US"/>
+              </w:rPr>
+              <w:t xml:space="preserve">Yes, the following paragraphs has explained this. See pg. 158-162 (Section: </w:t>
+            </w:r>
+            <w:r>
+              <w:rPr>
+                <w:sz w:val="24"/>
+                <w:szCs w:val="24"/>
+                <w:lang w:val="en-US"/>
+              </w:rPr>
+              <w:t>The three tunnel bat species activity in the surrounding environment</w:t>
+            </w:r>
+            <w:r>
+              <w:rPr>
+                <w:sz w:val="24"/>
+                <w:szCs w:val="24"/>
+                <w:lang w:val="en-US"/>
+              </w:rPr>
+              <w:t>)</w:t>
+            </w:r>
+            <w:r>
+              <w:rPr>
+                <w:sz w:val="24"/>
+                <w:szCs w:val="24"/>
+                <w:lang w:val="en-US"/>
+              </w:rPr>
+              <w:t>.</w:t>
+            </w:r>
+          </w:p>
+        </w:tc>
+        <w:tc>
+          <w:tcPr>
+            <w:tcW w:w="1366" w:type="dxa"/>
+          </w:tcPr>
+          <w:p>
+            <w:pPr>
+              <w:rPr>
+                <w:sz w:val="24"/>
+                <w:szCs w:val="24"/>
+                <w:lang w:val="en-US"/>
+              </w:rPr>
+            </w:pPr>
+            <w:r>
+              <w:rPr>
+                <w:sz w:val="24"/>
+                <w:szCs w:val="24"/>
+                <w:lang w:val="en-US"/>
+              </w:rPr>
+              <w:t>p.153, 158 -</w:t>
+            </w:r>
+            <w:r>
+              <w:rPr>
+                <w:sz w:val="24"/>
+                <w:szCs w:val="24"/>
+                <w:lang w:val="en-US"/>
+              </w:rPr>
+              <w:t xml:space="preserve"> 162</w:t>
+            </w:r>
+          </w:p>
+        </w:tc>
+      </w:tr>
+      <w:tr>
+        <w:tc>
+          <w:tcPr>
+            <w:tcW w:w="3114" w:type="dxa"/>
+          </w:tcPr>
+          <w:p>
+            <w:pPr>
+              <w:pStyle w:val="ListParagraph"/>
+              <w:numPr>
+                <w:ilvl w:val="0"/>
+                <w:numId w:val="21"/>
+              </w:numPr>
+              <w:ind w:left="317"/>
+              <w:rPr>
+                <w:sz w:val="24"/>
+                <w:szCs w:val="24"/>
+                <w:lang w:val="en-US"/>
+              </w:rPr>
+            </w:pPr>
+            <w:r>
+              <w:rPr>
+                <w:sz w:val="24"/>
+                <w:szCs w:val="24"/>
+                <w:lang w:val="en-US"/>
+              </w:rPr>
+              <w:t xml:space="preserve">Do you mean the number of search phase calls were not different to the number of feeding calls? or that the difference between seasons for both metrics was not significant? If the latter, </w:t>
+            </w:r>
+            <w:proofErr w:type="gramStart"/>
+            <w:r>
+              <w:rPr>
+                <w:sz w:val="24"/>
+                <w:szCs w:val="24"/>
+                <w:lang w:val="en-US"/>
+              </w:rPr>
+              <w:t>than</w:t>
+            </w:r>
+            <w:proofErr w:type="gramEnd"/>
+            <w:r>
+              <w:rPr>
+                <w:sz w:val="24"/>
+                <w:szCs w:val="24"/>
+                <w:lang w:val="en-US"/>
+              </w:rPr>
+              <w:t xml:space="preserve"> it's probably better not to say that there was a difference between seasons.</w:t>
+            </w:r>
+          </w:p>
+        </w:tc>
+        <w:tc>
+          <w:tcPr>
+            <w:tcW w:w="4536" w:type="dxa"/>
+          </w:tcPr>
+          <w:p>
+            <w:pPr>
+              <w:rPr>
+                <w:sz w:val="24"/>
+                <w:szCs w:val="24"/>
+                <w:lang w:val="en-US"/>
+              </w:rPr>
+            </w:pPr>
+            <w:r>
+              <w:rPr>
+                <w:sz w:val="24"/>
+                <w:szCs w:val="24"/>
+                <w:lang w:val="en-US"/>
+              </w:rPr>
+              <w:t>It means the location of the search and feed activities might be different between summer and winter (as winter were more concentrated in 2 RF sites, and summer were scattered acr</w:t>
+            </w:r>
+            <w:r>
+              <w:rPr>
+                <w:sz w:val="24"/>
+                <w:szCs w:val="24"/>
+                <w:lang w:val="en-US"/>
+              </w:rPr>
+              <w:t>o</w:t>
+            </w:r>
+            <w:r>
+              <w:rPr>
+                <w:sz w:val="24"/>
+                <w:szCs w:val="24"/>
+                <w:lang w:val="en-US"/>
+              </w:rPr>
+              <w:t xml:space="preserve">ss 5 sites). But the relative activity </w:t>
+            </w:r>
+            <w:r>
+              <w:rPr>
+                <w:sz w:val="24"/>
+                <w:szCs w:val="24"/>
+                <w:lang w:val="en-US"/>
+              </w:rPr>
+              <w:t>is</w:t>
+            </w:r>
+            <w:r>
+              <w:rPr>
+                <w:sz w:val="24"/>
+                <w:szCs w:val="24"/>
+                <w:lang w:val="en-US"/>
+              </w:rPr>
+              <w:t xml:space="preserve"> similar.</w:t>
+            </w:r>
+          </w:p>
+        </w:tc>
+        <w:tc>
+          <w:tcPr>
+            <w:tcW w:w="1366" w:type="dxa"/>
+          </w:tcPr>
+          <w:p>
+            <w:pPr>
+              <w:rPr>
+                <w:sz w:val="24"/>
+                <w:szCs w:val="24"/>
+                <w:lang w:val="en-US"/>
+              </w:rPr>
+            </w:pPr>
+            <w:r>
+              <w:rPr>
+                <w:sz w:val="24"/>
+                <w:szCs w:val="24"/>
+                <w:lang w:val="en-US"/>
+              </w:rPr>
+              <w:t>p.155, 160</w:t>
+            </w:r>
+          </w:p>
+        </w:tc>
+      </w:tr>
+      <w:tr>
+        <w:tc>
+          <w:tcPr>
+            <w:tcW w:w="3114" w:type="dxa"/>
+          </w:tcPr>
+          <w:p>
+            <w:pPr>
+              <w:pStyle w:val="ListParagraph"/>
+              <w:numPr>
+                <w:ilvl w:val="0"/>
+                <w:numId w:val="21"/>
+              </w:numPr>
+              <w:ind w:left="317"/>
+              <w:rPr>
+                <w:sz w:val="24"/>
+                <w:szCs w:val="24"/>
+                <w:lang w:val="en-US"/>
+              </w:rPr>
+            </w:pPr>
+            <w:r>
+              <w:rPr>
+                <w:sz w:val="24"/>
+                <w:szCs w:val="24"/>
+                <w:lang w:val="en-US"/>
+              </w:rPr>
+              <w:t>But they weren't absent - you recorded them roosting in the tunnel.</w:t>
+            </w:r>
+          </w:p>
+        </w:tc>
+        <w:tc>
+          <w:tcPr>
+            <w:tcW w:w="4536" w:type="dxa"/>
+          </w:tcPr>
+          <w:p>
+            <w:pPr>
+              <w:rPr>
+                <w:sz w:val="24"/>
+                <w:szCs w:val="24"/>
+                <w:lang w:val="en-US"/>
+              </w:rPr>
+            </w:pPr>
+            <w:r>
+              <w:rPr>
+                <w:sz w:val="24"/>
+                <w:szCs w:val="24"/>
+                <w:lang w:val="en-US"/>
+              </w:rPr>
+              <w:t>Yes, it is true. However, majority of them were absented in winter. Hence, it was changed to following in pg. 181 “</w:t>
+            </w:r>
+            <w:r>
+              <w:rPr>
+                <w:sz w:val="24"/>
+                <w:szCs w:val="24"/>
+                <w:lang w:val="en-US"/>
+              </w:rPr>
+              <w:t xml:space="preserve">The lower level of M. australis activity in winter was possibly due to majority of them absented in the Samford region as they returned to their breeding </w:t>
+            </w:r>
+            <w:proofErr w:type="gramStart"/>
+            <w:r>
+              <w:rPr>
+                <w:sz w:val="24"/>
+                <w:szCs w:val="24"/>
+                <w:lang w:val="en-US"/>
+              </w:rPr>
+              <w:t>sites, or</w:t>
+            </w:r>
+            <w:proofErr w:type="gramEnd"/>
+            <w:r>
+              <w:rPr>
+                <w:sz w:val="24"/>
+                <w:szCs w:val="24"/>
+                <w:lang w:val="en-US"/>
+              </w:rPr>
+              <w:t xml:space="preserve"> associated with cold temperatures reducing insect activity.</w:t>
+            </w:r>
+            <w:r>
+              <w:rPr>
+                <w:sz w:val="24"/>
+                <w:szCs w:val="24"/>
+                <w:lang w:val="en-US"/>
+              </w:rPr>
+              <w:t>”</w:t>
+            </w:r>
+          </w:p>
+        </w:tc>
+        <w:tc>
+          <w:tcPr>
+            <w:tcW w:w="1366" w:type="dxa"/>
+          </w:tcPr>
+          <w:p>
+            <w:pPr>
+              <w:rPr>
+                <w:sz w:val="24"/>
+                <w:szCs w:val="24"/>
+                <w:lang w:val="en-US"/>
+              </w:rPr>
+            </w:pPr>
+            <w:r>
+              <w:rPr>
+                <w:sz w:val="24"/>
+                <w:szCs w:val="24"/>
+                <w:lang w:val="en-US"/>
+              </w:rPr>
+              <w:t>p.174, 181</w:t>
+            </w:r>
+          </w:p>
+        </w:tc>
+      </w:tr>
+      <w:tr>
+        <w:tc>
+          <w:tcPr>
+            <w:tcW w:w="3114" w:type="dxa"/>
+          </w:tcPr>
+          <w:p>
+            <w:pPr>
+              <w:pStyle w:val="ListParagraph"/>
+              <w:numPr>
+                <w:ilvl w:val="0"/>
+                <w:numId w:val="21"/>
+              </w:numPr>
+              <w:ind w:left="317"/>
+              <w:rPr>
+                <w:sz w:val="24"/>
+                <w:szCs w:val="24"/>
+                <w:lang w:val="en-US"/>
+              </w:rPr>
+            </w:pPr>
+            <w:r>
+              <w:rPr>
+                <w:sz w:val="24"/>
+                <w:szCs w:val="24"/>
+                <w:lang w:val="en-US"/>
+              </w:rPr>
+              <w:t>But they give birth in summer.</w:t>
+            </w:r>
+          </w:p>
+        </w:tc>
+        <w:tc>
+          <w:tcPr>
+            <w:tcW w:w="4536" w:type="dxa"/>
+          </w:tcPr>
+          <w:p>
+            <w:pPr>
+              <w:rPr>
+                <w:sz w:val="24"/>
+                <w:szCs w:val="24"/>
+                <w:lang w:val="en-US"/>
+              </w:rPr>
+            </w:pPr>
+            <w:r>
+              <w:rPr>
+                <w:sz w:val="24"/>
+                <w:szCs w:val="24"/>
+                <w:lang w:val="en-US"/>
+              </w:rPr>
+              <w:t>It was changed to the following in pg. 182 “</w:t>
+            </w:r>
+            <w:r>
+              <w:rPr>
+                <w:sz w:val="24"/>
+                <w:szCs w:val="24"/>
+                <w:lang w:val="en-US"/>
+              </w:rPr>
+              <w:t>Therefore, the tunnel is likely to be more important during the breeding season in summer.</w:t>
+            </w:r>
+            <w:r>
+              <w:rPr>
+                <w:sz w:val="24"/>
+                <w:szCs w:val="24"/>
+                <w:lang w:val="en-US"/>
+              </w:rPr>
+              <w:t>”</w:t>
+            </w:r>
+          </w:p>
+        </w:tc>
+        <w:tc>
+          <w:tcPr>
+            <w:tcW w:w="1366" w:type="dxa"/>
+          </w:tcPr>
+          <w:p>
+            <w:pPr>
+              <w:rPr>
+                <w:sz w:val="24"/>
+                <w:szCs w:val="24"/>
+                <w:lang w:val="en-US"/>
+              </w:rPr>
+            </w:pPr>
+            <w:r>
+              <w:rPr>
+                <w:sz w:val="24"/>
+                <w:szCs w:val="24"/>
+                <w:lang w:val="en-US"/>
+              </w:rPr>
+              <w:t>p.175, 182</w:t>
             </w:r>
           </w:p>
         </w:tc>
       </w:tr>
     </w:tbl>
+    <w:p>
+      <w:pPr>
+        <w:rPr>
+          <w:sz w:val="24"/>
+          <w:szCs w:val="24"/>
+          <w:lang w:val="en-US"/>
+        </w:rPr>
+      </w:pPr>
+    </w:p>
+    <w:p>
+      <w:pPr>
+        <w:rPr>
+          <w:sz w:val="24"/>
+          <w:szCs w:val="24"/>
+          <w:lang w:val="en-US"/>
+        </w:rPr>
+      </w:pPr>
+    </w:p>
+    <w:p>
+      <w:pPr>
+        <w:rPr>
+          <w:sz w:val="24"/>
+          <w:szCs w:val="24"/>
+          <w:lang w:val="en-US"/>
+        </w:rPr>
+      </w:pPr>
+    </w:p>
+    <w:p>
+      <w:pPr>
+        <w:rPr>
+          <w:sz w:val="24"/>
+          <w:szCs w:val="24"/>
+          <w:lang w:val="en-US"/>
+        </w:rPr>
+      </w:pPr>
+    </w:p>
+    <w:p>
+      <w:pPr>
+        <w:rPr>
+          <w:sz w:val="24"/>
+          <w:szCs w:val="24"/>
+          <w:lang w:val="en-US"/>
+        </w:rPr>
+      </w:pPr>
+    </w:p>
+    <w:p>
+      <w:pPr>
+        <w:rPr>
+          <w:sz w:val="24"/>
+          <w:szCs w:val="24"/>
+          <w:lang w:val="en-US"/>
+        </w:rPr>
+      </w:pPr>
+    </w:p>
+    <w:p>
+      <w:pPr>
+        <w:rPr>
+          <w:sz w:val="24"/>
+          <w:szCs w:val="24"/>
+          <w:lang w:val="en-US"/>
+        </w:rPr>
+      </w:pPr>
+    </w:p>
     <w:p>
       <w:pPr>
         <w:rPr>
@@ -8843,6 +10246,95 @@
     </w:lvl>
   </w:abstractNum>
   <w:abstractNum w:abstractNumId="4" w15:restartNumberingAfterBreak="0">
+    <w:nsid w:val="1BF530AD"/>
+    <w:multiLevelType w:val="hybridMultilevel"/>
+    <w:tmpl w:val="4E12906A"/>
+    <w:lvl w:ilvl="0" w:tplc="0C09000F">
+      <w:start w:val="41"/>
+      <w:numFmt w:val="decimal"/>
+      <w:lvlText w:val="%1."/>
+      <w:lvlJc w:val="left"/>
+      <w:pPr>
+        <w:ind w:left="720" w:hanging="360"/>
+      </w:pPr>
+      <w:rPr>
+        <w:rFonts w:hint="default"/>
+      </w:rPr>
+    </w:lvl>
+    <w:lvl w:ilvl="1" w:tplc="0C090019" w:tentative="1">
+      <w:start w:val="1"/>
+      <w:numFmt w:val="lowerLetter"/>
+      <w:lvlText w:val="%2."/>
+      <w:lvlJc w:val="left"/>
+      <w:pPr>
+        <w:ind w:left="1440" w:hanging="360"/>
+      </w:pPr>
+    </w:lvl>
+    <w:lvl w:ilvl="2" w:tplc="0C09001B" w:tentative="1">
+      <w:start w:val="1"/>
+      <w:numFmt w:val="lowerRoman"/>
+      <w:lvlText w:val="%3."/>
+      <w:lvlJc w:val="right"/>
+      <w:pPr>
+        <w:ind w:left="2160" w:hanging="180"/>
+      </w:pPr>
+    </w:lvl>
+    <w:lvl w:ilvl="3" w:tplc="0C09000F" w:tentative="1">
+      <w:start w:val="1"/>
+      <w:numFmt w:val="decimal"/>
+      <w:lvlText w:val="%4."/>
+      <w:lvlJc w:val="left"/>
+      <w:pPr>
+        <w:ind w:left="2880" w:hanging="360"/>
+      </w:pPr>
+    </w:lvl>
+    <w:lvl w:ilvl="4" w:tplc="0C090019" w:tentative="1">
+      <w:start w:val="1"/>
+      <w:numFmt w:val="lowerLetter"/>
+      <w:lvlText w:val="%5."/>
+      <w:lvlJc w:val="left"/>
+      <w:pPr>
+        <w:ind w:left="3600" w:hanging="360"/>
+      </w:pPr>
+    </w:lvl>
+    <w:lvl w:ilvl="5" w:tplc="0C09001B" w:tentative="1">
+      <w:start w:val="1"/>
+      <w:numFmt w:val="lowerRoman"/>
+      <w:lvlText w:val="%6."/>
+      <w:lvlJc w:val="right"/>
+      <w:pPr>
+        <w:ind w:left="4320" w:hanging="180"/>
+      </w:pPr>
+    </w:lvl>
+    <w:lvl w:ilvl="6" w:tplc="0C09000F" w:tentative="1">
+      <w:start w:val="1"/>
+      <w:numFmt w:val="decimal"/>
+      <w:lvlText w:val="%7."/>
+      <w:lvlJc w:val="left"/>
+      <w:pPr>
+        <w:ind w:left="5040" w:hanging="360"/>
+      </w:pPr>
+    </w:lvl>
+    <w:lvl w:ilvl="7" w:tplc="0C090019" w:tentative="1">
+      <w:start w:val="1"/>
+      <w:numFmt w:val="lowerLetter"/>
+      <w:lvlText w:val="%8."/>
+      <w:lvlJc w:val="left"/>
+      <w:pPr>
+        <w:ind w:left="5760" w:hanging="360"/>
+      </w:pPr>
+    </w:lvl>
+    <w:lvl w:ilvl="8" w:tplc="0C09001B" w:tentative="1">
+      <w:start w:val="1"/>
+      <w:numFmt w:val="lowerRoman"/>
+      <w:lvlText w:val="%9."/>
+      <w:lvlJc w:val="right"/>
+      <w:pPr>
+        <w:ind w:left="6480" w:hanging="180"/>
+      </w:pPr>
+    </w:lvl>
+  </w:abstractNum>
+  <w:abstractNum w:abstractNumId="5" w15:restartNumberingAfterBreak="0">
     <w:nsid w:val="1FD735F4"/>
     <w:multiLevelType w:val="hybridMultilevel"/>
     <w:tmpl w:val="4E12906A"/>
@@ -8931,7 +10423,7 @@
       </w:pPr>
     </w:lvl>
   </w:abstractNum>
-  <w:abstractNum w:abstractNumId="5" w15:restartNumberingAfterBreak="0">
+  <w:abstractNum w:abstractNumId="6" w15:restartNumberingAfterBreak="0">
     <w:nsid w:val="26EB503D"/>
     <w:multiLevelType w:val="hybridMultilevel"/>
     <w:tmpl w:val="7F66E170"/>
@@ -9020,7 +10512,7 @@
       </w:pPr>
     </w:lvl>
   </w:abstractNum>
-  <w:abstractNum w:abstractNumId="6" w15:restartNumberingAfterBreak="0">
+  <w:abstractNum w:abstractNumId="7" w15:restartNumberingAfterBreak="0">
     <w:nsid w:val="28807A6E"/>
     <w:multiLevelType w:val="hybridMultilevel"/>
     <w:tmpl w:val="4E12906A"/>
@@ -9109,7 +10601,7 @@
       </w:pPr>
     </w:lvl>
   </w:abstractNum>
-  <w:abstractNum w:abstractNumId="7" w15:restartNumberingAfterBreak="0">
+  <w:abstractNum w:abstractNumId="8" w15:restartNumberingAfterBreak="0">
     <w:nsid w:val="2B004E5A"/>
     <w:multiLevelType w:val="hybridMultilevel"/>
     <w:tmpl w:val="86503F7C"/>
@@ -9198,7 +10690,7 @@
       </w:pPr>
     </w:lvl>
   </w:abstractNum>
-  <w:abstractNum w:abstractNumId="8" w15:restartNumberingAfterBreak="0">
+  <w:abstractNum w:abstractNumId="9" w15:restartNumberingAfterBreak="0">
     <w:nsid w:val="2DC643F7"/>
     <w:multiLevelType w:val="hybridMultilevel"/>
     <w:tmpl w:val="7F66E170"/>
@@ -9287,7 +10779,7 @@
       </w:pPr>
     </w:lvl>
   </w:abstractNum>
-  <w:abstractNum w:abstractNumId="9" w15:restartNumberingAfterBreak="0">
+  <w:abstractNum w:abstractNumId="10" w15:restartNumberingAfterBreak="0">
     <w:nsid w:val="303C1C19"/>
     <w:multiLevelType w:val="hybridMultilevel"/>
     <w:tmpl w:val="7F66E170"/>
@@ -9376,7 +10868,7 @@
       </w:pPr>
     </w:lvl>
   </w:abstractNum>
-  <w:abstractNum w:abstractNumId="10" w15:restartNumberingAfterBreak="0">
+  <w:abstractNum w:abstractNumId="11" w15:restartNumberingAfterBreak="0">
     <w:nsid w:val="30EF0356"/>
     <w:multiLevelType w:val="hybridMultilevel"/>
     <w:tmpl w:val="7F66E170"/>
@@ -9465,7 +10957,7 @@
       </w:pPr>
     </w:lvl>
   </w:abstractNum>
-  <w:abstractNum w:abstractNumId="11" w15:restartNumberingAfterBreak="0">
+  <w:abstractNum w:abstractNumId="12" w15:restartNumberingAfterBreak="0">
     <w:nsid w:val="34E86388"/>
     <w:multiLevelType w:val="hybridMultilevel"/>
     <w:tmpl w:val="7F66E170"/>
@@ -9554,7 +11046,7 @@
       </w:pPr>
     </w:lvl>
   </w:abstractNum>
-  <w:abstractNum w:abstractNumId="12" w15:restartNumberingAfterBreak="0">
+  <w:abstractNum w:abstractNumId="13" w15:restartNumberingAfterBreak="0">
     <w:nsid w:val="38943C8F"/>
     <w:multiLevelType w:val="hybridMultilevel"/>
     <w:tmpl w:val="7F66E170"/>
@@ -9643,7 +11135,7 @@
       </w:pPr>
     </w:lvl>
   </w:abstractNum>
-  <w:abstractNum w:abstractNumId="13" w15:restartNumberingAfterBreak="0">
+  <w:abstractNum w:abstractNumId="14" w15:restartNumberingAfterBreak="0">
     <w:nsid w:val="3ACD196C"/>
     <w:multiLevelType w:val="hybridMultilevel"/>
     <w:tmpl w:val="7F66E170"/>
@@ -9732,7 +11224,7 @@
       </w:pPr>
     </w:lvl>
   </w:abstractNum>
-  <w:abstractNum w:abstractNumId="14" w15:restartNumberingAfterBreak="0">
+  <w:abstractNum w:abstractNumId="15" w15:restartNumberingAfterBreak="0">
     <w:nsid w:val="3C5C58BD"/>
     <w:multiLevelType w:val="hybridMultilevel"/>
     <w:tmpl w:val="E2160A4C"/>
@@ -9821,7 +11313,96 @@
       </w:pPr>
     </w:lvl>
   </w:abstractNum>
-  <w:abstractNum w:abstractNumId="15" w15:restartNumberingAfterBreak="0">
+  <w:abstractNum w:abstractNumId="16" w15:restartNumberingAfterBreak="0">
+    <w:nsid w:val="3F8E5A9C"/>
+    <w:multiLevelType w:val="hybridMultilevel"/>
+    <w:tmpl w:val="4E12906A"/>
+    <w:lvl w:ilvl="0" w:tplc="0C09000F">
+      <w:start w:val="41"/>
+      <w:numFmt w:val="decimal"/>
+      <w:lvlText w:val="%1."/>
+      <w:lvlJc w:val="left"/>
+      <w:pPr>
+        <w:ind w:left="720" w:hanging="360"/>
+      </w:pPr>
+      <w:rPr>
+        <w:rFonts w:hint="default"/>
+      </w:rPr>
+    </w:lvl>
+    <w:lvl w:ilvl="1" w:tplc="0C090019" w:tentative="1">
+      <w:start w:val="1"/>
+      <w:numFmt w:val="lowerLetter"/>
+      <w:lvlText w:val="%2."/>
+      <w:lvlJc w:val="left"/>
+      <w:pPr>
+        <w:ind w:left="1440" w:hanging="360"/>
+      </w:pPr>
+    </w:lvl>
+    <w:lvl w:ilvl="2" w:tplc="0C09001B" w:tentative="1">
+      <w:start w:val="1"/>
+      <w:numFmt w:val="lowerRoman"/>
+      <w:lvlText w:val="%3."/>
+      <w:lvlJc w:val="right"/>
+      <w:pPr>
+        <w:ind w:left="2160" w:hanging="180"/>
+      </w:pPr>
+    </w:lvl>
+    <w:lvl w:ilvl="3" w:tplc="0C09000F" w:tentative="1">
+      <w:start w:val="1"/>
+      <w:numFmt w:val="decimal"/>
+      <w:lvlText w:val="%4."/>
+      <w:lvlJc w:val="left"/>
+      <w:pPr>
+        <w:ind w:left="2880" w:hanging="360"/>
+      </w:pPr>
+    </w:lvl>
+    <w:lvl w:ilvl="4" w:tplc="0C090019" w:tentative="1">
+      <w:start w:val="1"/>
+      <w:numFmt w:val="lowerLetter"/>
+      <w:lvlText w:val="%5."/>
+      <w:lvlJc w:val="left"/>
+      <w:pPr>
+        <w:ind w:left="3600" w:hanging="360"/>
+      </w:pPr>
+    </w:lvl>
+    <w:lvl w:ilvl="5" w:tplc="0C09001B" w:tentative="1">
+      <w:start w:val="1"/>
+      <w:numFmt w:val="lowerRoman"/>
+      <w:lvlText w:val="%6."/>
+      <w:lvlJc w:val="right"/>
+      <w:pPr>
+        <w:ind w:left="4320" w:hanging="180"/>
+      </w:pPr>
+    </w:lvl>
+    <w:lvl w:ilvl="6" w:tplc="0C09000F" w:tentative="1">
+      <w:start w:val="1"/>
+      <w:numFmt w:val="decimal"/>
+      <w:lvlText w:val="%7."/>
+      <w:lvlJc w:val="left"/>
+      <w:pPr>
+        <w:ind w:left="5040" w:hanging="360"/>
+      </w:pPr>
+    </w:lvl>
+    <w:lvl w:ilvl="7" w:tplc="0C090019" w:tentative="1">
+      <w:start w:val="1"/>
+      <w:numFmt w:val="lowerLetter"/>
+      <w:lvlText w:val="%8."/>
+      <w:lvlJc w:val="left"/>
+      <w:pPr>
+        <w:ind w:left="5760" w:hanging="360"/>
+      </w:pPr>
+    </w:lvl>
+    <w:lvl w:ilvl="8" w:tplc="0C09001B" w:tentative="1">
+      <w:start w:val="1"/>
+      <w:numFmt w:val="lowerRoman"/>
+      <w:lvlText w:val="%9."/>
+      <w:lvlJc w:val="right"/>
+      <w:pPr>
+        <w:ind w:left="6480" w:hanging="180"/>
+      </w:pPr>
+    </w:lvl>
+  </w:abstractNum>
+  <w:abstractNum w:abstractNumId="17" w15:restartNumberingAfterBreak="0">
     <w:nsid w:val="553221F2"/>
     <w:multiLevelType w:val="hybridMultilevel"/>
     <w:tmpl w:val="F52AF884"/>
@@ -9910,7 +11491,7 @@
       </w:pPr>
     </w:lvl>
   </w:abstractNum>
-  <w:abstractNum w:abstractNumId="16" w15:restartNumberingAfterBreak="0">
+  <w:abstractNum w:abstractNumId="18" w15:restartNumberingAfterBreak="0">
     <w:nsid w:val="554A333E"/>
     <w:multiLevelType w:val="hybridMultilevel"/>
     <w:tmpl w:val="4E12906A"/>
@@ -9999,7 +11580,96 @@
       </w:pPr>
     </w:lvl>
   </w:abstractNum>
-  <w:abstractNum w:abstractNumId="17" w15:restartNumberingAfterBreak="0">
+  <w:abstractNum w:abstractNumId="19" w15:restartNumberingAfterBreak="0">
+    <w:nsid w:val="5EB87AF5"/>
+    <w:multiLevelType w:val="hybridMultilevel"/>
+    <w:tmpl w:val="F70AE296"/>
+    <w:lvl w:ilvl="0" w:tplc="0C09000F">
+      <w:start w:val="1"/>
+      <w:numFmt w:val="decimal"/>
+      <w:lvlText w:val="%1."/>
+      <w:lvlJc w:val="left"/>
+      <w:pPr>
+        <w:ind w:left="720" w:hanging="360"/>
+      </w:pPr>
+      <w:rPr>
+        <w:rFonts w:hint="default"/>
+      </w:rPr>
+    </w:lvl>
+    <w:lvl w:ilvl="1" w:tplc="0C090019" w:tentative="1">
+      <w:start w:val="1"/>
+      <w:numFmt w:val="lowerLetter"/>
+      <w:lvlText w:val="%2."/>
+      <w:lvlJc w:val="left"/>
+      <w:pPr>
+        <w:ind w:left="1440" w:hanging="360"/>
+      </w:pPr>
+    </w:lvl>
+    <w:lvl w:ilvl="2" w:tplc="0C09001B" w:tentative="1">
+      <w:start w:val="1"/>
+      <w:numFmt w:val="lowerRoman"/>
+      <w:lvlText w:val="%3."/>
+      <w:lvlJc w:val="right"/>
+      <w:pPr>
+        <w:ind w:left="2160" w:hanging="180"/>
+      </w:pPr>
+    </w:lvl>
+    <w:lvl w:ilvl="3" w:tplc="0C09000F" w:tentative="1">
+      <w:start w:val="1"/>
+      <w:numFmt w:val="decimal"/>
+      <w:lvlText w:val="%4."/>
+      <w:lvlJc w:val="left"/>
+      <w:pPr>
+        <w:ind w:left="2880" w:hanging="360"/>
+      </w:pPr>
+    </w:lvl>
+    <w:lvl w:ilvl="4" w:tplc="0C090019" w:tentative="1">
+      <w:start w:val="1"/>
+      <w:numFmt w:val="lowerLetter"/>
+      <w:lvlText w:val="%5."/>
+      <w:lvlJc w:val="left"/>
+      <w:pPr>
+        <w:ind w:left="3600" w:hanging="360"/>
+      </w:pPr>
+    </w:lvl>
+    <w:lvl w:ilvl="5" w:tplc="0C09001B" w:tentative="1">
+      <w:start w:val="1"/>
+      <w:numFmt w:val="lowerRoman"/>
+      <w:lvlText w:val="%6."/>
+      <w:lvlJc w:val="right"/>
+      <w:pPr>
+        <w:ind w:left="4320" w:hanging="180"/>
+      </w:pPr>
+    </w:lvl>
+    <w:lvl w:ilvl="6" w:tplc="0C09000F" w:tentative="1">
+      <w:start w:val="1"/>
+      <w:numFmt w:val="decimal"/>
+      <w:lvlText w:val="%7."/>
+      <w:lvlJc w:val="left"/>
+      <w:pPr>
+        <w:ind w:left="5040" w:hanging="360"/>
+      </w:pPr>
+    </w:lvl>
+    <w:lvl w:ilvl="7" w:tplc="0C090019" w:tentative="1">
+      <w:start w:val="1"/>
+      <w:numFmt w:val="lowerLetter"/>
+      <w:lvlText w:val="%8."/>
+      <w:lvlJc w:val="left"/>
+      <w:pPr>
+        <w:ind w:left="5760" w:hanging="360"/>
+      </w:pPr>
+    </w:lvl>
+    <w:lvl w:ilvl="8" w:tplc="0C09001B" w:tentative="1">
+      <w:start w:val="1"/>
+      <w:numFmt w:val="lowerRoman"/>
+      <w:lvlText w:val="%9."/>
+      <w:lvlJc w:val="right"/>
+      <w:pPr>
+        <w:ind w:left="6480" w:hanging="180"/>
+      </w:pPr>
+    </w:lvl>
+  </w:abstractNum>
+  <w:abstractNum w:abstractNumId="20" w15:restartNumberingAfterBreak="0">
     <w:nsid w:val="5F2A0D12"/>
     <w:multiLevelType w:val="hybridMultilevel"/>
     <w:tmpl w:val="7F66E170"/>
@@ -10088,7 +11758,7 @@
       </w:pPr>
     </w:lvl>
   </w:abstractNum>
-  <w:abstractNum w:abstractNumId="18" w15:restartNumberingAfterBreak="0">
+  <w:abstractNum w:abstractNumId="21" w15:restartNumberingAfterBreak="0">
     <w:nsid w:val="5F4C38C2"/>
     <w:multiLevelType w:val="hybridMultilevel"/>
     <w:tmpl w:val="7F66E170"/>
@@ -10177,7 +11847,7 @@
       </w:pPr>
     </w:lvl>
   </w:abstractNum>
-  <w:abstractNum w:abstractNumId="19" w15:restartNumberingAfterBreak="0">
+  <w:abstractNum w:abstractNumId="22" w15:restartNumberingAfterBreak="0">
     <w:nsid w:val="618049D7"/>
     <w:multiLevelType w:val="hybridMultilevel"/>
     <w:tmpl w:val="4E12906A"/>
@@ -10266,7 +11936,7 @@
       </w:pPr>
     </w:lvl>
   </w:abstractNum>
-  <w:abstractNum w:abstractNumId="20" w15:restartNumberingAfterBreak="0">
+  <w:abstractNum w:abstractNumId="23" w15:restartNumberingAfterBreak="0">
     <w:nsid w:val="67880962"/>
     <w:multiLevelType w:val="hybridMultilevel"/>
     <w:tmpl w:val="7F66E170"/>
@@ -10355,7 +12025,7 @@
       </w:pPr>
     </w:lvl>
   </w:abstractNum>
-  <w:abstractNum w:abstractNumId="21" w15:restartNumberingAfterBreak="0">
+  <w:abstractNum w:abstractNumId="24" w15:restartNumberingAfterBreak="0">
     <w:nsid w:val="6D29190E"/>
     <w:multiLevelType w:val="hybridMultilevel"/>
     <w:tmpl w:val="7F66E170"/>
@@ -10444,7 +12114,7 @@
       </w:pPr>
     </w:lvl>
   </w:abstractNum>
-  <w:abstractNum w:abstractNumId="22" w15:restartNumberingAfterBreak="0">
+  <w:abstractNum w:abstractNumId="25" w15:restartNumberingAfterBreak="0">
     <w:nsid w:val="6ECF4A6E"/>
     <w:multiLevelType w:val="hybridMultilevel"/>
     <w:tmpl w:val="7F66E170"/>
@@ -10533,7 +12203,7 @@
       </w:pPr>
     </w:lvl>
   </w:abstractNum>
-  <w:abstractNum w:abstractNumId="23" w15:restartNumberingAfterBreak="0">
+  <w:abstractNum w:abstractNumId="26" w15:restartNumberingAfterBreak="0">
     <w:nsid w:val="7E073751"/>
     <w:multiLevelType w:val="hybridMultilevel"/>
     <w:tmpl w:val="7F66E170"/>
@@ -10623,76 +12293,85 @@
     </w:lvl>
   </w:abstractNum>
   <w:num w:numId="1">
-    <w:abstractNumId w:val="7"/>
+    <w:abstractNumId w:val="8"/>
   </w:num>
   <w:num w:numId="2">
-    <w:abstractNumId w:val="14"/>
+    <w:abstractNumId w:val="15"/>
   </w:num>
   <w:num w:numId="3">
     <w:abstractNumId w:val="0"/>
   </w:num>
   <w:num w:numId="4">
-    <w:abstractNumId w:val="11"/>
+    <w:abstractNumId w:val="12"/>
   </w:num>
   <w:num w:numId="5">
-    <w:abstractNumId w:val="8"/>
+    <w:abstractNumId w:val="9"/>
   </w:num>
   <w:num w:numId="6">
-    <w:abstractNumId w:val="22"/>
+    <w:abstractNumId w:val="25"/>
   </w:num>
   <w:num w:numId="7">
-    <w:abstractNumId w:val="13"/>
+    <w:abstractNumId w:val="14"/>
   </w:num>
   <w:num w:numId="8">
     <w:abstractNumId w:val="1"/>
   </w:num>
   <w:num w:numId="9">
-    <w:abstractNumId w:val="17"/>
+    <w:abstractNumId w:val="20"/>
   </w:num>
   <w:num w:numId="10">
-    <w:abstractNumId w:val="18"/>
+    <w:abstractNumId w:val="21"/>
   </w:num>
   <w:num w:numId="11">
-    <w:abstractNumId w:val="12"/>
+    <w:abstractNumId w:val="13"/>
   </w:num>
   <w:num w:numId="12">
-    <w:abstractNumId w:val="9"/>
+    <w:abstractNumId w:val="10"/>
   </w:num>
   <w:num w:numId="13">
-    <w:abstractNumId w:val="15"/>
+    <w:abstractNumId w:val="17"/>
   </w:num>
   <w:num w:numId="14">
     <w:abstractNumId w:val="2"/>
   </w:num>
   <w:num w:numId="15">
-    <w:abstractNumId w:val="5"/>
+    <w:abstractNumId w:val="6"/>
   </w:num>
   <w:num w:numId="16">
-    <w:abstractNumId w:val="10"/>
+    <w:abstractNumId w:val="11"/>
   </w:num>
   <w:num w:numId="17">
-    <w:abstractNumId w:val="20"/>
+    <w:abstractNumId w:val="23"/>
   </w:num>
   <w:num w:numId="18">
-    <w:abstractNumId w:val="23"/>
+    <w:abstractNumId w:val="26"/>
   </w:num>
   <w:num w:numId="19">
-    <w:abstractNumId w:val="21"/>
+    <w:abstractNumId w:val="24"/>
   </w:num>
   <w:num w:numId="20">
     <w:abstractNumId w:val="3"/>
   </w:num>
   <w:num w:numId="21">
+    <w:abstractNumId w:val="5"/>
+  </w:num>
+  <w:num w:numId="22">
+    <w:abstractNumId w:val="18"/>
+  </w:num>
+  <w:num w:numId="23">
+    <w:abstractNumId w:val="22"/>
+  </w:num>
+  <w:num w:numId="24">
+    <w:abstractNumId w:val="7"/>
+  </w:num>
+  <w:num w:numId="25">
     <w:abstractNumId w:val="4"/>
   </w:num>
-  <w:num w:numId="22">
+  <w:num w:numId="26">
     <w:abstractNumId w:val="16"/>
   </w:num>
-  <w:num w:numId="23">
+  <w:num w:numId="27">
     <w:abstractNumId w:val="19"/>
-  </w:num>
-  <w:num w:numId="24">
-    <w:abstractNumId w:val="6"/>
   </w:num>
 </w:numbering>
 </file>
@@ -11197,6 +12876,29 @@
     <w:uiPriority w:val="99"/>
     <w:rsid w:val="007B3BC8"/>
   </w:style>
+  <w:style w:type="character" w:styleId="Hyperlink">
+    <w:name w:val="Hyperlink"/>
+    <w:basedOn w:val="DefaultParagraphFont"/>
+    <w:uiPriority w:val="99"/>
+    <w:unhideWhenUsed/>
+    <w:rsid w:val="004B1C72"/>
+    <w:rPr>
+      <w:color w:val="0563C1" w:themeColor="hyperlink"/>
+      <w:u w:val="single"/>
+    </w:rPr>
+  </w:style>
+  <w:style w:type="character" w:styleId="UnresolvedMention">
+    <w:name w:val="Unresolved Mention"/>
+    <w:basedOn w:val="DefaultParagraphFont"/>
+    <w:uiPriority w:val="99"/>
+    <w:semiHidden/>
+    <w:unhideWhenUsed/>
+    <w:rsid w:val="004B1C72"/>
+    <w:rPr>
+      <w:color w:val="605E5C"/>
+      <w:shd w:val="clear" w:color="auto" w:fill="E1DFDD"/>
+    </w:rPr>
+  </w:style>
 </w:styles>
 </file>
 

</xml_diff>